<commit_message>
Brainstormed "The Self" profile section; Made write up document and folder
</commit_message>
<xml_diff>
--- a/Planning/Brainstorming.docx
+++ b/Planning/Brainstorming.docx
@@ -2,7 +2,1507 @@
 <file path=word/document.xml><?xml version="1.0" encoding="utf-8"?>
 <w:document xmlns:wpc="http://schemas.microsoft.com/office/word/2010/wordprocessingCanvas" xmlns:cx="http://schemas.microsoft.com/office/drawing/2014/chartex" xmlns:cx1="http://schemas.microsoft.com/office/drawing/2015/9/8/chartex" xmlns:cx2="http://schemas.microsoft.com/office/drawing/2015/10/21/chartex" xmlns:cx3="http://schemas.microsoft.com/office/drawing/2016/5/9/chartex" xmlns:cx4="http://schemas.microsoft.com/office/drawing/2016/5/10/chartex" xmlns:cx5="http://schemas.microsoft.com/office/drawing/2016/5/11/chartex" xmlns:cx6="http://schemas.microsoft.com/office/drawing/2016/5/12/chartex" xmlns:cx7="http://schemas.microsoft.com/office/drawing/2016/5/13/chartex" xmlns:cx8="http://schemas.microsoft.com/office/drawing/2016/5/14/chartex" xmlns:mc="http://schemas.openxmlformats.org/markup-compatibility/2006" xmlns:aink="http://schemas.microsoft.com/office/drawing/2016/ink" xmlns:am3d="http://schemas.microsoft.com/office/drawing/2017/model3d" xmlns:o="urn:schemas-microsoft-com:office:office" xmlns:oel="http://schemas.microsoft.com/office/2019/extlst" xmlns:r="http://schemas.openxmlformats.org/officeDocument/2006/relationships" xmlns:m="http://schemas.openxmlformats.org/officeDocument/2006/math" xmlns:v="urn:schemas-microsoft-com:vml" xmlns:wp14="http://schemas.microsoft.com/office/word/2010/wordprocessingDrawing" xmlns:wp="http://schemas.openxmlformats.org/drawingml/2006/wordprocessingDrawing" xmlns:w10="urn:schemas-microsoft-com:office:word" xmlns:w="http://schemas.openxmlformats.org/wordprocessingml/2006/main" xmlns:w14="http://schemas.microsoft.com/office/word/2010/wordml" xmlns:w15="http://schemas.microsoft.com/office/word/2012/wordml" xmlns:w16cex="http://schemas.microsoft.com/office/word/2018/wordml/cex" xmlns:w16cid="http://schemas.microsoft.com/office/word/2016/wordml/cid" xmlns:w16="http://schemas.microsoft.com/office/word/2018/wordml" xmlns:w16sdtdh="http://schemas.microsoft.com/office/word/2020/wordml/sdtdatahash" xmlns:w16se="http://schemas.microsoft.com/office/word/2015/wordml/symex" xmlns:wpg="http://schemas.microsoft.com/office/word/2010/wordprocessingGroup" xmlns:wpi="http://schemas.microsoft.com/office/word/2010/wordprocessingInk" xmlns:wne="http://schemas.microsoft.com/office/word/2006/wordml" xmlns:wps="http://schemas.microsoft.com/office/word/2010/wordprocessingShape" mc:Ignorable="w14 w15 w16se w16cid w16 w16cex w16sdtdh wp14">
   <w:body>
-    <w:p/>
+    <w:p>
+      <w:pPr>
+        <w:pStyle w:val="ListParagraph"/>
+        <w:numPr>
+          <w:ilvl w:val="0"/>
+          <w:numId w:val="2"/>
+        </w:numPr>
+        <w:rPr>
+          <w:rFonts w:ascii="JetBrains Mono" w:hAnsi="JetBrains Mono" w:cs="JetBrains Mono"/>
+          <w:sz w:val="24"/>
+          <w:szCs w:val="24"/>
+        </w:rPr>
+      </w:pPr>
+      <w:r>
+        <w:rPr>
+          <w:rFonts w:ascii="JetBrains Mono" w:hAnsi="JetBrains Mono" w:cs="JetBrains Mono"/>
+          <w:sz w:val="24"/>
+          <w:szCs w:val="24"/>
+        </w:rPr>
+        <w:t>Conceptual Flow</w:t>
+      </w:r>
+    </w:p>
+    <w:p>
+      <w:pPr>
+        <w:pStyle w:val="ListParagraph"/>
+        <w:numPr>
+          <w:ilvl w:val="1"/>
+          <w:numId w:val="2"/>
+        </w:numPr>
+        <w:rPr>
+          <w:rFonts w:ascii="JetBrains Mono" w:hAnsi="JetBrains Mono" w:cs="JetBrains Mono"/>
+          <w:sz w:val="24"/>
+          <w:szCs w:val="24"/>
+        </w:rPr>
+      </w:pPr>
+      <w:r>
+        <w:rPr>
+          <w:rFonts w:ascii="JetBrains Mono" w:hAnsi="JetBrains Mono" w:cs="JetBrains Mono"/>
+          <w:sz w:val="24"/>
+          <w:szCs w:val="24"/>
+        </w:rPr>
+        <w:t>Self -&gt; Perception -&gt; Attraction -&gt; Persuasion</w:t>
+      </w:r>
+    </w:p>
+    <w:p>
+      <w:pPr>
+        <w:pStyle w:val="ListParagraph"/>
+        <w:numPr>
+          <w:ilvl w:val="0"/>
+          <w:numId w:val="2"/>
+        </w:numPr>
+        <w:rPr>
+          <w:rFonts w:ascii="JetBrains Mono" w:hAnsi="JetBrains Mono" w:cs="JetBrains Mono"/>
+          <w:sz w:val="24"/>
+          <w:szCs w:val="24"/>
+        </w:rPr>
+      </w:pPr>
+      <w:r>
+        <w:rPr>
+          <w:rFonts w:ascii="JetBrains Mono" w:hAnsi="JetBrains Mono" w:cs="JetBrains Mono"/>
+          <w:sz w:val="24"/>
+          <w:szCs w:val="24"/>
+        </w:rPr>
+        <w:t>Self</w:t>
+      </w:r>
+    </w:p>
+    <w:p>
+      <w:pPr>
+        <w:pStyle w:val="ListParagraph"/>
+        <w:numPr>
+          <w:ilvl w:val="1"/>
+          <w:numId w:val="2"/>
+        </w:numPr>
+        <w:rPr>
+          <w:rFonts w:ascii="JetBrains Mono" w:hAnsi="JetBrains Mono" w:cs="JetBrains Mono"/>
+          <w:sz w:val="24"/>
+          <w:szCs w:val="24"/>
+        </w:rPr>
+      </w:pPr>
+      <w:r>
+        <w:rPr>
+          <w:rFonts w:ascii="JetBrains Mono" w:hAnsi="JetBrains Mono" w:cs="JetBrains Mono"/>
+          <w:sz w:val="24"/>
+          <w:szCs w:val="24"/>
+        </w:rPr>
+        <w:t>Concept:  Self-Presentation</w:t>
+      </w:r>
+    </w:p>
+    <w:p>
+      <w:pPr>
+        <w:pStyle w:val="ListParagraph"/>
+        <w:numPr>
+          <w:ilvl w:val="2"/>
+          <w:numId w:val="2"/>
+        </w:numPr>
+        <w:rPr>
+          <w:rFonts w:ascii="JetBrains Mono" w:hAnsi="JetBrains Mono" w:cs="JetBrains Mono"/>
+          <w:sz w:val="24"/>
+          <w:szCs w:val="24"/>
+        </w:rPr>
+      </w:pPr>
+      <w:r>
+        <w:rPr>
+          <w:rFonts w:ascii="JetBrains Mono" w:hAnsi="JetBrains Mono" w:cs="JetBrains Mono"/>
+          <w:sz w:val="24"/>
+          <w:szCs w:val="24"/>
+        </w:rPr>
+        <w:t>Strategies</w:t>
+      </w:r>
+    </w:p>
+    <w:p>
+      <w:pPr>
+        <w:pStyle w:val="ListParagraph"/>
+        <w:numPr>
+          <w:ilvl w:val="3"/>
+          <w:numId w:val="2"/>
+        </w:numPr>
+        <w:rPr>
+          <w:rFonts w:ascii="JetBrains Mono" w:hAnsi="JetBrains Mono" w:cs="JetBrains Mono"/>
+          <w:sz w:val="24"/>
+          <w:szCs w:val="24"/>
+        </w:rPr>
+      </w:pPr>
+      <w:r>
+        <w:rPr>
+          <w:rFonts w:ascii="JetBrains Mono" w:hAnsi="JetBrains Mono" w:cs="JetBrains Mono"/>
+          <w:sz w:val="24"/>
+          <w:szCs w:val="24"/>
+        </w:rPr>
+        <w:t>Promotion</w:t>
+      </w:r>
+    </w:p>
+    <w:p>
+      <w:pPr>
+        <w:pStyle w:val="ListParagraph"/>
+        <w:numPr>
+          <w:ilvl w:val="4"/>
+          <w:numId w:val="2"/>
+        </w:numPr>
+        <w:rPr>
+          <w:rFonts w:ascii="JetBrains Mono" w:hAnsi="JetBrains Mono" w:cs="JetBrains Mono"/>
+          <w:sz w:val="24"/>
+          <w:szCs w:val="24"/>
+        </w:rPr>
+      </w:pPr>
+      <w:r>
+        <w:rPr>
+          <w:rFonts w:ascii="JetBrains Mono" w:hAnsi="JetBrains Mono" w:cs="JetBrains Mono"/>
+          <w:sz w:val="24"/>
+          <w:szCs w:val="24"/>
+        </w:rPr>
+        <w:t>Rewards biased self-promotion</w:t>
+      </w:r>
+    </w:p>
+    <w:p>
+      <w:pPr>
+        <w:pStyle w:val="ListParagraph"/>
+        <w:numPr>
+          <w:ilvl w:val="3"/>
+          <w:numId w:val="2"/>
+        </w:numPr>
+        <w:rPr>
+          <w:rFonts w:ascii="JetBrains Mono" w:hAnsi="JetBrains Mono" w:cs="JetBrains Mono"/>
+          <w:sz w:val="24"/>
+          <w:szCs w:val="24"/>
+        </w:rPr>
+      </w:pPr>
+      <w:r>
+        <w:rPr>
+          <w:rFonts w:ascii="JetBrains Mono" w:hAnsi="JetBrains Mono" w:cs="JetBrains Mono"/>
+          <w:sz w:val="24"/>
+          <w:szCs w:val="24"/>
+        </w:rPr>
+        <w:t>Depracation</w:t>
+      </w:r>
+    </w:p>
+    <w:p>
+      <w:pPr>
+        <w:pStyle w:val="ListParagraph"/>
+        <w:numPr>
+          <w:ilvl w:val="3"/>
+          <w:numId w:val="2"/>
+        </w:numPr>
+        <w:rPr>
+          <w:rFonts w:ascii="JetBrains Mono" w:hAnsi="JetBrains Mono" w:cs="JetBrains Mono"/>
+          <w:sz w:val="24"/>
+          <w:szCs w:val="24"/>
+        </w:rPr>
+      </w:pPr>
+      <w:r>
+        <w:rPr>
+          <w:rFonts w:ascii="JetBrains Mono" w:hAnsi="JetBrains Mono" w:cs="JetBrains Mono"/>
+          <w:sz w:val="24"/>
+          <w:szCs w:val="24"/>
+        </w:rPr>
+        <w:t>Ingratiation</w:t>
+      </w:r>
+    </w:p>
+    <w:p>
+      <w:pPr>
+        <w:pStyle w:val="ListParagraph"/>
+        <w:numPr>
+          <w:ilvl w:val="4"/>
+          <w:numId w:val="2"/>
+        </w:numPr>
+        <w:rPr>
+          <w:rFonts w:ascii="JetBrains Mono" w:hAnsi="JetBrains Mono" w:cs="JetBrains Mono"/>
+          <w:sz w:val="24"/>
+          <w:szCs w:val="24"/>
+        </w:rPr>
+      </w:pPr>
+      <w:r>
+        <w:rPr>
+          <w:rFonts w:ascii="JetBrains Mono" w:hAnsi="JetBrains Mono" w:cs="JetBrains Mono"/>
+          <w:sz w:val="24"/>
+          <w:szCs w:val="24"/>
+        </w:rPr>
+        <w:t>Becoming more likable</w:t>
+      </w:r>
+    </w:p>
+    <w:p>
+      <w:pPr>
+        <w:pStyle w:val="ListParagraph"/>
+        <w:numPr>
+          <w:ilvl w:val="4"/>
+          <w:numId w:val="2"/>
+        </w:numPr>
+        <w:rPr>
+          <w:rFonts w:ascii="JetBrains Mono" w:hAnsi="JetBrains Mono" w:cs="JetBrains Mono"/>
+          <w:sz w:val="24"/>
+          <w:szCs w:val="24"/>
+        </w:rPr>
+      </w:pPr>
+      <w:r>
+        <w:rPr>
+          <w:rFonts w:ascii="JetBrains Mono" w:hAnsi="JetBrains Mono" w:cs="JetBrains Mono"/>
+          <w:sz w:val="24"/>
+          <w:szCs w:val="24"/>
+        </w:rPr>
+        <w:t>Especially by effort</w:t>
+      </w:r>
+    </w:p>
+    <w:p>
+      <w:pPr>
+        <w:pStyle w:val="ListParagraph"/>
+        <w:numPr>
+          <w:ilvl w:val="1"/>
+          <w:numId w:val="2"/>
+        </w:numPr>
+        <w:rPr>
+          <w:rFonts w:ascii="JetBrains Mono" w:hAnsi="JetBrains Mono" w:cs="JetBrains Mono"/>
+          <w:sz w:val="24"/>
+          <w:szCs w:val="24"/>
+        </w:rPr>
+      </w:pPr>
+      <w:r>
+        <w:rPr>
+          <w:rFonts w:ascii="JetBrains Mono" w:hAnsi="JetBrains Mono" w:cs="JetBrains Mono"/>
+          <w:sz w:val="24"/>
+          <w:szCs w:val="24"/>
+        </w:rPr>
+        <w:t>Manifest: App Profile</w:t>
+      </w:r>
+    </w:p>
+    <w:p>
+      <w:pPr>
+        <w:pStyle w:val="ListParagraph"/>
+        <w:numPr>
+          <w:ilvl w:val="2"/>
+          <w:numId w:val="2"/>
+        </w:numPr>
+        <w:rPr>
+          <w:rFonts w:ascii="JetBrains Mono" w:hAnsi="JetBrains Mono" w:cs="JetBrains Mono"/>
+          <w:sz w:val="24"/>
+          <w:szCs w:val="24"/>
+        </w:rPr>
+      </w:pPr>
+      <w:r>
+        <w:rPr>
+          <w:rFonts w:ascii="JetBrains Mono" w:hAnsi="JetBrains Mono" w:cs="JetBrains Mono"/>
+          <w:sz w:val="24"/>
+          <w:szCs w:val="24"/>
+        </w:rPr>
+        <w:t>P</w:t>
+      </w:r>
+      <w:r>
+        <w:rPr>
+          <w:rFonts w:ascii="JetBrains Mono" w:hAnsi="JetBrains Mono" w:cs="JetBrains Mono"/>
+          <w:sz w:val="24"/>
+          <w:szCs w:val="24"/>
+        </w:rPr>
+        <w:t>re-made parts</w:t>
+      </w:r>
+    </w:p>
+    <w:p>
+      <w:pPr>
+        <w:pStyle w:val="ListParagraph"/>
+        <w:numPr>
+          <w:ilvl w:val="3"/>
+          <w:numId w:val="2"/>
+        </w:numPr>
+        <w:rPr>
+          <w:rFonts w:ascii="JetBrains Mono" w:hAnsi="JetBrains Mono" w:cs="JetBrains Mono"/>
+          <w:sz w:val="24"/>
+          <w:szCs w:val="24"/>
+        </w:rPr>
+      </w:pPr>
+      <w:r>
+        <w:rPr>
+          <w:rFonts w:ascii="JetBrains Mono" w:hAnsi="JetBrains Mono" w:cs="JetBrains Mono"/>
+          <w:sz w:val="24"/>
+          <w:szCs w:val="24"/>
+        </w:rPr>
+        <w:t>Fixed</w:t>
+      </w:r>
+    </w:p>
+    <w:p>
+      <w:pPr>
+        <w:pStyle w:val="ListParagraph"/>
+        <w:numPr>
+          <w:ilvl w:val="4"/>
+          <w:numId w:val="2"/>
+        </w:numPr>
+        <w:rPr>
+          <w:rFonts w:ascii="JetBrains Mono" w:hAnsi="JetBrains Mono" w:cs="JetBrains Mono"/>
+          <w:sz w:val="24"/>
+          <w:szCs w:val="24"/>
+        </w:rPr>
+      </w:pPr>
+      <w:r>
+        <w:rPr>
+          <w:rFonts w:ascii="JetBrains Mono" w:hAnsi="JetBrains Mono" w:cs="JetBrains Mono"/>
+          <w:sz w:val="24"/>
+          <w:szCs w:val="24"/>
+        </w:rPr>
+        <w:t>Aesthetic</w:t>
+      </w:r>
+    </w:p>
+    <w:p>
+      <w:pPr>
+        <w:pStyle w:val="ListParagraph"/>
+        <w:numPr>
+          <w:ilvl w:val="5"/>
+          <w:numId w:val="2"/>
+        </w:numPr>
+        <w:rPr>
+          <w:rFonts w:ascii="JetBrains Mono" w:hAnsi="JetBrains Mono" w:cs="JetBrains Mono"/>
+          <w:sz w:val="24"/>
+          <w:szCs w:val="24"/>
+        </w:rPr>
+      </w:pPr>
+      <w:r>
+        <w:rPr>
+          <w:rFonts w:ascii="JetBrains Mono" w:hAnsi="JetBrains Mono" w:cs="JetBrains Mono"/>
+          <w:sz w:val="24"/>
+          <w:szCs w:val="24"/>
+        </w:rPr>
+        <w:t>Components</w:t>
+      </w:r>
+    </w:p>
+    <w:p>
+      <w:pPr>
+        <w:pStyle w:val="ListParagraph"/>
+        <w:numPr>
+          <w:ilvl w:val="6"/>
+          <w:numId w:val="2"/>
+        </w:numPr>
+        <w:rPr>
+          <w:rFonts w:ascii="JetBrains Mono" w:hAnsi="JetBrains Mono" w:cs="JetBrains Mono"/>
+          <w:sz w:val="24"/>
+          <w:szCs w:val="24"/>
+        </w:rPr>
+      </w:pPr>
+      <w:r>
+        <w:rPr>
+          <w:rFonts w:ascii="JetBrains Mono" w:hAnsi="JetBrains Mono" w:cs="JetBrains Mono"/>
+          <w:sz w:val="24"/>
+          <w:szCs w:val="24"/>
+        </w:rPr>
+        <w:t>Character</w:t>
+      </w:r>
+      <w:r>
+        <w:rPr>
+          <w:rFonts w:ascii="JetBrains Mono" w:hAnsi="JetBrains Mono" w:cs="JetBrains Mono"/>
+          <w:sz w:val="24"/>
+          <w:szCs w:val="24"/>
+        </w:rPr>
+        <w:t xml:space="preserve"> p</w:t>
+      </w:r>
+      <w:r>
+        <w:rPr>
+          <w:rFonts w:ascii="JetBrains Mono" w:hAnsi="JetBrains Mono" w:cs="JetBrains Mono"/>
+          <w:sz w:val="24"/>
+          <w:szCs w:val="24"/>
+        </w:rPr>
+        <w:t>oses</w:t>
+      </w:r>
+    </w:p>
+    <w:p>
+      <w:pPr>
+        <w:pStyle w:val="ListParagraph"/>
+        <w:numPr>
+          <w:ilvl w:val="6"/>
+          <w:numId w:val="2"/>
+        </w:numPr>
+        <w:rPr>
+          <w:rFonts w:ascii="JetBrains Mono" w:hAnsi="JetBrains Mono" w:cs="JetBrains Mono"/>
+          <w:sz w:val="24"/>
+          <w:szCs w:val="24"/>
+        </w:rPr>
+      </w:pPr>
+      <w:r>
+        <w:rPr>
+          <w:rFonts w:ascii="JetBrains Mono" w:hAnsi="JetBrains Mono" w:cs="JetBrains Mono"/>
+          <w:sz w:val="24"/>
+          <w:szCs w:val="24"/>
+        </w:rPr>
+        <w:t>Background</w:t>
+      </w:r>
+      <w:r>
+        <w:rPr>
+          <w:rFonts w:ascii="JetBrains Mono" w:hAnsi="JetBrains Mono" w:cs="JetBrains Mono"/>
+          <w:sz w:val="24"/>
+          <w:szCs w:val="24"/>
+        </w:rPr>
+        <w:t>s</w:t>
+      </w:r>
+    </w:p>
+    <w:p>
+      <w:pPr>
+        <w:pStyle w:val="ListParagraph"/>
+        <w:numPr>
+          <w:ilvl w:val="5"/>
+          <w:numId w:val="2"/>
+        </w:numPr>
+        <w:rPr>
+          <w:rFonts w:ascii="JetBrains Mono" w:hAnsi="JetBrains Mono" w:cs="JetBrains Mono"/>
+          <w:sz w:val="24"/>
+          <w:szCs w:val="24"/>
+        </w:rPr>
+      </w:pPr>
+      <w:r>
+        <w:rPr>
+          <w:rFonts w:ascii="JetBrains Mono" w:hAnsi="JetBrains Mono" w:cs="JetBrains Mono"/>
+          <w:sz w:val="24"/>
+          <w:szCs w:val="24"/>
+        </w:rPr>
+        <w:t>Procedure</w:t>
+      </w:r>
+    </w:p>
+    <w:p>
+      <w:pPr>
+        <w:pStyle w:val="ListParagraph"/>
+        <w:numPr>
+          <w:ilvl w:val="6"/>
+          <w:numId w:val="2"/>
+        </w:numPr>
+        <w:rPr>
+          <w:rFonts w:ascii="JetBrains Mono" w:hAnsi="JetBrains Mono" w:cs="JetBrains Mono"/>
+          <w:sz w:val="24"/>
+          <w:szCs w:val="24"/>
+        </w:rPr>
+      </w:pPr>
+      <w:r>
+        <w:rPr>
+          <w:rFonts w:ascii="JetBrains Mono" w:hAnsi="JetBrains Mono" w:cs="JetBrains Mono"/>
+          <w:sz w:val="24"/>
+          <w:szCs w:val="24"/>
+        </w:rPr>
+        <w:t>Randomize</w:t>
+      </w:r>
+    </w:p>
+    <w:p>
+      <w:pPr>
+        <w:pStyle w:val="ListParagraph"/>
+        <w:numPr>
+          <w:ilvl w:val="6"/>
+          <w:numId w:val="2"/>
+        </w:numPr>
+        <w:rPr>
+          <w:rFonts w:ascii="JetBrains Mono" w:hAnsi="JetBrains Mono" w:cs="JetBrains Mono"/>
+          <w:sz w:val="24"/>
+          <w:szCs w:val="24"/>
+        </w:rPr>
+      </w:pPr>
+      <w:r>
+        <w:rPr>
+          <w:rFonts w:ascii="JetBrains Mono" w:hAnsi="JetBrains Mono" w:cs="JetBrains Mono"/>
+          <w:sz w:val="24"/>
+          <w:szCs w:val="24"/>
+        </w:rPr>
+        <w:t>One screen per part</w:t>
+      </w:r>
+    </w:p>
+    <w:p>
+      <w:pPr>
+        <w:pStyle w:val="ListParagraph"/>
+        <w:numPr>
+          <w:ilvl w:val="4"/>
+          <w:numId w:val="2"/>
+        </w:numPr>
+        <w:rPr>
+          <w:rFonts w:ascii="JetBrains Mono" w:hAnsi="JetBrains Mono" w:cs="JetBrains Mono"/>
+          <w:sz w:val="24"/>
+          <w:szCs w:val="24"/>
+        </w:rPr>
+      </w:pPr>
+      <w:r>
+        <w:rPr>
+          <w:rFonts w:ascii="JetBrains Mono" w:hAnsi="JetBrains Mono" w:cs="JetBrains Mono"/>
+          <w:sz w:val="24"/>
+          <w:szCs w:val="24"/>
+        </w:rPr>
+        <w:t>Demographic</w:t>
+      </w:r>
+    </w:p>
+    <w:p>
+      <w:pPr>
+        <w:pStyle w:val="ListParagraph"/>
+        <w:numPr>
+          <w:ilvl w:val="5"/>
+          <w:numId w:val="2"/>
+        </w:numPr>
+        <w:rPr>
+          <w:rFonts w:ascii="JetBrains Mono" w:hAnsi="JetBrains Mono" w:cs="JetBrains Mono"/>
+          <w:sz w:val="24"/>
+          <w:szCs w:val="24"/>
+        </w:rPr>
+      </w:pPr>
+      <w:r>
+        <w:rPr>
+          <w:rFonts w:ascii="JetBrains Mono" w:hAnsi="JetBrains Mono" w:cs="JetBrains Mono"/>
+          <w:sz w:val="24"/>
+          <w:szCs w:val="24"/>
+        </w:rPr>
+        <w:t>Height</w:t>
+      </w:r>
+    </w:p>
+    <w:p>
+      <w:pPr>
+        <w:pStyle w:val="ListParagraph"/>
+        <w:numPr>
+          <w:ilvl w:val="5"/>
+          <w:numId w:val="2"/>
+        </w:numPr>
+        <w:rPr>
+          <w:rFonts w:ascii="JetBrains Mono" w:hAnsi="JetBrains Mono" w:cs="JetBrains Mono"/>
+          <w:sz w:val="24"/>
+          <w:szCs w:val="24"/>
+        </w:rPr>
+      </w:pPr>
+      <w:r>
+        <w:rPr>
+          <w:rFonts w:ascii="JetBrains Mono" w:hAnsi="JetBrains Mono" w:cs="JetBrains Mono"/>
+          <w:sz w:val="24"/>
+          <w:szCs w:val="24"/>
+        </w:rPr>
+        <w:t>Age</w:t>
+      </w:r>
+    </w:p>
+    <w:p>
+      <w:pPr>
+        <w:pStyle w:val="ListParagraph"/>
+        <w:numPr>
+          <w:ilvl w:val="5"/>
+          <w:numId w:val="2"/>
+        </w:numPr>
+        <w:rPr>
+          <w:rFonts w:ascii="JetBrains Mono" w:hAnsi="JetBrains Mono" w:cs="JetBrains Mono"/>
+          <w:sz w:val="24"/>
+          <w:szCs w:val="24"/>
+        </w:rPr>
+      </w:pPr>
+      <w:r>
+        <w:rPr>
+          <w:rFonts w:ascii="JetBrains Mono" w:hAnsi="JetBrains Mono" w:cs="JetBrains Mono"/>
+          <w:sz w:val="24"/>
+          <w:szCs w:val="24"/>
+        </w:rPr>
+        <w:t>Gender (diverse!)</w:t>
+      </w:r>
+    </w:p>
+    <w:p>
+      <w:pPr>
+        <w:pStyle w:val="ListParagraph"/>
+        <w:numPr>
+          <w:ilvl w:val="5"/>
+          <w:numId w:val="2"/>
+        </w:numPr>
+        <w:rPr>
+          <w:rFonts w:ascii="JetBrains Mono" w:hAnsi="JetBrains Mono" w:cs="JetBrains Mono"/>
+          <w:sz w:val="24"/>
+          <w:szCs w:val="24"/>
+        </w:rPr>
+      </w:pPr>
+      <w:r>
+        <w:rPr>
+          <w:rFonts w:ascii="JetBrains Mono" w:hAnsi="JetBrains Mono" w:cs="JetBrains Mono"/>
+          <w:sz w:val="24"/>
+          <w:szCs w:val="24"/>
+        </w:rPr>
+        <w:t>Location</w:t>
+      </w:r>
+    </w:p>
+    <w:p>
+      <w:pPr>
+        <w:pStyle w:val="ListParagraph"/>
+        <w:numPr>
+          <w:ilvl w:val="6"/>
+          <w:numId w:val="2"/>
+        </w:numPr>
+        <w:rPr>
+          <w:rFonts w:ascii="JetBrains Mono" w:hAnsi="JetBrains Mono" w:cs="JetBrains Mono"/>
+          <w:sz w:val="24"/>
+          <w:szCs w:val="24"/>
+        </w:rPr>
+      </w:pPr>
+      <w:r>
+        <w:rPr>
+          <w:rFonts w:ascii="JetBrains Mono" w:hAnsi="JetBrains Mono" w:cs="JetBrains Mono"/>
+          <w:sz w:val="24"/>
+          <w:szCs w:val="24"/>
+        </w:rPr>
+        <w:t>Place</w:t>
+      </w:r>
+    </w:p>
+    <w:p>
+      <w:pPr>
+        <w:pStyle w:val="ListParagraph"/>
+        <w:numPr>
+          <w:ilvl w:val="6"/>
+          <w:numId w:val="2"/>
+        </w:numPr>
+        <w:rPr>
+          <w:rFonts w:ascii="JetBrains Mono" w:hAnsi="JetBrains Mono" w:cs="JetBrains Mono"/>
+          <w:sz w:val="24"/>
+          <w:szCs w:val="24"/>
+        </w:rPr>
+      </w:pPr>
+      <w:r>
+        <w:rPr>
+          <w:rFonts w:ascii="JetBrains Mono" w:hAnsi="JetBrains Mono" w:cs="JetBrains Mono"/>
+          <w:sz w:val="24"/>
+          <w:szCs w:val="24"/>
+        </w:rPr>
+        <w:t>Distance</w:t>
+      </w:r>
+    </w:p>
+    <w:p>
+      <w:pPr>
+        <w:pStyle w:val="ListParagraph"/>
+        <w:numPr>
+          <w:ilvl w:val="5"/>
+          <w:numId w:val="2"/>
+        </w:numPr>
+        <w:rPr>
+          <w:rFonts w:ascii="JetBrains Mono" w:hAnsi="JetBrains Mono" w:cs="JetBrains Mono"/>
+          <w:sz w:val="24"/>
+          <w:szCs w:val="24"/>
+        </w:rPr>
+      </w:pPr>
+      <w:r>
+        <w:rPr>
+          <w:rFonts w:ascii="JetBrains Mono" w:hAnsi="JetBrains Mono" w:cs="JetBrains Mono"/>
+          <w:sz w:val="24"/>
+          <w:szCs w:val="24"/>
+        </w:rPr>
+        <w:t>Languages</w:t>
+      </w:r>
+    </w:p>
+    <w:p>
+      <w:pPr>
+        <w:pStyle w:val="ListParagraph"/>
+        <w:numPr>
+          <w:ilvl w:val="6"/>
+          <w:numId w:val="2"/>
+        </w:numPr>
+        <w:rPr>
+          <w:rFonts w:ascii="JetBrains Mono" w:hAnsi="JetBrains Mono" w:cs="JetBrains Mono"/>
+          <w:sz w:val="24"/>
+          <w:szCs w:val="24"/>
+        </w:rPr>
+      </w:pPr>
+      <w:r>
+        <w:rPr>
+          <w:rFonts w:ascii="JetBrains Mono" w:hAnsi="JetBrains Mono" w:cs="JetBrains Mono"/>
+          <w:sz w:val="24"/>
+          <w:szCs w:val="24"/>
+        </w:rPr>
+        <w:t>English</w:t>
+      </w:r>
+    </w:p>
+    <w:p>
+      <w:pPr>
+        <w:pStyle w:val="ListParagraph"/>
+        <w:numPr>
+          <w:ilvl w:val="6"/>
+          <w:numId w:val="2"/>
+        </w:numPr>
+        <w:rPr>
+          <w:rFonts w:ascii="JetBrains Mono" w:hAnsi="JetBrains Mono" w:cs="JetBrains Mono"/>
+          <w:sz w:val="24"/>
+          <w:szCs w:val="24"/>
+        </w:rPr>
+      </w:pPr>
+      <w:r>
+        <w:rPr>
+          <w:rFonts w:ascii="JetBrains Mono" w:hAnsi="JetBrains Mono" w:cs="JetBrains Mono"/>
+          <w:sz w:val="24"/>
+          <w:szCs w:val="24"/>
+        </w:rPr>
+        <w:t>Tagalog</w:t>
+      </w:r>
+    </w:p>
+    <w:p>
+      <w:pPr>
+        <w:pStyle w:val="ListParagraph"/>
+        <w:numPr>
+          <w:ilvl w:val="6"/>
+          <w:numId w:val="2"/>
+        </w:numPr>
+        <w:rPr>
+          <w:rFonts w:ascii="JetBrains Mono" w:hAnsi="JetBrains Mono" w:cs="JetBrains Mono"/>
+          <w:sz w:val="24"/>
+          <w:szCs w:val="24"/>
+        </w:rPr>
+      </w:pPr>
+      <w:r>
+        <w:rPr>
+          <w:rFonts w:ascii="JetBrains Mono" w:hAnsi="JetBrains Mono" w:cs="JetBrains Mono"/>
+          <w:sz w:val="24"/>
+          <w:szCs w:val="24"/>
+        </w:rPr>
+        <w:t>Taglish</w:t>
+      </w:r>
+    </w:p>
+    <w:p>
+      <w:pPr>
+        <w:pStyle w:val="ListParagraph"/>
+        <w:numPr>
+          <w:ilvl w:val="3"/>
+          <w:numId w:val="2"/>
+        </w:numPr>
+        <w:rPr>
+          <w:rFonts w:ascii="JetBrains Mono" w:hAnsi="JetBrains Mono" w:cs="JetBrains Mono"/>
+          <w:sz w:val="24"/>
+          <w:szCs w:val="24"/>
+        </w:rPr>
+      </w:pPr>
+      <w:r>
+        <w:rPr>
+          <w:rFonts w:ascii="JetBrains Mono" w:hAnsi="JetBrains Mono" w:cs="JetBrains Mono"/>
+          <w:sz w:val="24"/>
+          <w:szCs w:val="24"/>
+        </w:rPr>
+        <w:t>Chosen</w:t>
+      </w:r>
+    </w:p>
+    <w:p>
+      <w:pPr>
+        <w:pStyle w:val="ListParagraph"/>
+        <w:numPr>
+          <w:ilvl w:val="4"/>
+          <w:numId w:val="2"/>
+        </w:numPr>
+        <w:rPr>
+          <w:rFonts w:ascii="JetBrains Mono" w:hAnsi="JetBrains Mono" w:cs="JetBrains Mono"/>
+          <w:sz w:val="24"/>
+          <w:szCs w:val="24"/>
+        </w:rPr>
+      </w:pPr>
+      <w:r>
+        <w:rPr>
+          <w:rFonts w:ascii="JetBrains Mono" w:hAnsi="JetBrains Mono" w:cs="JetBrains Mono"/>
+          <w:sz w:val="24"/>
+          <w:szCs w:val="24"/>
+        </w:rPr>
+        <w:t>Character</w:t>
+      </w:r>
+    </w:p>
+    <w:p>
+      <w:pPr>
+        <w:pStyle w:val="ListParagraph"/>
+        <w:numPr>
+          <w:ilvl w:val="4"/>
+          <w:numId w:val="2"/>
+        </w:numPr>
+        <w:rPr>
+          <w:rFonts w:ascii="JetBrains Mono" w:hAnsi="JetBrains Mono" w:cs="JetBrains Mono"/>
+          <w:sz w:val="24"/>
+          <w:szCs w:val="24"/>
+        </w:rPr>
+      </w:pPr>
+      <w:r>
+        <w:rPr>
+          <w:rFonts w:ascii="JetBrains Mono" w:hAnsi="JetBrains Mono" w:cs="JetBrains Mono"/>
+          <w:sz w:val="24"/>
+          <w:szCs w:val="24"/>
+        </w:rPr>
+        <w:t>Personality</w:t>
+      </w:r>
+    </w:p>
+    <w:p>
+      <w:pPr>
+        <w:pStyle w:val="ListParagraph"/>
+        <w:numPr>
+          <w:ilvl w:val="5"/>
+          <w:numId w:val="2"/>
+        </w:numPr>
+        <w:rPr>
+          <w:rFonts w:ascii="JetBrains Mono" w:hAnsi="JetBrains Mono" w:cs="JetBrains Mono"/>
+          <w:sz w:val="24"/>
+          <w:szCs w:val="24"/>
+        </w:rPr>
+      </w:pPr>
+      <w:r>
+        <w:rPr>
+          <w:rFonts w:ascii="JetBrains Mono" w:hAnsi="JetBrains Mono" w:cs="JetBrains Mono"/>
+          <w:sz w:val="24"/>
+          <w:szCs w:val="24"/>
+        </w:rPr>
+        <w:t>Bio</w:t>
+      </w:r>
+    </w:p>
+    <w:p>
+      <w:pPr>
+        <w:pStyle w:val="ListParagraph"/>
+        <w:numPr>
+          <w:ilvl w:val="5"/>
+          <w:numId w:val="2"/>
+        </w:numPr>
+        <w:rPr>
+          <w:rFonts w:ascii="JetBrains Mono" w:hAnsi="JetBrains Mono" w:cs="JetBrains Mono"/>
+          <w:sz w:val="24"/>
+          <w:szCs w:val="24"/>
+        </w:rPr>
+      </w:pPr>
+      <w:r>
+        <w:rPr>
+          <w:rFonts w:ascii="JetBrains Mono" w:hAnsi="JetBrains Mono" w:cs="JetBrains Mono"/>
+          <w:sz w:val="24"/>
+          <w:szCs w:val="24"/>
+        </w:rPr>
+        <w:t>Interests</w:t>
+      </w:r>
+    </w:p>
+    <w:p>
+      <w:pPr>
+        <w:pStyle w:val="ListParagraph"/>
+        <w:numPr>
+          <w:ilvl w:val="5"/>
+          <w:numId w:val="2"/>
+        </w:numPr>
+        <w:rPr>
+          <w:rFonts w:ascii="JetBrains Mono" w:hAnsi="JetBrains Mono" w:cs="JetBrains Mono"/>
+          <w:sz w:val="24"/>
+          <w:szCs w:val="24"/>
+        </w:rPr>
+      </w:pPr>
+      <w:r>
+        <w:rPr>
+          <w:rFonts w:ascii="JetBrains Mono" w:hAnsi="JetBrains Mono" w:cs="JetBrains Mono"/>
+          <w:sz w:val="24"/>
+          <w:szCs w:val="24"/>
+        </w:rPr>
+        <w:t>Prompts</w:t>
+      </w:r>
+    </w:p>
+    <w:p>
+      <w:pPr>
+        <w:pStyle w:val="ListParagraph"/>
+        <w:numPr>
+          <w:ilvl w:val="5"/>
+          <w:numId w:val="2"/>
+        </w:numPr>
+        <w:rPr>
+          <w:rFonts w:ascii="JetBrains Mono" w:hAnsi="JetBrains Mono" w:cs="JetBrains Mono"/>
+          <w:sz w:val="24"/>
+          <w:szCs w:val="24"/>
+        </w:rPr>
+      </w:pPr>
+      <w:r>
+        <w:rPr>
+          <w:rFonts w:ascii="JetBrains Mono" w:hAnsi="JetBrains Mono" w:cs="JetBrains Mono"/>
+          <w:sz w:val="24"/>
+          <w:szCs w:val="24"/>
+        </w:rPr>
+        <w:t>Opening Question</w:t>
+      </w:r>
+    </w:p>
+    <w:p>
+      <w:pPr>
+        <w:pStyle w:val="ListParagraph"/>
+        <w:numPr>
+          <w:ilvl w:val="5"/>
+          <w:numId w:val="2"/>
+        </w:numPr>
+        <w:rPr>
+          <w:rFonts w:ascii="JetBrains Mono" w:hAnsi="JetBrains Mono" w:cs="JetBrains Mono"/>
+          <w:sz w:val="24"/>
+          <w:szCs w:val="24"/>
+        </w:rPr>
+      </w:pPr>
+      <w:r>
+        <w:rPr>
+          <w:rFonts w:ascii="JetBrains Mono" w:hAnsi="JetBrains Mono" w:cs="JetBrains Mono"/>
+          <w:sz w:val="24"/>
+          <w:szCs w:val="24"/>
+        </w:rPr>
+        <w:t>OCEAN?</w:t>
+      </w:r>
+    </w:p>
+    <w:p>
+      <w:pPr>
+        <w:pStyle w:val="ListParagraph"/>
+        <w:numPr>
+          <w:ilvl w:val="5"/>
+          <w:numId w:val="2"/>
+        </w:numPr>
+        <w:rPr>
+          <w:rFonts w:ascii="JetBrains Mono" w:hAnsi="JetBrains Mono" w:cs="JetBrains Mono"/>
+          <w:sz w:val="24"/>
+          <w:szCs w:val="24"/>
+        </w:rPr>
+      </w:pPr>
+      <w:r>
+        <w:rPr>
+          <w:rFonts w:ascii="JetBrains Mono" w:hAnsi="JetBrains Mono" w:cs="JetBrains Mono"/>
+          <w:sz w:val="24"/>
+          <w:szCs w:val="24"/>
+        </w:rPr>
+        <w:lastRenderedPageBreak/>
+        <w:t>Love Language?</w:t>
+      </w:r>
+    </w:p>
+    <w:p>
+      <w:pPr>
+        <w:pStyle w:val="ListParagraph"/>
+        <w:numPr>
+          <w:ilvl w:val="5"/>
+          <w:numId w:val="2"/>
+        </w:numPr>
+        <w:rPr>
+          <w:rFonts w:ascii="JetBrains Mono" w:hAnsi="JetBrains Mono" w:cs="JetBrains Mono"/>
+          <w:sz w:val="24"/>
+          <w:szCs w:val="24"/>
+        </w:rPr>
+      </w:pPr>
+      <w:r>
+        <w:rPr>
+          <w:rFonts w:ascii="JetBrains Mono" w:hAnsi="JetBrains Mono" w:cs="JetBrains Mono"/>
+          <w:sz w:val="24"/>
+          <w:szCs w:val="24"/>
+        </w:rPr>
+        <w:t>Song-Artist (“Anthem”)</w:t>
+      </w:r>
+    </w:p>
+    <w:p>
+      <w:pPr>
+        <w:pStyle w:val="ListParagraph"/>
+        <w:numPr>
+          <w:ilvl w:val="5"/>
+          <w:numId w:val="2"/>
+        </w:numPr>
+        <w:rPr>
+          <w:rFonts w:ascii="JetBrains Mono" w:hAnsi="JetBrains Mono" w:cs="JetBrains Mono"/>
+          <w:sz w:val="24"/>
+          <w:szCs w:val="24"/>
+        </w:rPr>
+      </w:pPr>
+      <w:r>
+        <w:rPr>
+          <w:rFonts w:ascii="JetBrains Mono" w:hAnsi="JetBrains Mono" w:cs="JetBrains Mono"/>
+          <w:sz w:val="24"/>
+          <w:szCs w:val="24"/>
+        </w:rPr>
+        <w:t>Looking for…</w:t>
+      </w:r>
+    </w:p>
+    <w:p>
+      <w:pPr>
+        <w:pStyle w:val="ListParagraph"/>
+        <w:numPr>
+          <w:ilvl w:val="2"/>
+          <w:numId w:val="2"/>
+        </w:numPr>
+        <w:rPr>
+          <w:rFonts w:ascii="JetBrains Mono" w:hAnsi="JetBrains Mono" w:cs="JetBrains Mono"/>
+          <w:sz w:val="24"/>
+          <w:szCs w:val="24"/>
+        </w:rPr>
+      </w:pPr>
+      <w:r>
+        <w:rPr>
+          <w:rFonts w:ascii="JetBrains Mono" w:hAnsi="JetBrains Mono" w:cs="JetBrains Mono"/>
+          <w:sz w:val="24"/>
+          <w:szCs w:val="24"/>
+        </w:rPr>
+        <w:t>Procedure</w:t>
+      </w:r>
+    </w:p>
+    <w:p>
+      <w:pPr>
+        <w:pStyle w:val="ListParagraph"/>
+        <w:numPr>
+          <w:ilvl w:val="3"/>
+          <w:numId w:val="2"/>
+        </w:numPr>
+        <w:rPr>
+          <w:rFonts w:ascii="JetBrains Mono" w:hAnsi="JetBrains Mono" w:cs="JetBrains Mono"/>
+          <w:sz w:val="24"/>
+          <w:szCs w:val="24"/>
+        </w:rPr>
+      </w:pPr>
+      <w:r>
+        <w:rPr>
+          <w:rFonts w:ascii="JetBrains Mono" w:hAnsi="JetBrains Mono" w:cs="JetBrains Mono"/>
+          <w:sz w:val="24"/>
+          <w:szCs w:val="24"/>
+        </w:rPr>
+        <w:t>Align with</w:t>
+      </w:r>
+      <w:r>
+        <w:rPr>
+          <w:rFonts w:ascii="JetBrains Mono" w:hAnsi="JetBrains Mono" w:cs="JetBrains Mono"/>
+          <w:sz w:val="24"/>
+          <w:szCs w:val="24"/>
+        </w:rPr>
+        <w:t xml:space="preserve"> choices</w:t>
+      </w:r>
+      <w:r>
+        <w:rPr>
+          <w:rFonts w:ascii="JetBrains Mono" w:hAnsi="JetBrains Mono" w:cs="JetBrains Mono"/>
+          <w:sz w:val="24"/>
+          <w:szCs w:val="24"/>
+        </w:rPr>
+        <w:t xml:space="preserve"> 3 strategies</w:t>
+      </w:r>
+    </w:p>
+    <w:p>
+      <w:pPr>
+        <w:pStyle w:val="ListParagraph"/>
+        <w:numPr>
+          <w:ilvl w:val="4"/>
+          <w:numId w:val="2"/>
+        </w:numPr>
+        <w:rPr>
+          <w:rFonts w:ascii="JetBrains Mono" w:hAnsi="JetBrains Mono" w:cs="JetBrains Mono"/>
+          <w:sz w:val="24"/>
+          <w:szCs w:val="24"/>
+        </w:rPr>
+      </w:pPr>
+      <w:r>
+        <w:rPr>
+          <w:rFonts w:ascii="JetBrains Mono" w:hAnsi="JetBrains Mono" w:cs="JetBrains Mono"/>
+          <w:sz w:val="24"/>
+          <w:szCs w:val="24"/>
+        </w:rPr>
+        <w:t>Ex. +1 Promotion</w:t>
+      </w:r>
+    </w:p>
+    <w:p>
+      <w:pPr>
+        <w:pStyle w:val="ListParagraph"/>
+        <w:numPr>
+          <w:ilvl w:val="3"/>
+          <w:numId w:val="2"/>
+        </w:numPr>
+        <w:rPr>
+          <w:rFonts w:ascii="JetBrains Mono" w:hAnsi="JetBrains Mono" w:cs="JetBrains Mono"/>
+          <w:sz w:val="24"/>
+          <w:szCs w:val="24"/>
+        </w:rPr>
+      </w:pPr>
+      <w:r>
+        <w:rPr>
+          <w:rFonts w:ascii="JetBrains Mono" w:hAnsi="JetBrains Mono" w:cs="JetBrains Mono"/>
+          <w:sz w:val="24"/>
+          <w:szCs w:val="24"/>
+        </w:rPr>
+        <w:t>Player chooses one at a time</w:t>
+      </w:r>
+    </w:p>
+    <w:p>
+      <w:pPr>
+        <w:pStyle w:val="ListParagraph"/>
+        <w:numPr>
+          <w:ilvl w:val="3"/>
+          <w:numId w:val="2"/>
+        </w:numPr>
+        <w:rPr>
+          <w:rFonts w:ascii="JetBrains Mono" w:hAnsi="JetBrains Mono" w:cs="JetBrains Mono"/>
+          <w:sz w:val="24"/>
+          <w:szCs w:val="24"/>
+        </w:rPr>
+      </w:pPr>
+      <w:r>
+        <w:rPr>
+          <w:rFonts w:ascii="JetBrains Mono" w:hAnsi="JetBrains Mono" w:cs="JetBrains Mono"/>
+          <w:sz w:val="24"/>
+          <w:szCs w:val="24"/>
+        </w:rPr>
+        <w:t>Score to which most aligned with</w:t>
+      </w:r>
+    </w:p>
+    <w:p>
+      <w:pPr>
+        <w:pStyle w:val="ListParagraph"/>
+        <w:numPr>
+          <w:ilvl w:val="3"/>
+          <w:numId w:val="2"/>
+        </w:numPr>
+        <w:rPr>
+          <w:rFonts w:ascii="JetBrains Mono" w:hAnsi="JetBrains Mono" w:cs="JetBrains Mono"/>
+          <w:sz w:val="24"/>
+          <w:szCs w:val="24"/>
+        </w:rPr>
+      </w:pPr>
+      <w:r>
+        <w:rPr>
+          <w:rFonts w:ascii="JetBrains Mono" w:hAnsi="JetBrains Mono" w:cs="JetBrains Mono"/>
+          <w:sz w:val="24"/>
+          <w:szCs w:val="24"/>
+        </w:rPr>
+        <w:t>In case of tie</w:t>
+      </w:r>
+    </w:p>
+    <w:p>
+      <w:pPr>
+        <w:pStyle w:val="ListParagraph"/>
+        <w:numPr>
+          <w:ilvl w:val="4"/>
+          <w:numId w:val="2"/>
+        </w:numPr>
+        <w:rPr>
+          <w:rFonts w:ascii="JetBrains Mono" w:hAnsi="JetBrains Mono" w:cs="JetBrains Mono"/>
+          <w:sz w:val="24"/>
+          <w:szCs w:val="24"/>
+        </w:rPr>
+      </w:pPr>
+      <w:r>
+        <w:rPr>
+          <w:rFonts w:ascii="JetBrains Mono" w:hAnsi="JetBrains Mono" w:cs="JetBrains Mono"/>
+          <w:sz w:val="24"/>
+          <w:szCs w:val="24"/>
+        </w:rPr>
+        <w:t>Introduce one more part</w:t>
+      </w:r>
+    </w:p>
+    <w:p>
+      <w:pPr>
+        <w:pStyle w:val="ListParagraph"/>
+        <w:numPr>
+          <w:ilvl w:val="3"/>
+          <w:numId w:val="2"/>
+        </w:numPr>
+        <w:rPr>
+          <w:rFonts w:ascii="JetBrains Mono" w:hAnsi="JetBrains Mono" w:cs="JetBrains Mono"/>
+          <w:sz w:val="24"/>
+          <w:szCs w:val="24"/>
+        </w:rPr>
+      </w:pPr>
+      <w:r>
+        <w:rPr>
+          <w:rFonts w:ascii="JetBrains Mono" w:hAnsi="JetBrains Mono" w:cs="JetBrains Mono"/>
+          <w:sz w:val="24"/>
+          <w:szCs w:val="24"/>
+        </w:rPr>
+        <w:t>Option to repeat whole process</w:t>
+      </w:r>
+    </w:p>
+    <w:p>
+      <w:pPr>
+        <w:pStyle w:val="ListParagraph"/>
+        <w:numPr>
+          <w:ilvl w:val="0"/>
+          <w:numId w:val="2"/>
+        </w:numPr>
+        <w:rPr>
+          <w:rFonts w:ascii="JetBrains Mono" w:hAnsi="JetBrains Mono" w:cs="JetBrains Mono"/>
+          <w:sz w:val="24"/>
+          <w:szCs w:val="24"/>
+        </w:rPr>
+      </w:pPr>
+      <w:r>
+        <w:rPr>
+          <w:rFonts w:ascii="JetBrains Mono" w:hAnsi="JetBrains Mono" w:cs="JetBrains Mono"/>
+          <w:sz w:val="24"/>
+          <w:szCs w:val="24"/>
+        </w:rPr>
+        <w:t>Perception</w:t>
+      </w:r>
+    </w:p>
+    <w:p>
+      <w:pPr>
+        <w:pStyle w:val="ListParagraph"/>
+        <w:numPr>
+          <w:ilvl w:val="0"/>
+          <w:numId w:val="2"/>
+        </w:numPr>
+        <w:rPr>
+          <w:rFonts w:ascii="JetBrains Mono" w:hAnsi="JetBrains Mono" w:cs="JetBrains Mono"/>
+          <w:sz w:val="24"/>
+          <w:szCs w:val="24"/>
+        </w:rPr>
+      </w:pPr>
+      <w:r>
+        <w:rPr>
+          <w:rFonts w:ascii="JetBrains Mono" w:hAnsi="JetBrains Mono" w:cs="JetBrains Mono"/>
+          <w:sz w:val="24"/>
+          <w:szCs w:val="24"/>
+        </w:rPr>
+        <w:t>Attraction</w:t>
+      </w:r>
+    </w:p>
+    <w:p>
+      <w:pPr>
+        <w:pStyle w:val="ListParagraph"/>
+        <w:numPr>
+          <w:ilvl w:val="0"/>
+          <w:numId w:val="2"/>
+        </w:numPr>
+        <w:rPr>
+          <w:rFonts w:ascii="JetBrains Mono" w:hAnsi="JetBrains Mono" w:cs="JetBrains Mono"/>
+          <w:sz w:val="24"/>
+          <w:szCs w:val="24"/>
+        </w:rPr>
+      </w:pPr>
+      <w:r>
+        <w:rPr>
+          <w:rFonts w:ascii="JetBrains Mono" w:hAnsi="JetBrains Mono" w:cs="JetBrains Mono"/>
+          <w:sz w:val="24"/>
+          <w:szCs w:val="24"/>
+        </w:rPr>
+        <w:t>Persuasion</w:t>
+      </w:r>
+    </w:p>
+    <w:p>
+      <w:pPr>
+        <w:pStyle w:val="ListParagraph"/>
+        <w:numPr>
+          <w:ilvl w:val="0"/>
+          <w:numId w:val="2"/>
+        </w:numPr>
+        <w:rPr>
+          <w:rFonts w:ascii="JetBrains Mono" w:hAnsi="JetBrains Mono" w:cs="JetBrains Mono"/>
+          <w:sz w:val="24"/>
+          <w:szCs w:val="24"/>
+        </w:rPr>
+      </w:pPr>
+      <w:r>
+        <w:rPr>
+          <w:rFonts w:ascii="JetBrains Mono" w:hAnsi="JetBrains Mono" w:cs="JetBrains Mono"/>
+          <w:sz w:val="24"/>
+          <w:szCs w:val="24"/>
+        </w:rPr>
+        <w:t>Goal:</w:t>
+      </w:r>
+    </w:p>
+    <w:p>
+      <w:pPr>
+        <w:pStyle w:val="ListParagraph"/>
+        <w:numPr>
+          <w:ilvl w:val="1"/>
+          <w:numId w:val="2"/>
+        </w:numPr>
+        <w:rPr>
+          <w:rFonts w:ascii="JetBrains Mono" w:hAnsi="JetBrains Mono" w:cs="JetBrains Mono"/>
+          <w:sz w:val="24"/>
+          <w:szCs w:val="24"/>
+        </w:rPr>
+      </w:pPr>
+      <w:r>
+        <w:rPr>
+          <w:rFonts w:ascii="JetBrains Mono" w:hAnsi="JetBrains Mono" w:cs="JetBrains Mono"/>
+          <w:sz w:val="24"/>
+          <w:szCs w:val="24"/>
+        </w:rPr>
+        <w:t>Get together with someone!</w:t>
+      </w:r>
+    </w:p>
+    <w:p>
+      <w:pPr>
+        <w:pStyle w:val="ListParagraph"/>
+        <w:numPr>
+          <w:ilvl w:val="0"/>
+          <w:numId w:val="2"/>
+        </w:numPr>
+        <w:rPr>
+          <w:rFonts w:ascii="JetBrains Mono" w:hAnsi="JetBrains Mono" w:cs="JetBrains Mono"/>
+          <w:sz w:val="24"/>
+          <w:szCs w:val="24"/>
+        </w:rPr>
+      </w:pPr>
+      <w:r>
+        <w:rPr>
+          <w:rFonts w:ascii="JetBrains Mono" w:hAnsi="JetBrains Mono" w:cs="JetBrains Mono"/>
+          <w:sz w:val="24"/>
+          <w:szCs w:val="24"/>
+        </w:rPr>
+        <w:t>Other Needs</w:t>
+      </w:r>
+    </w:p>
+    <w:p>
+      <w:pPr>
+        <w:pStyle w:val="ListParagraph"/>
+        <w:numPr>
+          <w:ilvl w:val="1"/>
+          <w:numId w:val="2"/>
+        </w:numPr>
+        <w:rPr>
+          <w:rFonts w:ascii="JetBrains Mono" w:hAnsi="JetBrains Mono" w:cs="JetBrains Mono"/>
+          <w:sz w:val="24"/>
+          <w:szCs w:val="24"/>
+        </w:rPr>
+      </w:pPr>
+      <w:r>
+        <w:rPr>
+          <w:rFonts w:ascii="JetBrains Mono" w:hAnsi="JetBrains Mono" w:cs="JetBrains Mono"/>
+          <w:sz w:val="24"/>
+          <w:szCs w:val="24"/>
+        </w:rPr>
+        <w:t>Title Screen</w:t>
+      </w:r>
+    </w:p>
+    <w:p>
+      <w:pPr>
+        <w:pStyle w:val="ListParagraph"/>
+        <w:numPr>
+          <w:ilvl w:val="2"/>
+          <w:numId w:val="2"/>
+        </w:numPr>
+        <w:rPr>
+          <w:rFonts w:ascii="JetBrains Mono" w:hAnsi="JetBrains Mono" w:cs="JetBrains Mono"/>
+          <w:sz w:val="24"/>
+          <w:szCs w:val="24"/>
+        </w:rPr>
+      </w:pPr>
+      <w:r>
+        <w:rPr>
+          <w:rFonts w:ascii="JetBrains Mono" w:hAnsi="JetBrains Mono" w:cs="JetBrains Mono"/>
+          <w:sz w:val="24"/>
+          <w:szCs w:val="24"/>
+        </w:rPr>
+        <w:t>Title</w:t>
+      </w:r>
+    </w:p>
+    <w:p>
+      <w:pPr>
+        <w:pStyle w:val="ListParagraph"/>
+        <w:numPr>
+          <w:ilvl w:val="2"/>
+          <w:numId w:val="2"/>
+        </w:numPr>
+        <w:rPr>
+          <w:rFonts w:ascii="JetBrains Mono" w:hAnsi="JetBrains Mono" w:cs="JetBrains Mono"/>
+          <w:sz w:val="24"/>
+          <w:szCs w:val="24"/>
+        </w:rPr>
+      </w:pPr>
+      <w:r>
+        <w:rPr>
+          <w:rFonts w:ascii="JetBrains Mono" w:hAnsi="JetBrains Mono" w:cs="JetBrains Mono"/>
+          <w:sz w:val="24"/>
+          <w:szCs w:val="24"/>
+        </w:rPr>
+        <w:t>Logo</w:t>
+      </w:r>
+    </w:p>
+    <w:p>
+      <w:pPr>
+        <w:pStyle w:val="ListParagraph"/>
+        <w:numPr>
+          <w:ilvl w:val="2"/>
+          <w:numId w:val="2"/>
+        </w:numPr>
+        <w:rPr>
+          <w:rFonts w:ascii="JetBrains Mono" w:hAnsi="JetBrains Mono" w:cs="JetBrains Mono"/>
+          <w:sz w:val="24"/>
+          <w:szCs w:val="24"/>
+        </w:rPr>
+      </w:pPr>
+      <w:r>
+        <w:rPr>
+          <w:rFonts w:ascii="JetBrains Mono" w:hAnsi="JetBrains Mono" w:cs="JetBrains Mono"/>
+          <w:sz w:val="24"/>
+          <w:szCs w:val="24"/>
+        </w:rPr>
+        <w:t>Sections</w:t>
+      </w:r>
+    </w:p>
+    <w:p>
+      <w:pPr>
+        <w:pStyle w:val="ListParagraph"/>
+        <w:numPr>
+          <w:ilvl w:val="2"/>
+          <w:numId w:val="2"/>
+        </w:numPr>
+        <w:rPr>
+          <w:rFonts w:ascii="JetBrains Mono" w:hAnsi="JetBrains Mono" w:cs="JetBrains Mono"/>
+          <w:sz w:val="24"/>
+          <w:szCs w:val="24"/>
+        </w:rPr>
+      </w:pPr>
+      <w:r>
+        <w:rPr>
+          <w:rFonts w:ascii="JetBrains Mono" w:hAnsi="JetBrains Mono" w:cs="JetBrains Mono"/>
+          <w:sz w:val="24"/>
+          <w:szCs w:val="24"/>
+        </w:rPr>
+        <w:t>Font</w:t>
+      </w:r>
+    </w:p>
+    <w:p>
+      <w:pPr>
+        <w:pStyle w:val="ListParagraph"/>
+        <w:numPr>
+          <w:ilvl w:val="1"/>
+          <w:numId w:val="2"/>
+        </w:numPr>
+        <w:rPr>
+          <w:rFonts w:ascii="JetBrains Mono" w:hAnsi="JetBrains Mono" w:cs="JetBrains Mono"/>
+          <w:sz w:val="24"/>
+          <w:szCs w:val="24"/>
+        </w:rPr>
+      </w:pPr>
+      <w:r>
+        <w:rPr>
+          <w:rFonts w:ascii="JetBrains Mono" w:hAnsi="JetBrains Mono" w:cs="JetBrains Mono"/>
+          <w:sz w:val="24"/>
+          <w:szCs w:val="24"/>
+        </w:rPr>
+        <w:t>Driving Factor</w:t>
+      </w:r>
+    </w:p>
+    <w:p>
+      <w:pPr>
+        <w:pStyle w:val="ListParagraph"/>
+        <w:numPr>
+          <w:ilvl w:val="2"/>
+          <w:numId w:val="2"/>
+        </w:numPr>
+        <w:rPr>
+          <w:rFonts w:ascii="JetBrains Mono" w:hAnsi="JetBrains Mono" w:cs="JetBrains Mono"/>
+          <w:sz w:val="24"/>
+          <w:szCs w:val="24"/>
+        </w:rPr>
+      </w:pPr>
+      <w:r>
+        <w:rPr>
+          <w:rFonts w:ascii="JetBrains Mono" w:hAnsi="JetBrains Mono" w:cs="JetBrains Mono"/>
+          <w:sz w:val="24"/>
+          <w:szCs w:val="24"/>
+        </w:rPr>
+        <w:t>Theme</w:t>
+      </w:r>
+    </w:p>
+    <w:p>
+      <w:pPr>
+        <w:pStyle w:val="ListParagraph"/>
+        <w:numPr>
+          <w:ilvl w:val="2"/>
+          <w:numId w:val="2"/>
+        </w:numPr>
+        <w:rPr>
+          <w:rFonts w:ascii="JetBrains Mono" w:hAnsi="JetBrains Mono" w:cs="JetBrains Mono"/>
+          <w:sz w:val="24"/>
+          <w:szCs w:val="24"/>
+        </w:rPr>
+      </w:pPr>
+      <w:r>
+        <w:rPr>
+          <w:rFonts w:ascii="JetBrains Mono" w:hAnsi="JetBrains Mono" w:cs="JetBrains Mono"/>
+          <w:sz w:val="24"/>
+          <w:szCs w:val="24"/>
+        </w:rPr>
+        <w:t>Hook</w:t>
+      </w:r>
+    </w:p>
+    <w:p>
+      <w:pPr>
+        <w:pStyle w:val="ListParagraph"/>
+        <w:numPr>
+          <w:ilvl w:val="2"/>
+          <w:numId w:val="2"/>
+        </w:numPr>
+        <w:rPr>
+          <w:rFonts w:ascii="JetBrains Mono" w:hAnsi="JetBrains Mono" w:cs="JetBrains Mono"/>
+          <w:sz w:val="24"/>
+          <w:szCs w:val="24"/>
+        </w:rPr>
+      </w:pPr>
+      <w:r>
+        <w:rPr>
+          <w:rFonts w:ascii="JetBrains Mono" w:hAnsi="JetBrains Mono" w:cs="JetBrains Mono"/>
+          <w:sz w:val="24"/>
+          <w:szCs w:val="24"/>
+        </w:rPr>
+        <w:t>Ex. Bancit Kantunan</w:t>
+      </w:r>
+    </w:p>
     <w:sectPr>
       <w:pgSz w:w="11907" w:h="16840" w:code="9"/>
       <w:pgMar w:top="1440" w:right="1440" w:bottom="1440" w:left="1440" w:header="709" w:footer="709" w:gutter="0"/>
@@ -11,6 +1511,243 @@
     </w:sectPr>
   </w:body>
 </w:document>
+</file>
+
+<file path=word/numbering.xml><?xml version="1.0" encoding="utf-8"?>
+<w:numbering xmlns:wpc="http://schemas.microsoft.com/office/word/2010/wordprocessingCanvas" xmlns:cx="http://schemas.microsoft.com/office/drawing/2014/chartex" xmlns:cx1="http://schemas.microsoft.com/office/drawing/2015/9/8/chartex" xmlns:cx2="http://schemas.microsoft.com/office/drawing/2015/10/21/chartex" xmlns:cx3="http://schemas.microsoft.com/office/drawing/2016/5/9/chartex" xmlns:cx4="http://schemas.microsoft.com/office/drawing/2016/5/10/chartex" xmlns:cx5="http://schemas.microsoft.com/office/drawing/2016/5/11/chartex" xmlns:cx6="http://schemas.microsoft.com/office/drawing/2016/5/12/chartex" xmlns:cx7="http://schemas.microsoft.com/office/drawing/2016/5/13/chartex" xmlns:cx8="http://schemas.microsoft.com/office/drawing/2016/5/14/chartex" xmlns:mc="http://schemas.openxmlformats.org/markup-compatibility/2006" xmlns:aink="http://schemas.microsoft.com/office/drawing/2016/ink" xmlns:am3d="http://schemas.microsoft.com/office/drawing/2017/model3d" xmlns:o="urn:schemas-microsoft-com:office:office" xmlns:oel="http://schemas.microsoft.com/office/2019/extlst" xmlns:r="http://schemas.openxmlformats.org/officeDocument/2006/relationships" xmlns:m="http://schemas.openxmlformats.org/officeDocument/2006/math" xmlns:v="urn:schemas-microsoft-com:vml" xmlns:wp14="http://schemas.microsoft.com/office/word/2010/wordprocessingDrawing" xmlns:wp="http://schemas.openxmlformats.org/drawingml/2006/wordprocessingDrawing" xmlns:w10="urn:schemas-microsoft-com:office:word" xmlns:w="http://schemas.openxmlformats.org/wordprocessingml/2006/main" xmlns:w14="http://schemas.microsoft.com/office/word/2010/wordml" xmlns:w15="http://schemas.microsoft.com/office/word/2012/wordml" xmlns:w16cex="http://schemas.microsoft.com/office/word/2018/wordml/cex" xmlns:w16cid="http://schemas.microsoft.com/office/word/2016/wordml/cid" xmlns:w16="http://schemas.microsoft.com/office/word/2018/wordml" xmlns:w16sdtdh="http://schemas.microsoft.com/office/word/2020/wordml/sdtdatahash" xmlns:w16se="http://schemas.microsoft.com/office/word/2015/wordml/symex" xmlns:wpg="http://schemas.microsoft.com/office/word/2010/wordprocessingGroup" xmlns:wpi="http://schemas.microsoft.com/office/word/2010/wordprocessingInk" xmlns:wne="http://schemas.microsoft.com/office/word/2006/wordml" xmlns:wps="http://schemas.microsoft.com/office/word/2010/wordprocessingShape" mc:Ignorable="w14 w15 w16se w16cid w16 w16cex w16sdtdh wp14">
+  <w:abstractNum w:abstractNumId="0" w15:restartNumberingAfterBreak="0">
+    <w:nsid w:val="612219F8"/>
+    <w:multiLevelType w:val="hybridMultilevel"/>
+    <w:tmpl w:val="D23E471E"/>
+    <w:lvl w:ilvl="0" w:tplc="34090001">
+      <w:start w:val="1"/>
+      <w:numFmt w:val="bullet"/>
+      <w:lvlText w:val=""/>
+      <w:lvlJc w:val="left"/>
+      <w:pPr>
+        <w:ind w:left="720" w:hanging="360"/>
+      </w:pPr>
+      <w:rPr>
+        <w:rFonts w:ascii="Symbol" w:hAnsi="Symbol" w:hint="default"/>
+      </w:rPr>
+    </w:lvl>
+    <w:lvl w:ilvl="1" w:tplc="34090003">
+      <w:start w:val="1"/>
+      <w:numFmt w:val="bullet"/>
+      <w:lvlText w:val="o"/>
+      <w:lvlJc w:val="left"/>
+      <w:pPr>
+        <w:ind w:left="1440" w:hanging="360"/>
+      </w:pPr>
+      <w:rPr>
+        <w:rFonts w:ascii="Courier New" w:hAnsi="Courier New" w:cs="Courier New" w:hint="default"/>
+      </w:rPr>
+    </w:lvl>
+    <w:lvl w:ilvl="2" w:tplc="34090005">
+      <w:start w:val="1"/>
+      <w:numFmt w:val="bullet"/>
+      <w:lvlText w:val=""/>
+      <w:lvlJc w:val="left"/>
+      <w:pPr>
+        <w:ind w:left="2160" w:hanging="360"/>
+      </w:pPr>
+      <w:rPr>
+        <w:rFonts w:ascii="Wingdings" w:hAnsi="Wingdings" w:hint="default"/>
+      </w:rPr>
+    </w:lvl>
+    <w:lvl w:ilvl="3" w:tplc="34090001">
+      <w:start w:val="1"/>
+      <w:numFmt w:val="bullet"/>
+      <w:lvlText w:val=""/>
+      <w:lvlJc w:val="left"/>
+      <w:pPr>
+        <w:ind w:left="2880" w:hanging="360"/>
+      </w:pPr>
+      <w:rPr>
+        <w:rFonts w:ascii="Symbol" w:hAnsi="Symbol" w:hint="default"/>
+      </w:rPr>
+    </w:lvl>
+    <w:lvl w:ilvl="4" w:tplc="34090003">
+      <w:start w:val="1"/>
+      <w:numFmt w:val="bullet"/>
+      <w:lvlText w:val="o"/>
+      <w:lvlJc w:val="left"/>
+      <w:pPr>
+        <w:ind w:left="3600" w:hanging="360"/>
+      </w:pPr>
+      <w:rPr>
+        <w:rFonts w:ascii="Courier New" w:hAnsi="Courier New" w:cs="Courier New" w:hint="default"/>
+      </w:rPr>
+    </w:lvl>
+    <w:lvl w:ilvl="5" w:tplc="34090005">
+      <w:start w:val="1"/>
+      <w:numFmt w:val="bullet"/>
+      <w:lvlText w:val=""/>
+      <w:lvlJc w:val="left"/>
+      <w:pPr>
+        <w:ind w:left="4320" w:hanging="360"/>
+      </w:pPr>
+      <w:rPr>
+        <w:rFonts w:ascii="Wingdings" w:hAnsi="Wingdings" w:hint="default"/>
+      </w:rPr>
+    </w:lvl>
+    <w:lvl w:ilvl="6" w:tplc="34090001">
+      <w:start w:val="1"/>
+      <w:numFmt w:val="bullet"/>
+      <w:lvlText w:val=""/>
+      <w:lvlJc w:val="left"/>
+      <w:pPr>
+        <w:ind w:left="5040" w:hanging="360"/>
+      </w:pPr>
+      <w:rPr>
+        <w:rFonts w:ascii="Symbol" w:hAnsi="Symbol" w:hint="default"/>
+      </w:rPr>
+    </w:lvl>
+    <w:lvl w:ilvl="7" w:tplc="34090003">
+      <w:start w:val="1"/>
+      <w:numFmt w:val="bullet"/>
+      <w:lvlText w:val="o"/>
+      <w:lvlJc w:val="left"/>
+      <w:pPr>
+        <w:ind w:left="5760" w:hanging="360"/>
+      </w:pPr>
+      <w:rPr>
+        <w:rFonts w:ascii="Courier New" w:hAnsi="Courier New" w:cs="Courier New" w:hint="default"/>
+      </w:rPr>
+    </w:lvl>
+    <w:lvl w:ilvl="8" w:tplc="34090005">
+      <w:start w:val="1"/>
+      <w:numFmt w:val="bullet"/>
+      <w:lvlText w:val=""/>
+      <w:lvlJc w:val="left"/>
+      <w:pPr>
+        <w:ind w:left="6480" w:hanging="360"/>
+      </w:pPr>
+      <w:rPr>
+        <w:rFonts w:ascii="Wingdings" w:hAnsi="Wingdings" w:hint="default"/>
+      </w:rPr>
+    </w:lvl>
+  </w:abstractNum>
+  <w:abstractNum w:abstractNumId="1" w15:restartNumberingAfterBreak="0">
+    <w:nsid w:val="77A12A97"/>
+    <w:multiLevelType w:val="hybridMultilevel"/>
+    <w:tmpl w:val="2A46168C"/>
+    <w:lvl w:ilvl="0" w:tplc="34090001">
+      <w:start w:val="1"/>
+      <w:numFmt w:val="bullet"/>
+      <w:lvlText w:val=""/>
+      <w:lvlJc w:val="left"/>
+      <w:pPr>
+        <w:ind w:left="720" w:hanging="360"/>
+      </w:pPr>
+      <w:rPr>
+        <w:rFonts w:ascii="Symbol" w:hAnsi="Symbol" w:hint="default"/>
+      </w:rPr>
+    </w:lvl>
+    <w:lvl w:ilvl="1" w:tplc="34090003" w:tentative="1">
+      <w:start w:val="1"/>
+      <w:numFmt w:val="bullet"/>
+      <w:lvlText w:val="o"/>
+      <w:lvlJc w:val="left"/>
+      <w:pPr>
+        <w:ind w:left="1440" w:hanging="360"/>
+      </w:pPr>
+      <w:rPr>
+        <w:rFonts w:ascii="Courier New" w:hAnsi="Courier New" w:cs="Courier New" w:hint="default"/>
+      </w:rPr>
+    </w:lvl>
+    <w:lvl w:ilvl="2" w:tplc="34090005" w:tentative="1">
+      <w:start w:val="1"/>
+      <w:numFmt w:val="bullet"/>
+      <w:lvlText w:val=""/>
+      <w:lvlJc w:val="left"/>
+      <w:pPr>
+        <w:ind w:left="2160" w:hanging="360"/>
+      </w:pPr>
+      <w:rPr>
+        <w:rFonts w:ascii="Wingdings" w:hAnsi="Wingdings" w:hint="default"/>
+      </w:rPr>
+    </w:lvl>
+    <w:lvl w:ilvl="3" w:tplc="34090001" w:tentative="1">
+      <w:start w:val="1"/>
+      <w:numFmt w:val="bullet"/>
+      <w:lvlText w:val=""/>
+      <w:lvlJc w:val="left"/>
+      <w:pPr>
+        <w:ind w:left="2880" w:hanging="360"/>
+      </w:pPr>
+      <w:rPr>
+        <w:rFonts w:ascii="Symbol" w:hAnsi="Symbol" w:hint="default"/>
+      </w:rPr>
+    </w:lvl>
+    <w:lvl w:ilvl="4" w:tplc="34090003" w:tentative="1">
+      <w:start w:val="1"/>
+      <w:numFmt w:val="bullet"/>
+      <w:lvlText w:val="o"/>
+      <w:lvlJc w:val="left"/>
+      <w:pPr>
+        <w:ind w:left="3600" w:hanging="360"/>
+      </w:pPr>
+      <w:rPr>
+        <w:rFonts w:ascii="Courier New" w:hAnsi="Courier New" w:cs="Courier New" w:hint="default"/>
+      </w:rPr>
+    </w:lvl>
+    <w:lvl w:ilvl="5" w:tplc="34090005" w:tentative="1">
+      <w:start w:val="1"/>
+      <w:numFmt w:val="bullet"/>
+      <w:lvlText w:val=""/>
+      <w:lvlJc w:val="left"/>
+      <w:pPr>
+        <w:ind w:left="4320" w:hanging="360"/>
+      </w:pPr>
+      <w:rPr>
+        <w:rFonts w:ascii="Wingdings" w:hAnsi="Wingdings" w:hint="default"/>
+      </w:rPr>
+    </w:lvl>
+    <w:lvl w:ilvl="6" w:tplc="34090001" w:tentative="1">
+      <w:start w:val="1"/>
+      <w:numFmt w:val="bullet"/>
+      <w:lvlText w:val=""/>
+      <w:lvlJc w:val="left"/>
+      <w:pPr>
+        <w:ind w:left="5040" w:hanging="360"/>
+      </w:pPr>
+      <w:rPr>
+        <w:rFonts w:ascii="Symbol" w:hAnsi="Symbol" w:hint="default"/>
+      </w:rPr>
+    </w:lvl>
+    <w:lvl w:ilvl="7" w:tplc="34090003" w:tentative="1">
+      <w:start w:val="1"/>
+      <w:numFmt w:val="bullet"/>
+      <w:lvlText w:val="o"/>
+      <w:lvlJc w:val="left"/>
+      <w:pPr>
+        <w:ind w:left="5760" w:hanging="360"/>
+      </w:pPr>
+      <w:rPr>
+        <w:rFonts w:ascii="Courier New" w:hAnsi="Courier New" w:cs="Courier New" w:hint="default"/>
+      </w:rPr>
+    </w:lvl>
+    <w:lvl w:ilvl="8" w:tplc="34090005" w:tentative="1">
+      <w:start w:val="1"/>
+      <w:numFmt w:val="bullet"/>
+      <w:lvlText w:val=""/>
+      <w:lvlJc w:val="left"/>
+      <w:pPr>
+        <w:ind w:left="6480" w:hanging="360"/>
+      </w:pPr>
+      <w:rPr>
+        <w:rFonts w:ascii="Wingdings" w:hAnsi="Wingdings" w:hint="default"/>
+      </w:rPr>
+    </w:lvl>
+  </w:abstractNum>
+  <w:num w:numId="1" w16cid:durableId="1290863835">
+    <w:abstractNumId w:val="1"/>
+  </w:num>
+  <w:num w:numId="2" w16cid:durableId="404300167">
+    <w:abstractNumId w:val="0"/>
+  </w:num>
+</w:numbering>
 </file>
 
 <file path=word/styles.xml><?xml version="1.0" encoding="utf-8"?>
@@ -441,6 +2178,17 @@
     <w:semiHidden/>
     <w:unhideWhenUsed/>
   </w:style>
+  <w:style w:type="paragraph" w:styleId="ListParagraph">
+    <w:name w:val="List Paragraph"/>
+    <w:basedOn w:val="Normal"/>
+    <w:uiPriority w:val="34"/>
+    <w:qFormat/>
+    <w:rsid w:val="00A4756F"/>
+    <w:pPr>
+      <w:ind w:left="720"/>
+      <w:contextualSpacing/>
+    </w:pPr>
+  </w:style>
 </w:styles>
 </file>
 

</xml_diff>

<commit_message>
Filled in rest of conceptual flow in brainstorming
</commit_message>
<xml_diff>
--- a/Planning/Brainstorming.docx
+++ b/Planning/Brainstorming.docx
@@ -9,11 +9,6 @@
           <w:ilvl w:val="0"/>
           <w:numId w:val="2"/>
         </w:numPr>
-        <w:rPr>
-          <w:rFonts w:ascii="JetBrains Mono" w:hAnsi="JetBrains Mono" w:cs="JetBrains Mono"/>
-          <w:sz w:val="24"/>
-          <w:szCs w:val="24"/>
-        </w:rPr>
       </w:pPr>
       <w:r>
         <w:rPr>
@@ -581,7 +576,51 @@
           <w:sz w:val="24"/>
           <w:szCs w:val="24"/>
         </w:rPr>
-        <w:t>Gender (diverse!)</w:t>
+        <w:t>Gender</w:t>
+      </w:r>
+    </w:p>
+    <w:p>
+      <w:pPr>
+        <w:pStyle w:val="ListParagraph"/>
+        <w:numPr>
+          <w:ilvl w:val="6"/>
+          <w:numId w:val="2"/>
+        </w:numPr>
+        <w:rPr>
+          <w:rFonts w:ascii="JetBrains Mono" w:hAnsi="JetBrains Mono" w:cs="JetBrains Mono"/>
+          <w:sz w:val="24"/>
+          <w:szCs w:val="24"/>
+        </w:rPr>
+      </w:pPr>
+      <w:r>
+        <w:rPr>
+          <w:rFonts w:ascii="JetBrains Mono" w:hAnsi="JetBrains Mono" w:cs="JetBrains Mono"/>
+          <w:sz w:val="24"/>
+          <w:szCs w:val="24"/>
+        </w:rPr>
+        <w:t>Asked after character</w:t>
+      </w:r>
+    </w:p>
+    <w:p>
+      <w:pPr>
+        <w:pStyle w:val="ListParagraph"/>
+        <w:numPr>
+          <w:ilvl w:val="6"/>
+          <w:numId w:val="2"/>
+        </w:numPr>
+        <w:rPr>
+          <w:rFonts w:ascii="JetBrains Mono" w:hAnsi="JetBrains Mono" w:cs="JetBrains Mono"/>
+          <w:sz w:val="24"/>
+          <w:szCs w:val="24"/>
+        </w:rPr>
+      </w:pPr>
+      <w:r>
+        <w:rPr>
+          <w:rFonts w:ascii="JetBrains Mono" w:hAnsi="JetBrains Mono" w:cs="JetBrains Mono"/>
+          <w:sz w:val="24"/>
+          <w:szCs w:val="24"/>
+        </w:rPr>
+        <w:t>Allows diversity</w:t>
       </w:r>
     </w:p>
     <w:p>
@@ -654,6 +693,28 @@
       <w:pPr>
         <w:pStyle w:val="ListParagraph"/>
         <w:numPr>
+          <w:ilvl w:val="7"/>
+          <w:numId w:val="2"/>
+        </w:numPr>
+        <w:rPr>
+          <w:rFonts w:ascii="JetBrains Mono" w:hAnsi="JetBrains Mono" w:cs="JetBrains Mono"/>
+          <w:sz w:val="24"/>
+          <w:szCs w:val="24"/>
+        </w:rPr>
+      </w:pPr>
+      <w:r>
+        <w:rPr>
+          <w:rFonts w:ascii="JetBrains Mono" w:hAnsi="JetBrains Mono" w:cs="JetBrains Mono"/>
+          <w:sz w:val="24"/>
+          <w:szCs w:val="24"/>
+        </w:rPr>
+        <w:t>Frequency of Exposure</w:t>
+      </w:r>
+    </w:p>
+    <w:p>
+      <w:pPr>
+        <w:pStyle w:val="ListParagraph"/>
+        <w:numPr>
           <w:ilvl w:val="5"/>
           <w:numId w:val="2"/>
         </w:numPr>
@@ -693,6 +754,245 @@
         </w:rPr>
         <w:t>English</w:t>
       </w:r>
+      <w:r>
+        <w:rPr>
+          <w:rFonts w:ascii="JetBrains Mono" w:hAnsi="JetBrains Mono" w:cs="JetBrains Mono"/>
+          <w:sz w:val="24"/>
+          <w:szCs w:val="24"/>
+        </w:rPr>
+        <w:t xml:space="preserve">, </w:t>
+      </w:r>
+      <w:r>
+        <w:rPr>
+          <w:rFonts w:ascii="JetBrains Mono" w:hAnsi="JetBrains Mono" w:cs="JetBrains Mono"/>
+          <w:sz w:val="24"/>
+          <w:szCs w:val="24"/>
+        </w:rPr>
+        <w:t>Tagalog</w:t>
+      </w:r>
+      <w:r>
+        <w:rPr>
+          <w:rFonts w:ascii="JetBrains Mono" w:hAnsi="JetBrains Mono" w:cs="JetBrains Mono"/>
+          <w:sz w:val="24"/>
+          <w:szCs w:val="24"/>
+        </w:rPr>
+        <w:t xml:space="preserve">, </w:t>
+      </w:r>
+      <w:r>
+        <w:rPr>
+          <w:rFonts w:ascii="JetBrains Mono" w:hAnsi="JetBrains Mono" w:cs="JetBrains Mono"/>
+          <w:sz w:val="24"/>
+          <w:szCs w:val="24"/>
+        </w:rPr>
+        <w:t>Taglish</w:t>
+      </w:r>
+      <w:r>
+        <w:rPr>
+          <w:rFonts w:ascii="JetBrains Mono" w:hAnsi="JetBrains Mono" w:cs="JetBrains Mono"/>
+          <w:sz w:val="24"/>
+          <w:szCs w:val="24"/>
+        </w:rPr>
+        <w:t>, Conyo, Jeje</w:t>
+      </w:r>
+    </w:p>
+    <w:p>
+      <w:pPr>
+        <w:pStyle w:val="ListParagraph"/>
+        <w:numPr>
+          <w:ilvl w:val="3"/>
+          <w:numId w:val="2"/>
+        </w:numPr>
+        <w:rPr>
+          <w:rFonts w:ascii="JetBrains Mono" w:hAnsi="JetBrains Mono" w:cs="JetBrains Mono"/>
+          <w:sz w:val="24"/>
+          <w:szCs w:val="24"/>
+        </w:rPr>
+      </w:pPr>
+      <w:r>
+        <w:rPr>
+          <w:rFonts w:ascii="JetBrains Mono" w:hAnsi="JetBrains Mono" w:cs="JetBrains Mono"/>
+          <w:sz w:val="24"/>
+          <w:szCs w:val="24"/>
+        </w:rPr>
+        <w:t>Chosen</w:t>
+      </w:r>
+    </w:p>
+    <w:p>
+      <w:pPr>
+        <w:pStyle w:val="ListParagraph"/>
+        <w:numPr>
+          <w:ilvl w:val="4"/>
+          <w:numId w:val="2"/>
+        </w:numPr>
+        <w:rPr>
+          <w:rFonts w:ascii="JetBrains Mono" w:hAnsi="JetBrains Mono" w:cs="JetBrains Mono"/>
+          <w:sz w:val="24"/>
+          <w:szCs w:val="24"/>
+        </w:rPr>
+      </w:pPr>
+      <w:r>
+        <w:rPr>
+          <w:rFonts w:ascii="JetBrains Mono" w:hAnsi="JetBrains Mono" w:cs="JetBrains Mono"/>
+          <w:sz w:val="24"/>
+          <w:szCs w:val="24"/>
+        </w:rPr>
+        <w:t>Character</w:t>
+      </w:r>
+    </w:p>
+    <w:p>
+      <w:pPr>
+        <w:pStyle w:val="ListParagraph"/>
+        <w:numPr>
+          <w:ilvl w:val="4"/>
+          <w:numId w:val="2"/>
+        </w:numPr>
+        <w:rPr>
+          <w:rFonts w:ascii="JetBrains Mono" w:hAnsi="JetBrains Mono" w:cs="JetBrains Mono"/>
+          <w:sz w:val="24"/>
+          <w:szCs w:val="24"/>
+        </w:rPr>
+      </w:pPr>
+      <w:r>
+        <w:rPr>
+          <w:rFonts w:ascii="JetBrains Mono" w:hAnsi="JetBrains Mono" w:cs="JetBrains Mono"/>
+          <w:sz w:val="24"/>
+          <w:szCs w:val="24"/>
+        </w:rPr>
+        <w:t>Personality</w:t>
+      </w:r>
+    </w:p>
+    <w:p>
+      <w:pPr>
+        <w:pStyle w:val="ListParagraph"/>
+        <w:numPr>
+          <w:ilvl w:val="5"/>
+          <w:numId w:val="2"/>
+        </w:numPr>
+        <w:rPr>
+          <w:rFonts w:ascii="JetBrains Mono" w:hAnsi="JetBrains Mono" w:cs="JetBrains Mono"/>
+          <w:sz w:val="24"/>
+          <w:szCs w:val="24"/>
+        </w:rPr>
+      </w:pPr>
+      <w:r>
+        <w:rPr>
+          <w:rFonts w:ascii="JetBrains Mono" w:hAnsi="JetBrains Mono" w:cs="JetBrains Mono"/>
+          <w:sz w:val="24"/>
+          <w:szCs w:val="24"/>
+        </w:rPr>
+        <w:t>Bio</w:t>
+      </w:r>
+    </w:p>
+    <w:p>
+      <w:pPr>
+        <w:pStyle w:val="ListParagraph"/>
+        <w:numPr>
+          <w:ilvl w:val="5"/>
+          <w:numId w:val="2"/>
+        </w:numPr>
+        <w:rPr>
+          <w:rFonts w:ascii="JetBrains Mono" w:hAnsi="JetBrains Mono" w:cs="JetBrains Mono"/>
+          <w:sz w:val="24"/>
+          <w:szCs w:val="24"/>
+        </w:rPr>
+      </w:pPr>
+      <w:r>
+        <w:rPr>
+          <w:rFonts w:ascii="JetBrains Mono" w:hAnsi="JetBrains Mono" w:cs="JetBrains Mono"/>
+          <w:sz w:val="24"/>
+          <w:szCs w:val="24"/>
+        </w:rPr>
+        <w:t>Interests</w:t>
+      </w:r>
+    </w:p>
+    <w:p>
+      <w:pPr>
+        <w:pStyle w:val="ListParagraph"/>
+        <w:numPr>
+          <w:ilvl w:val="5"/>
+          <w:numId w:val="2"/>
+        </w:numPr>
+        <w:rPr>
+          <w:rFonts w:ascii="JetBrains Mono" w:hAnsi="JetBrains Mono" w:cs="JetBrains Mono"/>
+          <w:sz w:val="24"/>
+          <w:szCs w:val="24"/>
+        </w:rPr>
+      </w:pPr>
+      <w:r>
+        <w:rPr>
+          <w:rFonts w:ascii="JetBrains Mono" w:hAnsi="JetBrains Mono" w:cs="JetBrains Mono"/>
+          <w:sz w:val="24"/>
+          <w:szCs w:val="24"/>
+        </w:rPr>
+        <w:t>Prompts</w:t>
+      </w:r>
+    </w:p>
+    <w:p>
+      <w:pPr>
+        <w:pStyle w:val="ListParagraph"/>
+        <w:numPr>
+          <w:ilvl w:val="5"/>
+          <w:numId w:val="2"/>
+        </w:numPr>
+        <w:rPr>
+          <w:rFonts w:ascii="JetBrains Mono" w:hAnsi="JetBrains Mono" w:cs="JetBrains Mono"/>
+          <w:sz w:val="24"/>
+          <w:szCs w:val="24"/>
+        </w:rPr>
+      </w:pPr>
+      <w:r>
+        <w:rPr>
+          <w:rFonts w:ascii="JetBrains Mono" w:hAnsi="JetBrains Mono" w:cs="JetBrains Mono"/>
+          <w:sz w:val="24"/>
+          <w:szCs w:val="24"/>
+        </w:rPr>
+        <w:lastRenderedPageBreak/>
+        <w:t>Opening Question</w:t>
+      </w:r>
+    </w:p>
+    <w:p>
+      <w:pPr>
+        <w:pStyle w:val="ListParagraph"/>
+        <w:numPr>
+          <w:ilvl w:val="5"/>
+          <w:numId w:val="2"/>
+        </w:numPr>
+        <w:rPr>
+          <w:rFonts w:ascii="JetBrains Mono" w:hAnsi="JetBrains Mono" w:cs="JetBrains Mono"/>
+          <w:sz w:val="24"/>
+          <w:szCs w:val="24"/>
+        </w:rPr>
+      </w:pPr>
+      <w:r>
+        <w:rPr>
+          <w:rFonts w:ascii="JetBrains Mono" w:hAnsi="JetBrains Mono" w:cs="JetBrains Mono"/>
+          <w:sz w:val="24"/>
+          <w:szCs w:val="24"/>
+        </w:rPr>
+        <w:t>OCEAN?</w:t>
+      </w:r>
+    </w:p>
+    <w:p>
+      <w:pPr>
+        <w:pStyle w:val="ListParagraph"/>
+        <w:numPr>
+          <w:ilvl w:val="5"/>
+          <w:numId w:val="2"/>
+        </w:numPr>
+        <w:rPr>
+          <w:rFonts w:ascii="JetBrains Mono" w:hAnsi="JetBrains Mono" w:cs="JetBrains Mono"/>
+          <w:sz w:val="24"/>
+          <w:szCs w:val="24"/>
+        </w:rPr>
+      </w:pPr>
+      <w:r>
+        <w:rPr>
+          <w:rFonts w:ascii="JetBrains Mono" w:hAnsi="JetBrains Mono" w:cs="JetBrains Mono"/>
+          <w:sz w:val="24"/>
+          <w:szCs w:val="24"/>
+        </w:rPr>
+        <w:t>Love Language?</w:t>
+      </w:r>
     </w:p>
     <w:p>
       <w:pPr>
@@ -713,7 +1013,51 @@
           <w:sz w:val="24"/>
           <w:szCs w:val="24"/>
         </w:rPr>
-        <w:t>Tagalog</w:t>
+        <w:t>Time, Acts, Words, Gifts, Touch</w:t>
+      </w:r>
+    </w:p>
+    <w:p>
+      <w:pPr>
+        <w:pStyle w:val="ListParagraph"/>
+        <w:numPr>
+          <w:ilvl w:val="5"/>
+          <w:numId w:val="2"/>
+        </w:numPr>
+        <w:rPr>
+          <w:rFonts w:ascii="JetBrains Mono" w:hAnsi="JetBrains Mono" w:cs="JetBrains Mono"/>
+          <w:sz w:val="24"/>
+          <w:szCs w:val="24"/>
+        </w:rPr>
+      </w:pPr>
+      <w:r>
+        <w:rPr>
+          <w:rFonts w:ascii="JetBrains Mono" w:hAnsi="JetBrains Mono" w:cs="JetBrains Mono"/>
+          <w:sz w:val="24"/>
+          <w:szCs w:val="24"/>
+        </w:rPr>
+        <w:t>Song-Artist (“Anthem”)</w:t>
+      </w:r>
+    </w:p>
+    <w:p>
+      <w:pPr>
+        <w:pStyle w:val="ListParagraph"/>
+        <w:numPr>
+          <w:ilvl w:val="5"/>
+          <w:numId w:val="2"/>
+        </w:numPr>
+        <w:rPr>
+          <w:rFonts w:ascii="JetBrains Mono" w:hAnsi="JetBrains Mono" w:cs="JetBrains Mono"/>
+          <w:sz w:val="24"/>
+          <w:szCs w:val="24"/>
+        </w:rPr>
+      </w:pPr>
+      <w:r>
+        <w:rPr>
+          <w:rFonts w:ascii="JetBrains Mono" w:hAnsi="JetBrains Mono" w:cs="JetBrains Mono"/>
+          <w:sz w:val="24"/>
+          <w:szCs w:val="24"/>
+        </w:rPr>
+        <w:t>Looking for…</w:t>
       </w:r>
     </w:p>
     <w:p>
@@ -735,7 +1079,95 @@
           <w:sz w:val="24"/>
           <w:szCs w:val="24"/>
         </w:rPr>
-        <w:t>Taglish</w:t>
+        <w:t>Gender</w:t>
+      </w:r>
+    </w:p>
+    <w:p>
+      <w:pPr>
+        <w:pStyle w:val="ListParagraph"/>
+        <w:numPr>
+          <w:ilvl w:val="7"/>
+          <w:numId w:val="2"/>
+        </w:numPr>
+        <w:rPr>
+          <w:rFonts w:ascii="JetBrains Mono" w:hAnsi="JetBrains Mono" w:cs="JetBrains Mono"/>
+          <w:sz w:val="24"/>
+          <w:szCs w:val="24"/>
+        </w:rPr>
+      </w:pPr>
+      <w:r>
+        <w:rPr>
+          <w:rFonts w:ascii="JetBrains Mono" w:hAnsi="JetBrains Mono" w:cs="JetBrains Mono"/>
+          <w:sz w:val="24"/>
+          <w:szCs w:val="24"/>
+        </w:rPr>
+        <w:t>Basis for profiles</w:t>
+      </w:r>
+    </w:p>
+    <w:p>
+      <w:pPr>
+        <w:pStyle w:val="ListParagraph"/>
+        <w:numPr>
+          <w:ilvl w:val="7"/>
+          <w:numId w:val="2"/>
+        </w:numPr>
+        <w:rPr>
+          <w:rFonts w:ascii="JetBrains Mono" w:hAnsi="JetBrains Mono" w:cs="JetBrains Mono"/>
+          <w:sz w:val="24"/>
+          <w:szCs w:val="24"/>
+        </w:rPr>
+      </w:pPr>
+      <w:r>
+        <w:rPr>
+          <w:rFonts w:ascii="JetBrains Mono" w:hAnsi="JetBrains Mono" w:cs="JetBrains Mono"/>
+          <w:sz w:val="24"/>
+          <w:szCs w:val="24"/>
+        </w:rPr>
+        <w:t>If run out, show the rest</w:t>
+      </w:r>
+    </w:p>
+    <w:p>
+      <w:pPr>
+        <w:pStyle w:val="ListParagraph"/>
+        <w:numPr>
+          <w:ilvl w:val="6"/>
+          <w:numId w:val="2"/>
+        </w:numPr>
+        <w:rPr>
+          <w:rFonts w:ascii="JetBrains Mono" w:hAnsi="JetBrains Mono" w:cs="JetBrains Mono"/>
+          <w:sz w:val="24"/>
+          <w:szCs w:val="24"/>
+        </w:rPr>
+      </w:pPr>
+      <w:r>
+        <w:rPr>
+          <w:rFonts w:ascii="JetBrains Mono" w:hAnsi="JetBrains Mono" w:cs="JetBrains Mono"/>
+          <w:sz w:val="24"/>
+          <w:szCs w:val="24"/>
+        </w:rPr>
+        <w:t>Relationship Type</w:t>
+      </w:r>
+    </w:p>
+    <w:p>
+      <w:pPr>
+        <w:pStyle w:val="ListParagraph"/>
+        <w:numPr>
+          <w:ilvl w:val="2"/>
+          <w:numId w:val="2"/>
+        </w:numPr>
+        <w:rPr>
+          <w:rFonts w:ascii="JetBrains Mono" w:hAnsi="JetBrains Mono" w:cs="JetBrains Mono"/>
+          <w:sz w:val="24"/>
+          <w:szCs w:val="24"/>
+        </w:rPr>
+      </w:pPr>
+      <w:r>
+        <w:rPr>
+          <w:rFonts w:ascii="JetBrains Mono" w:hAnsi="JetBrains Mono" w:cs="JetBrains Mono"/>
+          <w:sz w:val="24"/>
+          <w:szCs w:val="24"/>
+        </w:rPr>
+        <w:t>Procedure</w:t>
       </w:r>
     </w:p>
     <w:p>
@@ -757,7 +1189,7 @@
           <w:sz w:val="24"/>
           <w:szCs w:val="24"/>
         </w:rPr>
-        <w:t>Chosen</w:t>
+        <w:t>Players choose where needed</w:t>
       </w:r>
     </w:p>
     <w:p>
@@ -779,7 +1211,7 @@
           <w:sz w:val="24"/>
           <w:szCs w:val="24"/>
         </w:rPr>
-        <w:t>Character</w:t>
+        <w:t>The rest plays out</w:t>
       </w:r>
     </w:p>
     <w:p>
@@ -801,6 +1233,941 @@
           <w:sz w:val="24"/>
           <w:szCs w:val="24"/>
         </w:rPr>
+        <w:t>Can make it interesting by hiding actual results until end of profile!</w:t>
+      </w:r>
+    </w:p>
+    <w:p>
+      <w:pPr>
+        <w:pStyle w:val="ListParagraph"/>
+        <w:numPr>
+          <w:ilvl w:val="3"/>
+          <w:numId w:val="2"/>
+        </w:numPr>
+        <w:rPr>
+          <w:rFonts w:ascii="JetBrains Mono" w:hAnsi="JetBrains Mono" w:cs="JetBrains Mono"/>
+          <w:sz w:val="24"/>
+          <w:szCs w:val="24"/>
+        </w:rPr>
+      </w:pPr>
+      <w:r>
+        <w:rPr>
+          <w:rFonts w:ascii="JetBrains Mono" w:hAnsi="JetBrains Mono" w:cs="JetBrains Mono"/>
+          <w:sz w:val="24"/>
+          <w:szCs w:val="24"/>
+        </w:rPr>
+        <w:t>Align with</w:t>
+      </w:r>
+      <w:r>
+        <w:rPr>
+          <w:rFonts w:ascii="JetBrains Mono" w:hAnsi="JetBrains Mono" w:cs="JetBrains Mono"/>
+          <w:sz w:val="24"/>
+          <w:szCs w:val="24"/>
+        </w:rPr>
+        <w:t xml:space="preserve"> choices</w:t>
+      </w:r>
+      <w:r>
+        <w:rPr>
+          <w:rFonts w:ascii="JetBrains Mono" w:hAnsi="JetBrains Mono" w:cs="JetBrains Mono"/>
+          <w:sz w:val="24"/>
+          <w:szCs w:val="24"/>
+        </w:rPr>
+        <w:t xml:space="preserve"> 3 strategies</w:t>
+      </w:r>
+    </w:p>
+    <w:p>
+      <w:pPr>
+        <w:pStyle w:val="ListParagraph"/>
+        <w:numPr>
+          <w:ilvl w:val="4"/>
+          <w:numId w:val="2"/>
+        </w:numPr>
+        <w:rPr>
+          <w:rFonts w:ascii="JetBrains Mono" w:hAnsi="JetBrains Mono" w:cs="JetBrains Mono"/>
+          <w:sz w:val="24"/>
+          <w:szCs w:val="24"/>
+        </w:rPr>
+      </w:pPr>
+      <w:r>
+        <w:rPr>
+          <w:rFonts w:ascii="JetBrains Mono" w:hAnsi="JetBrains Mono" w:cs="JetBrains Mono"/>
+          <w:sz w:val="24"/>
+          <w:szCs w:val="24"/>
+        </w:rPr>
+        <w:t>Ex. +1 Promotion</w:t>
+      </w:r>
+    </w:p>
+    <w:p>
+      <w:pPr>
+        <w:pStyle w:val="ListParagraph"/>
+        <w:numPr>
+          <w:ilvl w:val="3"/>
+          <w:numId w:val="2"/>
+        </w:numPr>
+        <w:rPr>
+          <w:rFonts w:ascii="JetBrains Mono" w:hAnsi="JetBrains Mono" w:cs="JetBrains Mono"/>
+          <w:sz w:val="24"/>
+          <w:szCs w:val="24"/>
+        </w:rPr>
+      </w:pPr>
+      <w:r>
+        <w:rPr>
+          <w:rFonts w:ascii="JetBrains Mono" w:hAnsi="JetBrains Mono" w:cs="JetBrains Mono"/>
+          <w:sz w:val="24"/>
+          <w:szCs w:val="24"/>
+        </w:rPr>
+        <w:t>Player chooses one at a time</w:t>
+      </w:r>
+    </w:p>
+    <w:p>
+      <w:pPr>
+        <w:pStyle w:val="ListParagraph"/>
+        <w:numPr>
+          <w:ilvl w:val="3"/>
+          <w:numId w:val="2"/>
+        </w:numPr>
+        <w:rPr>
+          <w:rFonts w:ascii="JetBrains Mono" w:hAnsi="JetBrains Mono" w:cs="JetBrains Mono"/>
+          <w:sz w:val="24"/>
+          <w:szCs w:val="24"/>
+        </w:rPr>
+      </w:pPr>
+      <w:r>
+        <w:rPr>
+          <w:rFonts w:ascii="JetBrains Mono" w:hAnsi="JetBrains Mono" w:cs="JetBrains Mono"/>
+          <w:sz w:val="24"/>
+          <w:szCs w:val="24"/>
+        </w:rPr>
+        <w:t>Score to which most aligned with</w:t>
+      </w:r>
+    </w:p>
+    <w:p>
+      <w:pPr>
+        <w:pStyle w:val="ListParagraph"/>
+        <w:numPr>
+          <w:ilvl w:val="3"/>
+          <w:numId w:val="2"/>
+        </w:numPr>
+        <w:rPr>
+          <w:rFonts w:ascii="JetBrains Mono" w:hAnsi="JetBrains Mono" w:cs="JetBrains Mono"/>
+          <w:sz w:val="24"/>
+          <w:szCs w:val="24"/>
+        </w:rPr>
+      </w:pPr>
+      <w:r>
+        <w:rPr>
+          <w:rFonts w:ascii="JetBrains Mono" w:hAnsi="JetBrains Mono" w:cs="JetBrains Mono"/>
+          <w:sz w:val="24"/>
+          <w:szCs w:val="24"/>
+        </w:rPr>
+        <w:t>In case of tie</w:t>
+      </w:r>
+    </w:p>
+    <w:p>
+      <w:pPr>
+        <w:pStyle w:val="ListParagraph"/>
+        <w:numPr>
+          <w:ilvl w:val="4"/>
+          <w:numId w:val="2"/>
+        </w:numPr>
+        <w:rPr>
+          <w:rFonts w:ascii="JetBrains Mono" w:hAnsi="JetBrains Mono" w:cs="JetBrains Mono"/>
+          <w:sz w:val="24"/>
+          <w:szCs w:val="24"/>
+        </w:rPr>
+      </w:pPr>
+      <w:r>
+        <w:rPr>
+          <w:rFonts w:ascii="JetBrains Mono" w:hAnsi="JetBrains Mono" w:cs="JetBrains Mono"/>
+          <w:sz w:val="24"/>
+          <w:szCs w:val="24"/>
+        </w:rPr>
+        <w:t>Introduce one more part</w:t>
+      </w:r>
+    </w:p>
+    <w:p>
+      <w:pPr>
+        <w:pStyle w:val="ListParagraph"/>
+        <w:numPr>
+          <w:ilvl w:val="3"/>
+          <w:numId w:val="2"/>
+        </w:numPr>
+        <w:rPr>
+          <w:rFonts w:ascii="JetBrains Mono" w:hAnsi="JetBrains Mono" w:cs="JetBrains Mono"/>
+          <w:sz w:val="24"/>
+          <w:szCs w:val="24"/>
+        </w:rPr>
+      </w:pPr>
+      <w:r>
+        <w:rPr>
+          <w:rFonts w:ascii="JetBrains Mono" w:hAnsi="JetBrains Mono" w:cs="JetBrains Mono"/>
+          <w:sz w:val="24"/>
+          <w:szCs w:val="24"/>
+        </w:rPr>
+        <w:t>Option to repeat whole process</w:t>
+      </w:r>
+    </w:p>
+    <w:p>
+      <w:pPr>
+        <w:pStyle w:val="ListParagraph"/>
+        <w:numPr>
+          <w:ilvl w:val="1"/>
+          <w:numId w:val="2"/>
+        </w:numPr>
+        <w:rPr>
+          <w:rFonts w:ascii="JetBrains Mono" w:hAnsi="JetBrains Mono" w:cs="JetBrains Mono"/>
+          <w:sz w:val="24"/>
+          <w:szCs w:val="24"/>
+        </w:rPr>
+      </w:pPr>
+      <w:r>
+        <w:rPr>
+          <w:rFonts w:ascii="JetBrains Mono" w:hAnsi="JetBrains Mono" w:cs="JetBrains Mono"/>
+          <w:sz w:val="24"/>
+          <w:szCs w:val="24"/>
+        </w:rPr>
+        <w:t>Concept: Explanation</w:t>
+      </w:r>
+    </w:p>
+    <w:p>
+      <w:pPr>
+        <w:pStyle w:val="ListParagraph"/>
+        <w:numPr>
+          <w:ilvl w:val="1"/>
+          <w:numId w:val="2"/>
+        </w:numPr>
+        <w:rPr>
+          <w:rFonts w:ascii="JetBrains Mono" w:hAnsi="JetBrains Mono" w:cs="JetBrains Mono"/>
+          <w:sz w:val="24"/>
+          <w:szCs w:val="24"/>
+        </w:rPr>
+      </w:pPr>
+      <w:r>
+        <w:rPr>
+          <w:rFonts w:ascii="JetBrains Mono" w:hAnsi="JetBrains Mono" w:cs="JetBrains Mono"/>
+          <w:sz w:val="24"/>
+          <w:szCs w:val="24"/>
+        </w:rPr>
+        <w:t>Manifest: Loading Screen</w:t>
+      </w:r>
+    </w:p>
+    <w:p>
+      <w:pPr>
+        <w:pStyle w:val="ListParagraph"/>
+        <w:numPr>
+          <w:ilvl w:val="2"/>
+          <w:numId w:val="2"/>
+        </w:numPr>
+        <w:rPr>
+          <w:rFonts w:ascii="JetBrains Mono" w:hAnsi="JetBrains Mono" w:cs="JetBrains Mono"/>
+          <w:sz w:val="24"/>
+          <w:szCs w:val="24"/>
+        </w:rPr>
+      </w:pPr>
+      <w:r>
+        <w:rPr>
+          <w:rFonts w:ascii="JetBrains Mono" w:hAnsi="JetBrains Mono" w:cs="JetBrains Mono"/>
+          <w:sz w:val="24"/>
+          <w:szCs w:val="24"/>
+        </w:rPr>
+        <w:t>“Did you know?...” style</w:t>
+      </w:r>
+    </w:p>
+    <w:p>
+      <w:pPr>
+        <w:pStyle w:val="ListParagraph"/>
+        <w:numPr>
+          <w:ilvl w:val="0"/>
+          <w:numId w:val="2"/>
+        </w:numPr>
+        <w:rPr>
+          <w:rFonts w:ascii="JetBrains Mono" w:hAnsi="JetBrains Mono" w:cs="JetBrains Mono"/>
+          <w:sz w:val="24"/>
+          <w:szCs w:val="24"/>
+        </w:rPr>
+      </w:pPr>
+      <w:r>
+        <w:rPr>
+          <w:rFonts w:ascii="JetBrains Mono" w:hAnsi="JetBrains Mono" w:cs="JetBrains Mono"/>
+          <w:sz w:val="24"/>
+          <w:szCs w:val="24"/>
+        </w:rPr>
+        <w:t>Attraction</w:t>
+      </w:r>
+    </w:p>
+    <w:p>
+      <w:pPr>
+        <w:pStyle w:val="ListParagraph"/>
+        <w:numPr>
+          <w:ilvl w:val="1"/>
+          <w:numId w:val="2"/>
+        </w:numPr>
+        <w:rPr>
+          <w:rFonts w:ascii="JetBrains Mono" w:hAnsi="JetBrains Mono" w:cs="JetBrains Mono"/>
+          <w:sz w:val="24"/>
+          <w:szCs w:val="24"/>
+        </w:rPr>
+      </w:pPr>
+      <w:r>
+        <w:rPr>
+          <w:rFonts w:ascii="JetBrains Mono" w:hAnsi="JetBrains Mono" w:cs="JetBrains Mono"/>
+          <w:sz w:val="24"/>
+          <w:szCs w:val="24"/>
+        </w:rPr>
+        <w:t xml:space="preserve">Concept: </w:t>
+      </w:r>
+    </w:p>
+    <w:p>
+      <w:pPr>
+        <w:pStyle w:val="ListParagraph"/>
+        <w:numPr>
+          <w:ilvl w:val="1"/>
+          <w:numId w:val="2"/>
+        </w:numPr>
+        <w:rPr>
+          <w:rFonts w:ascii="JetBrains Mono" w:hAnsi="JetBrains Mono" w:cs="JetBrains Mono"/>
+          <w:sz w:val="24"/>
+          <w:szCs w:val="24"/>
+        </w:rPr>
+      </w:pPr>
+      <w:r>
+        <w:rPr>
+          <w:rFonts w:ascii="JetBrains Mono" w:hAnsi="JetBrains Mono" w:cs="JetBrains Mono"/>
+          <w:sz w:val="24"/>
+          <w:szCs w:val="24"/>
+        </w:rPr>
+        <w:t>Manifest: Swiping</w:t>
+      </w:r>
+    </w:p>
+    <w:p>
+      <w:pPr>
+        <w:pStyle w:val="ListParagraph"/>
+        <w:numPr>
+          <w:ilvl w:val="2"/>
+          <w:numId w:val="2"/>
+        </w:numPr>
+        <w:rPr>
+          <w:rFonts w:ascii="JetBrains Mono" w:hAnsi="JetBrains Mono" w:cs="JetBrains Mono"/>
+          <w:sz w:val="24"/>
+          <w:szCs w:val="24"/>
+        </w:rPr>
+      </w:pPr>
+      <w:r>
+        <w:rPr>
+          <w:rFonts w:ascii="JetBrains Mono" w:hAnsi="JetBrains Mono" w:cs="JetBrains Mono"/>
+          <w:sz w:val="24"/>
+          <w:szCs w:val="24"/>
+        </w:rPr>
+        <w:t>Profiles</w:t>
+      </w:r>
+    </w:p>
+    <w:p>
+      <w:pPr>
+        <w:pStyle w:val="ListParagraph"/>
+        <w:numPr>
+          <w:ilvl w:val="3"/>
+          <w:numId w:val="2"/>
+        </w:numPr>
+        <w:rPr>
+          <w:rFonts w:ascii="JetBrains Mono" w:hAnsi="JetBrains Mono" w:cs="JetBrains Mono"/>
+          <w:sz w:val="24"/>
+          <w:szCs w:val="24"/>
+        </w:rPr>
+      </w:pPr>
+      <w:r>
+        <w:rPr>
+          <w:rFonts w:ascii="JetBrains Mono" w:hAnsi="JetBrains Mono" w:cs="JetBrains Mono"/>
+          <w:sz w:val="24"/>
+          <w:szCs w:val="24"/>
+        </w:rPr>
+        <w:t>Pre-made defaults per character</w:t>
+      </w:r>
+    </w:p>
+    <w:p>
+      <w:pPr>
+        <w:pStyle w:val="ListParagraph"/>
+        <w:numPr>
+          <w:ilvl w:val="3"/>
+          <w:numId w:val="2"/>
+        </w:numPr>
+        <w:rPr>
+          <w:rFonts w:ascii="JetBrains Mono" w:hAnsi="JetBrains Mono" w:cs="JetBrains Mono"/>
+          <w:sz w:val="24"/>
+          <w:szCs w:val="24"/>
+        </w:rPr>
+      </w:pPr>
+      <w:r>
+        <w:rPr>
+          <w:rFonts w:ascii="JetBrains Mono" w:hAnsi="JetBrains Mono" w:cs="JetBrains Mono"/>
+          <w:sz w:val="24"/>
+          <w:szCs w:val="24"/>
+        </w:rPr>
+        <w:t>M</w:t>
+      </w:r>
+      <w:r>
+        <w:rPr>
+          <w:rFonts w:ascii="JetBrains Mono" w:hAnsi="JetBrains Mono" w:cs="JetBrains Mono"/>
+          <w:sz w:val="24"/>
+          <w:szCs w:val="24"/>
+        </w:rPr>
+        <w:t>inus one chosen</w:t>
+      </w:r>
+    </w:p>
+    <w:p>
+      <w:pPr>
+        <w:pStyle w:val="ListParagraph"/>
+        <w:numPr>
+          <w:ilvl w:val="3"/>
+          <w:numId w:val="2"/>
+        </w:numPr>
+        <w:rPr>
+          <w:rFonts w:ascii="JetBrains Mono" w:hAnsi="JetBrains Mono" w:cs="JetBrains Mono"/>
+          <w:sz w:val="24"/>
+          <w:szCs w:val="24"/>
+        </w:rPr>
+      </w:pPr>
+      <w:r>
+        <w:rPr>
+          <w:rFonts w:ascii="JetBrains Mono" w:hAnsi="JetBrains Mono" w:cs="JetBrains Mono"/>
+          <w:sz w:val="24"/>
+          <w:szCs w:val="24"/>
+        </w:rPr>
+        <w:t>Within chosen LF gender</w:t>
+      </w:r>
+    </w:p>
+    <w:p>
+      <w:pPr>
+        <w:pStyle w:val="ListParagraph"/>
+        <w:numPr>
+          <w:ilvl w:val="4"/>
+          <w:numId w:val="2"/>
+        </w:numPr>
+        <w:rPr>
+          <w:rFonts w:ascii="JetBrains Mono" w:hAnsi="JetBrains Mono" w:cs="JetBrains Mono"/>
+          <w:sz w:val="24"/>
+          <w:szCs w:val="24"/>
+        </w:rPr>
+      </w:pPr>
+      <w:r>
+        <w:rPr>
+          <w:rFonts w:ascii="JetBrains Mono" w:hAnsi="JetBrains Mono" w:cs="JetBrains Mono"/>
+          <w:sz w:val="24"/>
+          <w:szCs w:val="24"/>
+        </w:rPr>
+        <w:t>If none still, show rest</w:t>
+      </w:r>
+    </w:p>
+    <w:p>
+      <w:pPr>
+        <w:pStyle w:val="ListParagraph"/>
+        <w:numPr>
+          <w:ilvl w:val="3"/>
+          <w:numId w:val="2"/>
+        </w:numPr>
+        <w:rPr>
+          <w:rFonts w:ascii="JetBrains Mono" w:hAnsi="JetBrains Mono" w:cs="JetBrains Mono"/>
+          <w:sz w:val="24"/>
+          <w:szCs w:val="24"/>
+        </w:rPr>
+      </w:pPr>
+      <w:r>
+        <w:rPr>
+          <w:rFonts w:ascii="JetBrains Mono" w:hAnsi="JetBrains Mono" w:cs="JetBrains Mono"/>
+          <w:sz w:val="24"/>
+          <w:szCs w:val="24"/>
+        </w:rPr>
+        <w:t>+1 if extraverted, agreeable, social skills</w:t>
+      </w:r>
+    </w:p>
+    <w:p>
+      <w:pPr>
+        <w:pStyle w:val="ListParagraph"/>
+        <w:numPr>
+          <w:ilvl w:val="3"/>
+          <w:numId w:val="2"/>
+        </w:numPr>
+        <w:rPr>
+          <w:rFonts w:ascii="JetBrains Mono" w:hAnsi="JetBrains Mono" w:cs="JetBrains Mono"/>
+          <w:sz w:val="24"/>
+          <w:szCs w:val="24"/>
+        </w:rPr>
+      </w:pPr>
+      <w:r>
+        <w:rPr>
+          <w:rFonts w:ascii="JetBrains Mono" w:hAnsi="JetBrains Mono" w:cs="JetBrains Mono"/>
+          <w:sz w:val="24"/>
+          <w:szCs w:val="24"/>
+        </w:rPr>
+        <w:t>-1 if narcissistic</w:t>
+      </w:r>
+    </w:p>
+    <w:p>
+      <w:pPr>
+        <w:pStyle w:val="ListParagraph"/>
+        <w:numPr>
+          <w:ilvl w:val="0"/>
+          <w:numId w:val="2"/>
+        </w:numPr>
+        <w:rPr>
+          <w:rFonts w:ascii="JetBrains Mono" w:hAnsi="JetBrains Mono" w:cs="JetBrains Mono"/>
+          <w:sz w:val="24"/>
+          <w:szCs w:val="24"/>
+        </w:rPr>
+      </w:pPr>
+      <w:r>
+        <w:rPr>
+          <w:rFonts w:ascii="JetBrains Mono" w:hAnsi="JetBrains Mono" w:cs="JetBrains Mono"/>
+          <w:sz w:val="24"/>
+          <w:szCs w:val="24"/>
+        </w:rPr>
+        <w:t>Persuasion</w:t>
+      </w:r>
+    </w:p>
+    <w:p>
+      <w:pPr>
+        <w:pStyle w:val="ListParagraph"/>
+        <w:numPr>
+          <w:ilvl w:val="1"/>
+          <w:numId w:val="2"/>
+        </w:numPr>
+        <w:rPr>
+          <w:rFonts w:ascii="JetBrains Mono" w:hAnsi="JetBrains Mono" w:cs="JetBrains Mono"/>
+          <w:sz w:val="24"/>
+          <w:szCs w:val="24"/>
+        </w:rPr>
+      </w:pPr>
+      <w:r>
+        <w:rPr>
+          <w:rFonts w:ascii="JetBrains Mono" w:hAnsi="JetBrains Mono" w:cs="JetBrains Mono"/>
+          <w:sz w:val="24"/>
+          <w:szCs w:val="24"/>
+        </w:rPr>
+        <w:t>Concept:  Factors for Success</w:t>
+      </w:r>
+    </w:p>
+    <w:p>
+      <w:pPr>
+        <w:pStyle w:val="ListParagraph"/>
+        <w:numPr>
+          <w:ilvl w:val="2"/>
+          <w:numId w:val="2"/>
+        </w:numPr>
+        <w:rPr>
+          <w:rFonts w:ascii="JetBrains Mono" w:hAnsi="JetBrains Mono" w:cs="JetBrains Mono"/>
+          <w:sz w:val="24"/>
+          <w:szCs w:val="24"/>
+        </w:rPr>
+      </w:pPr>
+      <w:r>
+        <w:rPr>
+          <w:rFonts w:ascii="JetBrains Mono" w:hAnsi="JetBrains Mono" w:cs="JetBrains Mono"/>
+          <w:sz w:val="24"/>
+          <w:szCs w:val="24"/>
+        </w:rPr>
+        <w:lastRenderedPageBreak/>
+        <w:t>Communicator Traits</w:t>
+      </w:r>
+    </w:p>
+    <w:p>
+      <w:pPr>
+        <w:pStyle w:val="ListParagraph"/>
+        <w:numPr>
+          <w:ilvl w:val="2"/>
+          <w:numId w:val="2"/>
+        </w:numPr>
+        <w:rPr>
+          <w:rFonts w:ascii="JetBrains Mono" w:hAnsi="JetBrains Mono" w:cs="JetBrains Mono"/>
+          <w:sz w:val="24"/>
+          <w:szCs w:val="24"/>
+        </w:rPr>
+      </w:pPr>
+      <w:r>
+        <w:rPr>
+          <w:rFonts w:ascii="JetBrains Mono" w:hAnsi="JetBrains Mono" w:cs="JetBrains Mono"/>
+          <w:sz w:val="24"/>
+          <w:szCs w:val="24"/>
+        </w:rPr>
+        <w:t>[Verbal?]</w:t>
+      </w:r>
+    </w:p>
+    <w:p>
+      <w:pPr>
+        <w:pStyle w:val="ListParagraph"/>
+        <w:numPr>
+          <w:ilvl w:val="1"/>
+          <w:numId w:val="2"/>
+        </w:numPr>
+        <w:rPr>
+          <w:rFonts w:ascii="JetBrains Mono" w:hAnsi="JetBrains Mono" w:cs="JetBrains Mono"/>
+          <w:sz w:val="24"/>
+          <w:szCs w:val="24"/>
+        </w:rPr>
+      </w:pPr>
+      <w:r>
+        <w:rPr>
+          <w:rFonts w:ascii="JetBrains Mono" w:hAnsi="JetBrains Mono" w:cs="JetBrains Mono"/>
+          <w:sz w:val="24"/>
+          <w:szCs w:val="24"/>
+        </w:rPr>
+        <w:t xml:space="preserve">Concept:  </w:t>
+      </w:r>
+      <w:r>
+        <w:rPr>
+          <w:rFonts w:ascii="JetBrains Mono" w:hAnsi="JetBrains Mono" w:cs="JetBrains Mono"/>
+          <w:sz w:val="24"/>
+          <w:szCs w:val="24"/>
+        </w:rPr>
+        <w:t>Methods to Resist</w:t>
+      </w:r>
+    </w:p>
+    <w:p>
+      <w:pPr>
+        <w:pStyle w:val="ListParagraph"/>
+        <w:numPr>
+          <w:ilvl w:val="2"/>
+          <w:numId w:val="2"/>
+        </w:numPr>
+        <w:rPr>
+          <w:rFonts w:ascii="JetBrains Mono" w:hAnsi="JetBrains Mono" w:cs="JetBrains Mono"/>
+          <w:sz w:val="24"/>
+          <w:szCs w:val="24"/>
+        </w:rPr>
+      </w:pPr>
+      <w:r>
+        <w:rPr>
+          <w:rFonts w:ascii="JetBrains Mono" w:hAnsi="JetBrains Mono" w:cs="JetBrains Mono"/>
+          <w:sz w:val="24"/>
+          <w:szCs w:val="24"/>
+        </w:rPr>
+        <w:t>Reactance</w:t>
+      </w:r>
+    </w:p>
+    <w:p>
+      <w:pPr>
+        <w:pStyle w:val="ListParagraph"/>
+        <w:numPr>
+          <w:ilvl w:val="2"/>
+          <w:numId w:val="2"/>
+        </w:numPr>
+        <w:rPr>
+          <w:rFonts w:ascii="JetBrains Mono" w:hAnsi="JetBrains Mono" w:cs="JetBrains Mono"/>
+          <w:sz w:val="24"/>
+          <w:szCs w:val="24"/>
+        </w:rPr>
+      </w:pPr>
+      <w:r>
+        <w:rPr>
+          <w:rFonts w:ascii="JetBrains Mono" w:hAnsi="JetBrains Mono" w:cs="JetBrains Mono"/>
+          <w:sz w:val="24"/>
+          <w:szCs w:val="24"/>
+        </w:rPr>
+        <w:t>Forewarning</w:t>
+      </w:r>
+    </w:p>
+    <w:p>
+      <w:pPr>
+        <w:pStyle w:val="ListParagraph"/>
+        <w:numPr>
+          <w:ilvl w:val="2"/>
+          <w:numId w:val="2"/>
+        </w:numPr>
+        <w:rPr>
+          <w:rFonts w:ascii="JetBrains Mono" w:hAnsi="JetBrains Mono" w:cs="JetBrains Mono"/>
+          <w:sz w:val="24"/>
+          <w:szCs w:val="24"/>
+        </w:rPr>
+      </w:pPr>
+      <w:r>
+        <w:rPr>
+          <w:rFonts w:ascii="JetBrains Mono" w:hAnsi="JetBrains Mono" w:cs="JetBrains Mono"/>
+          <w:sz w:val="24"/>
+          <w:szCs w:val="24"/>
+        </w:rPr>
+        <w:t>Selective Avoidance</w:t>
+      </w:r>
+    </w:p>
+    <w:p>
+      <w:pPr>
+        <w:pStyle w:val="ListParagraph"/>
+        <w:numPr>
+          <w:ilvl w:val="2"/>
+          <w:numId w:val="2"/>
+        </w:numPr>
+        <w:rPr>
+          <w:rFonts w:ascii="JetBrains Mono" w:hAnsi="JetBrains Mono" w:cs="JetBrains Mono"/>
+          <w:sz w:val="24"/>
+          <w:szCs w:val="24"/>
+        </w:rPr>
+      </w:pPr>
+      <w:r>
+        <w:rPr>
+          <w:rFonts w:ascii="JetBrains Mono" w:hAnsi="JetBrains Mono" w:cs="JetBrains Mono"/>
+          <w:sz w:val="24"/>
+          <w:szCs w:val="24"/>
+        </w:rPr>
+        <w:t>Contrary to Views</w:t>
+      </w:r>
+    </w:p>
+    <w:p>
+      <w:pPr>
+        <w:pStyle w:val="ListParagraph"/>
+        <w:numPr>
+          <w:ilvl w:val="2"/>
+          <w:numId w:val="2"/>
+        </w:numPr>
+        <w:rPr>
+          <w:rFonts w:ascii="JetBrains Mono" w:hAnsi="JetBrains Mono" w:cs="JetBrains Mono"/>
+          <w:sz w:val="24"/>
+          <w:szCs w:val="24"/>
+        </w:rPr>
+      </w:pPr>
+      <w:r>
+        <w:rPr>
+          <w:rFonts w:ascii="JetBrains Mono" w:hAnsi="JetBrains Mono" w:cs="JetBrains Mono"/>
+          <w:sz w:val="24"/>
+          <w:szCs w:val="24"/>
+        </w:rPr>
+        <w:t>Individual Difference</w:t>
+      </w:r>
+    </w:p>
+    <w:p>
+      <w:pPr>
+        <w:pStyle w:val="ListParagraph"/>
+        <w:numPr>
+          <w:ilvl w:val="1"/>
+          <w:numId w:val="2"/>
+        </w:numPr>
+        <w:rPr>
+          <w:rFonts w:ascii="JetBrains Mono" w:hAnsi="JetBrains Mono" w:cs="JetBrains Mono"/>
+          <w:sz w:val="24"/>
+          <w:szCs w:val="24"/>
+        </w:rPr>
+      </w:pPr>
+      <w:r>
+        <w:rPr>
+          <w:rFonts w:ascii="JetBrains Mono" w:hAnsi="JetBrains Mono" w:cs="JetBrains Mono"/>
+          <w:sz w:val="24"/>
+          <w:szCs w:val="24"/>
+        </w:rPr>
+        <w:t>Manifest: Chatting</w:t>
+      </w:r>
+    </w:p>
+    <w:p>
+      <w:pPr>
+        <w:pStyle w:val="ListParagraph"/>
+        <w:numPr>
+          <w:ilvl w:val="2"/>
+          <w:numId w:val="2"/>
+        </w:numPr>
+        <w:rPr>
+          <w:rFonts w:ascii="JetBrains Mono" w:hAnsi="JetBrains Mono" w:cs="JetBrains Mono"/>
+          <w:sz w:val="24"/>
+          <w:szCs w:val="24"/>
+        </w:rPr>
+      </w:pPr>
+      <w:r>
+        <w:rPr>
+          <w:rFonts w:ascii="JetBrains Mono" w:hAnsi="JetBrains Mono" w:cs="JetBrains Mono"/>
+          <w:sz w:val="24"/>
+          <w:szCs w:val="24"/>
+        </w:rPr>
+        <w:t>Procedure</w:t>
+      </w:r>
+    </w:p>
+    <w:p>
+      <w:pPr>
+        <w:pStyle w:val="ListParagraph"/>
+        <w:numPr>
+          <w:ilvl w:val="2"/>
+          <w:numId w:val="2"/>
+        </w:numPr>
+        <w:rPr>
+          <w:rFonts w:ascii="JetBrains Mono" w:hAnsi="JetBrains Mono" w:cs="JetBrains Mono"/>
+          <w:sz w:val="24"/>
+          <w:szCs w:val="24"/>
+        </w:rPr>
+      </w:pPr>
+      <w:r>
+        <w:rPr>
+          <w:rFonts w:ascii="JetBrains Mono" w:hAnsi="JetBrains Mono" w:cs="JetBrains Mono"/>
+          <w:sz w:val="24"/>
+          <w:szCs w:val="24"/>
+        </w:rPr>
+        <w:t>Sections</w:t>
+      </w:r>
+    </w:p>
+    <w:p>
+      <w:pPr>
+        <w:pStyle w:val="ListParagraph"/>
+        <w:numPr>
+          <w:ilvl w:val="3"/>
+          <w:numId w:val="2"/>
+        </w:numPr>
+        <w:rPr>
+          <w:rFonts w:ascii="JetBrains Mono" w:hAnsi="JetBrains Mono" w:cs="JetBrains Mono"/>
+          <w:sz w:val="24"/>
+          <w:szCs w:val="24"/>
+        </w:rPr>
+      </w:pPr>
+      <w:r>
+        <w:rPr>
+          <w:rFonts w:ascii="JetBrains Mono" w:hAnsi="JetBrains Mono" w:cs="JetBrains Mono"/>
+          <w:sz w:val="24"/>
+          <w:szCs w:val="24"/>
+        </w:rPr>
+        <w:t>Intro</w:t>
+      </w:r>
+    </w:p>
+    <w:p>
+      <w:pPr>
+        <w:pStyle w:val="ListParagraph"/>
+        <w:numPr>
+          <w:ilvl w:val="4"/>
+          <w:numId w:val="2"/>
+        </w:numPr>
+        <w:rPr>
+          <w:rFonts w:ascii="JetBrains Mono" w:hAnsi="JetBrains Mono" w:cs="JetBrains Mono"/>
+          <w:sz w:val="24"/>
+          <w:szCs w:val="24"/>
+        </w:rPr>
+      </w:pPr>
+      <w:r>
+        <w:rPr>
+          <w:rFonts w:ascii="JetBrains Mono" w:hAnsi="JetBrains Mono" w:cs="JetBrains Mono"/>
+          <w:sz w:val="24"/>
+          <w:szCs w:val="24"/>
+        </w:rPr>
+        <w:t>Pre-made to character</w:t>
+      </w:r>
+    </w:p>
+    <w:p>
+      <w:pPr>
+        <w:pStyle w:val="ListParagraph"/>
+        <w:numPr>
+          <w:ilvl w:val="4"/>
+          <w:numId w:val="2"/>
+        </w:numPr>
+        <w:rPr>
+          <w:rFonts w:ascii="JetBrains Mono" w:hAnsi="JetBrains Mono" w:cs="JetBrains Mono"/>
+          <w:sz w:val="24"/>
+          <w:szCs w:val="24"/>
+        </w:rPr>
+      </w:pPr>
+      <w:r>
+        <w:rPr>
+          <w:rFonts w:ascii="JetBrains Mono" w:hAnsi="JetBrains Mono" w:cs="JetBrains Mono"/>
+          <w:sz w:val="24"/>
+          <w:szCs w:val="24"/>
+        </w:rPr>
+        <w:t>Communicator Traits</w:t>
+      </w:r>
+    </w:p>
+    <w:p>
+      <w:pPr>
+        <w:pStyle w:val="ListParagraph"/>
+        <w:numPr>
+          <w:ilvl w:val="5"/>
+          <w:numId w:val="2"/>
+        </w:numPr>
+        <w:rPr>
+          <w:rFonts w:ascii="JetBrains Mono" w:hAnsi="JetBrains Mono" w:cs="JetBrains Mono"/>
+          <w:sz w:val="24"/>
+          <w:szCs w:val="24"/>
+        </w:rPr>
+      </w:pPr>
+      <w:r>
+        <w:rPr>
+          <w:rFonts w:ascii="JetBrains Mono" w:hAnsi="JetBrains Mono" w:cs="JetBrains Mono"/>
+          <w:sz w:val="24"/>
+          <w:szCs w:val="24"/>
+        </w:rPr>
+        <w:t>Credible</w:t>
+      </w:r>
+    </w:p>
+    <w:p>
+      <w:pPr>
+        <w:pStyle w:val="ListParagraph"/>
+        <w:numPr>
+          <w:ilvl w:val="5"/>
+          <w:numId w:val="2"/>
+        </w:numPr>
+        <w:rPr>
+          <w:rFonts w:ascii="JetBrains Mono" w:hAnsi="JetBrains Mono" w:cs="JetBrains Mono"/>
+          <w:sz w:val="24"/>
+          <w:szCs w:val="24"/>
+        </w:rPr>
+      </w:pPr>
+      <w:r>
+        <w:rPr>
+          <w:rFonts w:ascii="JetBrains Mono" w:hAnsi="JetBrains Mono" w:cs="JetBrains Mono"/>
+          <w:sz w:val="24"/>
+          <w:szCs w:val="24"/>
+        </w:rPr>
+        <w:t>Attractive</w:t>
+      </w:r>
+    </w:p>
+    <w:p>
+      <w:pPr>
+        <w:pStyle w:val="ListParagraph"/>
+        <w:numPr>
+          <w:ilvl w:val="6"/>
+          <w:numId w:val="2"/>
+        </w:numPr>
+        <w:rPr>
+          <w:rFonts w:ascii="JetBrains Mono" w:hAnsi="JetBrains Mono" w:cs="JetBrains Mono"/>
+          <w:sz w:val="24"/>
+          <w:szCs w:val="24"/>
+        </w:rPr>
+      </w:pPr>
+      <w:r>
+        <w:rPr>
+          <w:rFonts w:ascii="JetBrains Mono" w:hAnsi="JetBrains Mono" w:cs="JetBrains Mono"/>
+          <w:sz w:val="24"/>
+          <w:szCs w:val="24"/>
+        </w:rPr>
+        <w:t>Physical</w:t>
+      </w:r>
+    </w:p>
+    <w:p>
+      <w:pPr>
+        <w:pStyle w:val="ListParagraph"/>
+        <w:numPr>
+          <w:ilvl w:val="7"/>
+          <w:numId w:val="2"/>
+        </w:numPr>
+        <w:rPr>
+          <w:rFonts w:ascii="JetBrains Mono" w:hAnsi="JetBrains Mono" w:cs="JetBrains Mono"/>
+          <w:sz w:val="24"/>
+          <w:szCs w:val="24"/>
+        </w:rPr>
+      </w:pPr>
+      <w:r>
+        <w:rPr>
+          <w:rFonts w:ascii="JetBrains Mono" w:hAnsi="JetBrains Mono" w:cs="JetBrains Mono"/>
+          <w:sz w:val="24"/>
+          <w:szCs w:val="24"/>
+        </w:rPr>
+        <w:t>“beautiful is good”</w:t>
+      </w:r>
+    </w:p>
+    <w:p>
+      <w:pPr>
+        <w:pStyle w:val="ListParagraph"/>
+        <w:numPr>
+          <w:ilvl w:val="6"/>
+          <w:numId w:val="2"/>
+        </w:numPr>
+        <w:rPr>
+          <w:rFonts w:ascii="JetBrains Mono" w:hAnsi="JetBrains Mono" w:cs="JetBrains Mono"/>
+          <w:sz w:val="24"/>
+          <w:szCs w:val="24"/>
+        </w:rPr>
+      </w:pPr>
+      <w:r>
+        <w:rPr>
+          <w:rFonts w:ascii="JetBrains Mono" w:hAnsi="JetBrains Mono" w:cs="JetBrains Mono"/>
+          <w:sz w:val="24"/>
+          <w:szCs w:val="24"/>
+        </w:rPr>
         <w:t>Personality</w:t>
       </w:r>
     </w:p>
@@ -808,6 +2175,50 @@
       <w:pPr>
         <w:pStyle w:val="ListParagraph"/>
         <w:numPr>
+          <w:ilvl w:val="3"/>
+          <w:numId w:val="2"/>
+        </w:numPr>
+        <w:rPr>
+          <w:rFonts w:ascii="JetBrains Mono" w:hAnsi="JetBrains Mono" w:cs="JetBrains Mono"/>
+          <w:sz w:val="24"/>
+          <w:szCs w:val="24"/>
+        </w:rPr>
+      </w:pPr>
+      <w:r>
+        <w:rPr>
+          <w:rFonts w:ascii="JetBrains Mono" w:hAnsi="JetBrains Mono" w:cs="JetBrains Mono"/>
+          <w:sz w:val="24"/>
+          <w:szCs w:val="24"/>
+        </w:rPr>
+        <w:t>Attraction</w:t>
+      </w:r>
+    </w:p>
+    <w:p>
+      <w:pPr>
+        <w:pStyle w:val="ListParagraph"/>
+        <w:numPr>
+          <w:ilvl w:val="4"/>
+          <w:numId w:val="2"/>
+        </w:numPr>
+        <w:rPr>
+          <w:rFonts w:ascii="JetBrains Mono" w:hAnsi="JetBrains Mono" w:cs="JetBrains Mono"/>
+          <w:sz w:val="24"/>
+          <w:szCs w:val="24"/>
+        </w:rPr>
+      </w:pPr>
+      <w:r>
+        <w:rPr>
+          <w:rFonts w:ascii="JetBrains Mono" w:hAnsi="JetBrains Mono" w:cs="JetBrains Mono"/>
+          <w:sz w:val="24"/>
+          <w:szCs w:val="24"/>
+        </w:rPr>
+        <w:t>Dis/liking Others</w:t>
+      </w:r>
+    </w:p>
+    <w:p>
+      <w:pPr>
+        <w:pStyle w:val="ListParagraph"/>
+        <w:numPr>
           <w:ilvl w:val="5"/>
           <w:numId w:val="2"/>
         </w:numPr>
@@ -823,7 +2234,337 @@
           <w:sz w:val="24"/>
           <w:szCs w:val="24"/>
         </w:rPr>
-        <w:t>Bio</w:t>
+        <w:t>Similarity</w:t>
+      </w:r>
+    </w:p>
+    <w:p>
+      <w:pPr>
+        <w:pStyle w:val="ListParagraph"/>
+        <w:numPr>
+          <w:ilvl w:val="6"/>
+          <w:numId w:val="2"/>
+        </w:numPr>
+        <w:rPr>
+          <w:rFonts w:ascii="JetBrains Mono" w:hAnsi="JetBrains Mono" w:cs="JetBrains Mono"/>
+          <w:sz w:val="24"/>
+          <w:szCs w:val="24"/>
+        </w:rPr>
+      </w:pPr>
+      <w:r>
+        <w:rPr>
+          <w:rFonts w:ascii="JetBrains Mono" w:hAnsi="JetBrains Mono" w:cs="JetBrains Mono"/>
+          <w:sz w:val="24"/>
+          <w:szCs w:val="24"/>
+        </w:rPr>
+        <w:t>Complementarity</w:t>
+      </w:r>
+    </w:p>
+    <w:p>
+      <w:pPr>
+        <w:pStyle w:val="ListParagraph"/>
+        <w:numPr>
+          <w:ilvl w:val="7"/>
+          <w:numId w:val="2"/>
+        </w:numPr>
+        <w:rPr>
+          <w:rFonts w:ascii="JetBrains Mono" w:hAnsi="JetBrains Mono" w:cs="JetBrains Mono"/>
+          <w:sz w:val="24"/>
+          <w:szCs w:val="24"/>
+        </w:rPr>
+      </w:pPr>
+      <w:r>
+        <w:rPr>
+          <w:rFonts w:ascii="JetBrains Mono" w:hAnsi="JetBrains Mono" w:cs="JetBrains Mono"/>
+          <w:sz w:val="24"/>
+          <w:szCs w:val="24"/>
+        </w:rPr>
+        <w:t>Opposites attract</w:t>
+      </w:r>
+    </w:p>
+    <w:p>
+      <w:pPr>
+        <w:pStyle w:val="ListParagraph"/>
+        <w:numPr>
+          <w:ilvl w:val="6"/>
+          <w:numId w:val="2"/>
+        </w:numPr>
+        <w:rPr>
+          <w:rFonts w:ascii="JetBrains Mono" w:hAnsi="JetBrains Mono" w:cs="JetBrains Mono"/>
+          <w:sz w:val="24"/>
+          <w:szCs w:val="24"/>
+        </w:rPr>
+      </w:pPr>
+      <w:r>
+        <w:rPr>
+          <w:rFonts w:ascii="JetBrains Mono" w:hAnsi="JetBrains Mono" w:cs="JetBrains Mono"/>
+          <w:sz w:val="24"/>
+          <w:szCs w:val="24"/>
+        </w:rPr>
+        <w:t>Attitude Similarity/Consensual Validation</w:t>
+      </w:r>
+    </w:p>
+    <w:p>
+      <w:pPr>
+        <w:pStyle w:val="ListParagraph"/>
+        <w:numPr>
+          <w:ilvl w:val="7"/>
+          <w:numId w:val="2"/>
+        </w:numPr>
+        <w:rPr>
+          <w:rFonts w:ascii="JetBrains Mono" w:hAnsi="JetBrains Mono" w:cs="JetBrains Mono"/>
+          <w:sz w:val="24"/>
+          <w:szCs w:val="24"/>
+        </w:rPr>
+      </w:pPr>
+      <w:r>
+        <w:rPr>
+          <w:rFonts w:ascii="JetBrains Mono" w:hAnsi="JetBrains Mono" w:cs="JetBrains Mono"/>
+          <w:sz w:val="24"/>
+          <w:szCs w:val="24"/>
+        </w:rPr>
+        <w:t>Same ways of thinking, feeling; same views</w:t>
+      </w:r>
+    </w:p>
+    <w:p>
+      <w:pPr>
+        <w:pStyle w:val="ListParagraph"/>
+        <w:numPr>
+          <w:ilvl w:val="6"/>
+          <w:numId w:val="2"/>
+        </w:numPr>
+        <w:rPr>
+          <w:rFonts w:ascii="JetBrains Mono" w:hAnsi="JetBrains Mono" w:cs="JetBrains Mono"/>
+          <w:sz w:val="24"/>
+          <w:szCs w:val="24"/>
+        </w:rPr>
+      </w:pPr>
+      <w:r>
+        <w:rPr>
+          <w:rFonts w:ascii="JetBrains Mono" w:hAnsi="JetBrains Mono" w:cs="JetBrains Mono"/>
+          <w:sz w:val="24"/>
+          <w:szCs w:val="24"/>
+        </w:rPr>
+        <w:t>Balance Theory</w:t>
+      </w:r>
+    </w:p>
+    <w:p>
+      <w:pPr>
+        <w:pStyle w:val="ListParagraph"/>
+        <w:numPr>
+          <w:ilvl w:val="7"/>
+          <w:numId w:val="2"/>
+        </w:numPr>
+        <w:rPr>
+          <w:rFonts w:ascii="JetBrains Mono" w:hAnsi="JetBrains Mono" w:cs="JetBrains Mono"/>
+          <w:sz w:val="24"/>
+          <w:szCs w:val="24"/>
+        </w:rPr>
+      </w:pPr>
+      <w:r>
+        <w:rPr>
+          <w:rFonts w:ascii="JetBrains Mono" w:hAnsi="JetBrains Mono" w:cs="JetBrains Mono"/>
+          <w:sz w:val="24"/>
+          <w:szCs w:val="24"/>
+        </w:rPr>
+        <w:t>Balance</w:t>
+      </w:r>
+    </w:p>
+    <w:p>
+      <w:pPr>
+        <w:pStyle w:val="ListParagraph"/>
+        <w:numPr>
+          <w:ilvl w:val="8"/>
+          <w:numId w:val="2"/>
+        </w:numPr>
+        <w:rPr>
+          <w:rFonts w:ascii="JetBrains Mono" w:hAnsi="JetBrains Mono" w:cs="JetBrains Mono"/>
+          <w:sz w:val="24"/>
+          <w:szCs w:val="24"/>
+        </w:rPr>
+      </w:pPr>
+      <w:r>
+        <w:rPr>
+          <w:rFonts w:ascii="JetBrains Mono" w:hAnsi="JetBrains Mono" w:cs="JetBrains Mono"/>
+          <w:sz w:val="24"/>
+          <w:szCs w:val="24"/>
+        </w:rPr>
+        <w:t>Like + Agree</w:t>
+      </w:r>
+    </w:p>
+    <w:p>
+      <w:pPr>
+        <w:pStyle w:val="ListParagraph"/>
+        <w:numPr>
+          <w:ilvl w:val="8"/>
+          <w:numId w:val="2"/>
+        </w:numPr>
+        <w:rPr>
+          <w:rFonts w:ascii="JetBrains Mono" w:hAnsi="JetBrains Mono" w:cs="JetBrains Mono"/>
+          <w:sz w:val="24"/>
+          <w:szCs w:val="24"/>
+        </w:rPr>
+      </w:pPr>
+      <w:r>
+        <w:rPr>
+          <w:rFonts w:ascii="JetBrains Mono" w:hAnsi="JetBrains Mono" w:cs="JetBrains Mono"/>
+          <w:sz w:val="24"/>
+          <w:szCs w:val="24"/>
+        </w:rPr>
+        <w:t>Positive emotions</w:t>
+      </w:r>
+    </w:p>
+    <w:p>
+      <w:pPr>
+        <w:pStyle w:val="ListParagraph"/>
+        <w:numPr>
+          <w:ilvl w:val="7"/>
+          <w:numId w:val="2"/>
+        </w:numPr>
+        <w:rPr>
+          <w:rFonts w:ascii="JetBrains Mono" w:hAnsi="JetBrains Mono" w:cs="JetBrains Mono"/>
+          <w:sz w:val="24"/>
+          <w:szCs w:val="24"/>
+        </w:rPr>
+      </w:pPr>
+      <w:r>
+        <w:rPr>
+          <w:rFonts w:ascii="JetBrains Mono" w:hAnsi="JetBrains Mono" w:cs="JetBrains Mono"/>
+          <w:sz w:val="24"/>
+          <w:szCs w:val="24"/>
+        </w:rPr>
+        <w:t>Imbalance</w:t>
+      </w:r>
+    </w:p>
+    <w:p>
+      <w:pPr>
+        <w:pStyle w:val="ListParagraph"/>
+        <w:numPr>
+          <w:ilvl w:val="8"/>
+          <w:numId w:val="2"/>
+        </w:numPr>
+        <w:rPr>
+          <w:rFonts w:ascii="JetBrains Mono" w:hAnsi="JetBrains Mono" w:cs="JetBrains Mono"/>
+          <w:sz w:val="24"/>
+          <w:szCs w:val="24"/>
+        </w:rPr>
+      </w:pPr>
+      <w:r>
+        <w:rPr>
+          <w:rFonts w:ascii="JetBrains Mono" w:hAnsi="JetBrains Mono" w:cs="JetBrains Mono"/>
+          <w:sz w:val="24"/>
+          <w:szCs w:val="24"/>
+        </w:rPr>
+        <w:t>Like + Disagree</w:t>
+      </w:r>
+    </w:p>
+    <w:p>
+      <w:pPr>
+        <w:pStyle w:val="ListParagraph"/>
+        <w:numPr>
+          <w:ilvl w:val="8"/>
+          <w:numId w:val="2"/>
+        </w:numPr>
+        <w:rPr>
+          <w:rFonts w:ascii="JetBrains Mono" w:hAnsi="JetBrains Mono" w:cs="JetBrains Mono"/>
+          <w:sz w:val="24"/>
+          <w:szCs w:val="24"/>
+        </w:rPr>
+      </w:pPr>
+      <w:r>
+        <w:rPr>
+          <w:rFonts w:ascii="JetBrains Mono" w:hAnsi="JetBrains Mono" w:cs="JetBrains Mono"/>
+          <w:sz w:val="24"/>
+          <w:szCs w:val="24"/>
+        </w:rPr>
+        <w:t>Negative emotions</w:t>
+      </w:r>
+    </w:p>
+    <w:p>
+      <w:pPr>
+        <w:pStyle w:val="ListParagraph"/>
+        <w:numPr>
+          <w:ilvl w:val="8"/>
+          <w:numId w:val="2"/>
+        </w:numPr>
+        <w:rPr>
+          <w:rFonts w:ascii="JetBrains Mono" w:hAnsi="JetBrains Mono" w:cs="JetBrains Mono"/>
+          <w:sz w:val="24"/>
+          <w:szCs w:val="24"/>
+        </w:rPr>
+      </w:pPr>
+      <w:r>
+        <w:rPr>
+          <w:rFonts w:ascii="JetBrains Mono" w:hAnsi="JetBrains Mono" w:cs="JetBrains Mono"/>
+          <w:sz w:val="24"/>
+          <w:szCs w:val="24"/>
+        </w:rPr>
+        <w:t>Want to resolve</w:t>
+      </w:r>
+    </w:p>
+    <w:p>
+      <w:pPr>
+        <w:pStyle w:val="ListParagraph"/>
+        <w:numPr>
+          <w:ilvl w:val="7"/>
+          <w:numId w:val="2"/>
+        </w:numPr>
+        <w:rPr>
+          <w:rFonts w:ascii="JetBrains Mono" w:hAnsi="JetBrains Mono" w:cs="JetBrains Mono"/>
+          <w:sz w:val="24"/>
+          <w:szCs w:val="24"/>
+        </w:rPr>
+      </w:pPr>
+      <w:r>
+        <w:rPr>
+          <w:rFonts w:ascii="JetBrains Mono" w:hAnsi="JetBrains Mono" w:cs="JetBrains Mono"/>
+          <w:sz w:val="24"/>
+          <w:szCs w:val="24"/>
+        </w:rPr>
+        <w:t>Non-balance</w:t>
+      </w:r>
+    </w:p>
+    <w:p>
+      <w:pPr>
+        <w:pStyle w:val="ListParagraph"/>
+        <w:numPr>
+          <w:ilvl w:val="8"/>
+          <w:numId w:val="2"/>
+        </w:numPr>
+        <w:rPr>
+          <w:rFonts w:ascii="JetBrains Mono" w:hAnsi="JetBrains Mono" w:cs="JetBrains Mono"/>
+          <w:sz w:val="24"/>
+          <w:szCs w:val="24"/>
+        </w:rPr>
+      </w:pPr>
+      <w:r>
+        <w:rPr>
+          <w:rFonts w:ascii="JetBrains Mono" w:hAnsi="JetBrains Mono" w:cs="JetBrains Mono"/>
+          <w:sz w:val="24"/>
+          <w:szCs w:val="24"/>
+        </w:rPr>
+        <w:t>Indifference</w:t>
+      </w:r>
+    </w:p>
+    <w:p>
+      <w:pPr>
+        <w:pStyle w:val="ListParagraph"/>
+        <w:numPr>
+          <w:ilvl w:val="4"/>
+          <w:numId w:val="2"/>
+        </w:numPr>
+        <w:rPr>
+          <w:rFonts w:ascii="JetBrains Mono" w:hAnsi="JetBrains Mono" w:cs="JetBrains Mono"/>
+          <w:sz w:val="24"/>
+          <w:szCs w:val="24"/>
+        </w:rPr>
+      </w:pPr>
+      <w:r>
+        <w:rPr>
+          <w:rFonts w:ascii="JetBrains Mono" w:hAnsi="JetBrains Mono" w:cs="JetBrains Mono"/>
+          <w:sz w:val="24"/>
+          <w:szCs w:val="24"/>
+        </w:rPr>
+        <w:t>Types of Close Relationships</w:t>
       </w:r>
     </w:p>
     <w:p>
@@ -845,7 +2586,214 @@
           <w:sz w:val="24"/>
           <w:szCs w:val="24"/>
         </w:rPr>
-        <w:t>Interests</w:t>
+        <w:lastRenderedPageBreak/>
+        <w:t>Friendship</w:t>
+      </w:r>
+      <w:r>
+        <w:rPr>
+          <w:rFonts w:ascii="JetBrains Mono" w:hAnsi="JetBrains Mono" w:cs="JetBrains Mono"/>
+          <w:sz w:val="24"/>
+          <w:szCs w:val="24"/>
+        </w:rPr>
+        <w:tab/>
+      </w:r>
+    </w:p>
+    <w:p>
+      <w:pPr>
+        <w:pStyle w:val="ListParagraph"/>
+        <w:numPr>
+          <w:ilvl w:val="6"/>
+          <w:numId w:val="2"/>
+        </w:numPr>
+        <w:rPr>
+          <w:rFonts w:ascii="JetBrains Mono" w:hAnsi="JetBrains Mono" w:cs="JetBrains Mono"/>
+          <w:sz w:val="24"/>
+          <w:szCs w:val="24"/>
+        </w:rPr>
+      </w:pPr>
+      <w:r>
+        <w:rPr>
+          <w:rFonts w:ascii="JetBrains Mono" w:hAnsi="JetBrains Mono" w:cs="JetBrains Mono"/>
+          <w:sz w:val="24"/>
+          <w:szCs w:val="24"/>
+        </w:rPr>
+        <w:t>Mature Friendship Formation</w:t>
+      </w:r>
+    </w:p>
+    <w:p>
+      <w:pPr>
+        <w:pStyle w:val="ListParagraph"/>
+        <w:numPr>
+          <w:ilvl w:val="7"/>
+          <w:numId w:val="2"/>
+        </w:numPr>
+        <w:rPr>
+          <w:rFonts w:ascii="JetBrains Mono" w:hAnsi="JetBrains Mono" w:cs="JetBrains Mono"/>
+          <w:sz w:val="24"/>
+          <w:szCs w:val="24"/>
+        </w:rPr>
+      </w:pPr>
+      <w:r>
+        <w:rPr>
+          <w:rFonts w:ascii="JetBrains Mono" w:hAnsi="JetBrains Mono" w:cs="JetBrains Mono"/>
+          <w:sz w:val="24"/>
+          <w:szCs w:val="24"/>
+        </w:rPr>
+        <w:t>Mutual Support</w:t>
+      </w:r>
+    </w:p>
+    <w:p>
+      <w:pPr>
+        <w:pStyle w:val="ListParagraph"/>
+        <w:numPr>
+          <w:ilvl w:val="7"/>
+          <w:numId w:val="2"/>
+        </w:numPr>
+        <w:rPr>
+          <w:rFonts w:ascii="JetBrains Mono" w:hAnsi="JetBrains Mono" w:cs="JetBrains Mono"/>
+          <w:sz w:val="24"/>
+          <w:szCs w:val="24"/>
+        </w:rPr>
+      </w:pPr>
+      <w:r>
+        <w:rPr>
+          <w:rFonts w:ascii="JetBrains Mono" w:hAnsi="JetBrains Mono" w:cs="JetBrains Mono"/>
+          <w:sz w:val="24"/>
+          <w:szCs w:val="24"/>
+        </w:rPr>
+        <w:t>Self-disclosure</w:t>
+      </w:r>
+    </w:p>
+    <w:p>
+      <w:pPr>
+        <w:pStyle w:val="ListParagraph"/>
+        <w:numPr>
+          <w:ilvl w:val="6"/>
+          <w:numId w:val="2"/>
+        </w:numPr>
+        <w:rPr>
+          <w:rFonts w:ascii="JetBrains Mono" w:hAnsi="JetBrains Mono" w:cs="JetBrains Mono"/>
+          <w:sz w:val="24"/>
+          <w:szCs w:val="24"/>
+        </w:rPr>
+      </w:pPr>
+      <w:r>
+        <w:rPr>
+          <w:rFonts w:ascii="JetBrains Mono" w:hAnsi="JetBrains Mono" w:cs="JetBrains Mono"/>
+          <w:sz w:val="24"/>
+          <w:szCs w:val="24"/>
+        </w:rPr>
+        <w:t>Gender Differences</w:t>
+      </w:r>
+    </w:p>
+    <w:p>
+      <w:pPr>
+        <w:pStyle w:val="ListParagraph"/>
+        <w:numPr>
+          <w:ilvl w:val="7"/>
+          <w:numId w:val="2"/>
+        </w:numPr>
+        <w:rPr>
+          <w:rFonts w:ascii="JetBrains Mono" w:hAnsi="JetBrains Mono" w:cs="JetBrains Mono"/>
+          <w:sz w:val="24"/>
+          <w:szCs w:val="24"/>
+        </w:rPr>
+      </w:pPr>
+      <w:r>
+        <w:rPr>
+          <w:rFonts w:ascii="JetBrains Mono" w:hAnsi="JetBrains Mono" w:cs="JetBrains Mono"/>
+          <w:sz w:val="24"/>
+          <w:szCs w:val="24"/>
+        </w:rPr>
+        <w:t>Women - Intimacy</w:t>
+      </w:r>
+    </w:p>
+    <w:p>
+      <w:pPr>
+        <w:pStyle w:val="ListParagraph"/>
+        <w:numPr>
+          <w:ilvl w:val="7"/>
+          <w:numId w:val="2"/>
+        </w:numPr>
+        <w:rPr>
+          <w:rFonts w:ascii="JetBrains Mono" w:hAnsi="JetBrains Mono" w:cs="JetBrains Mono"/>
+          <w:sz w:val="24"/>
+          <w:szCs w:val="24"/>
+        </w:rPr>
+      </w:pPr>
+      <w:r>
+        <w:rPr>
+          <w:rFonts w:ascii="JetBrains Mono" w:hAnsi="JetBrains Mono" w:cs="JetBrains Mono"/>
+          <w:sz w:val="24"/>
+          <w:szCs w:val="24"/>
+        </w:rPr>
+        <w:t>Men   - Activities</w:t>
+      </w:r>
+    </w:p>
+    <w:p>
+      <w:pPr>
+        <w:pStyle w:val="ListParagraph"/>
+        <w:numPr>
+          <w:ilvl w:val="6"/>
+          <w:numId w:val="2"/>
+        </w:numPr>
+        <w:rPr>
+          <w:rFonts w:ascii="JetBrains Mono" w:hAnsi="JetBrains Mono" w:cs="JetBrains Mono"/>
+          <w:sz w:val="24"/>
+          <w:szCs w:val="24"/>
+        </w:rPr>
+      </w:pPr>
+      <w:r>
+        <w:rPr>
+          <w:rFonts w:ascii="JetBrains Mono" w:hAnsi="JetBrains Mono" w:cs="JetBrains Mono"/>
+          <w:sz w:val="24"/>
+          <w:szCs w:val="24"/>
+        </w:rPr>
+        <w:t>Similarities</w:t>
+      </w:r>
+    </w:p>
+    <w:p>
+      <w:pPr>
+        <w:pStyle w:val="ListParagraph"/>
+        <w:numPr>
+          <w:ilvl w:val="7"/>
+          <w:numId w:val="2"/>
+        </w:numPr>
+        <w:rPr>
+          <w:rFonts w:ascii="JetBrains Mono" w:hAnsi="JetBrains Mono" w:cs="JetBrains Mono"/>
+          <w:sz w:val="24"/>
+          <w:szCs w:val="24"/>
+        </w:rPr>
+      </w:pPr>
+      <w:r>
+        <w:rPr>
+          <w:rFonts w:ascii="JetBrains Mono" w:hAnsi="JetBrains Mono" w:cs="JetBrains Mono"/>
+          <w:sz w:val="24"/>
+          <w:szCs w:val="24"/>
+        </w:rPr>
+        <w:t>Actual</w:t>
+      </w:r>
+    </w:p>
+    <w:p>
+      <w:pPr>
+        <w:pStyle w:val="ListParagraph"/>
+        <w:numPr>
+          <w:ilvl w:val="7"/>
+          <w:numId w:val="2"/>
+        </w:numPr>
+        <w:rPr>
+          <w:rFonts w:ascii="JetBrains Mono" w:hAnsi="JetBrains Mono" w:cs="JetBrains Mono"/>
+          <w:sz w:val="24"/>
+          <w:szCs w:val="24"/>
+        </w:rPr>
+      </w:pPr>
+      <w:r>
+        <w:rPr>
+          <w:rFonts w:ascii="JetBrains Mono" w:hAnsi="JetBrains Mono" w:cs="JetBrains Mono"/>
+          <w:sz w:val="24"/>
+          <w:szCs w:val="24"/>
+        </w:rPr>
+        <w:t>Perceived</w:t>
       </w:r>
     </w:p>
     <w:p>
@@ -867,7 +2815,257 @@
           <w:sz w:val="24"/>
           <w:szCs w:val="24"/>
         </w:rPr>
-        <w:t>Prompts</w:t>
+        <w:t>Love</w:t>
+      </w:r>
+    </w:p>
+    <w:p>
+      <w:pPr>
+        <w:pStyle w:val="ListParagraph"/>
+        <w:numPr>
+          <w:ilvl w:val="6"/>
+          <w:numId w:val="2"/>
+        </w:numPr>
+        <w:rPr>
+          <w:rFonts w:ascii="JetBrains Mono" w:hAnsi="JetBrains Mono" w:cs="JetBrains Mono"/>
+          <w:sz w:val="24"/>
+          <w:szCs w:val="24"/>
+        </w:rPr>
+      </w:pPr>
+      <w:r>
+        <w:rPr>
+          <w:rFonts w:ascii="JetBrains Mono" w:hAnsi="JetBrains Mono" w:cs="JetBrains Mono"/>
+          <w:sz w:val="24"/>
+          <w:szCs w:val="24"/>
+        </w:rPr>
+        <w:t>Types of Love</w:t>
+      </w:r>
+    </w:p>
+    <w:p>
+      <w:pPr>
+        <w:pStyle w:val="ListParagraph"/>
+        <w:numPr>
+          <w:ilvl w:val="7"/>
+          <w:numId w:val="2"/>
+        </w:numPr>
+        <w:rPr>
+          <w:rFonts w:ascii="JetBrains Mono" w:hAnsi="JetBrains Mono" w:cs="JetBrains Mono"/>
+          <w:sz w:val="24"/>
+          <w:szCs w:val="24"/>
+        </w:rPr>
+      </w:pPr>
+      <w:r>
+        <w:rPr>
+          <w:rFonts w:ascii="JetBrains Mono" w:hAnsi="JetBrains Mono" w:cs="JetBrains Mono"/>
+          <w:sz w:val="24"/>
+          <w:szCs w:val="24"/>
+        </w:rPr>
+        <w:t>Passionate</w:t>
+      </w:r>
+    </w:p>
+    <w:p>
+      <w:pPr>
+        <w:pStyle w:val="ListParagraph"/>
+        <w:numPr>
+          <w:ilvl w:val="7"/>
+          <w:numId w:val="2"/>
+        </w:numPr>
+        <w:rPr>
+          <w:rFonts w:ascii="JetBrains Mono" w:hAnsi="JetBrains Mono" w:cs="JetBrains Mono"/>
+          <w:sz w:val="24"/>
+          <w:szCs w:val="24"/>
+        </w:rPr>
+      </w:pPr>
+      <w:r>
+        <w:rPr>
+          <w:rFonts w:ascii="JetBrains Mono" w:hAnsi="JetBrains Mono" w:cs="JetBrains Mono"/>
+          <w:sz w:val="24"/>
+          <w:szCs w:val="24"/>
+        </w:rPr>
+        <w:t>Companionate</w:t>
+      </w:r>
+    </w:p>
+    <w:p>
+      <w:pPr>
+        <w:pStyle w:val="ListParagraph"/>
+        <w:numPr>
+          <w:ilvl w:val="7"/>
+          <w:numId w:val="2"/>
+        </w:numPr>
+        <w:rPr>
+          <w:rFonts w:ascii="JetBrains Mono" w:hAnsi="JetBrains Mono" w:cs="JetBrains Mono"/>
+          <w:sz w:val="24"/>
+          <w:szCs w:val="24"/>
+        </w:rPr>
+      </w:pPr>
+      <w:r>
+        <w:rPr>
+          <w:rFonts w:ascii="JetBrains Mono" w:hAnsi="JetBrains Mono" w:cs="JetBrains Mono"/>
+          <w:sz w:val="24"/>
+          <w:szCs w:val="24"/>
+        </w:rPr>
+        <w:t>Unrequited</w:t>
+      </w:r>
+    </w:p>
+    <w:p>
+      <w:pPr>
+        <w:pStyle w:val="ListParagraph"/>
+        <w:numPr>
+          <w:ilvl w:val="6"/>
+          <w:numId w:val="2"/>
+        </w:numPr>
+        <w:rPr>
+          <w:rFonts w:ascii="JetBrains Mono" w:hAnsi="JetBrains Mono" w:cs="JetBrains Mono"/>
+          <w:sz w:val="24"/>
+          <w:szCs w:val="24"/>
+        </w:rPr>
+      </w:pPr>
+      <w:r>
+        <w:rPr>
+          <w:rFonts w:ascii="JetBrains Mono" w:hAnsi="JetBrains Mono" w:cs="JetBrains Mono"/>
+          <w:sz w:val="24"/>
+          <w:szCs w:val="24"/>
+        </w:rPr>
+        <w:t>Triangular Model</w:t>
+      </w:r>
+    </w:p>
+    <w:p>
+      <w:pPr>
+        <w:pStyle w:val="ListParagraph"/>
+        <w:numPr>
+          <w:ilvl w:val="7"/>
+          <w:numId w:val="2"/>
+        </w:numPr>
+        <w:rPr>
+          <w:rFonts w:ascii="JetBrains Mono" w:hAnsi="JetBrains Mono" w:cs="JetBrains Mono"/>
+          <w:sz w:val="24"/>
+          <w:szCs w:val="24"/>
+        </w:rPr>
+      </w:pPr>
+      <w:r>
+        <w:rPr>
+          <w:rFonts w:ascii="JetBrains Mono" w:hAnsi="JetBrains Mono" w:cs="JetBrains Mono"/>
+          <w:sz w:val="24"/>
+          <w:szCs w:val="24"/>
+        </w:rPr>
+        <w:t>Passion</w:t>
+      </w:r>
+    </w:p>
+    <w:p>
+      <w:pPr>
+        <w:pStyle w:val="ListParagraph"/>
+        <w:numPr>
+          <w:ilvl w:val="7"/>
+          <w:numId w:val="2"/>
+        </w:numPr>
+        <w:rPr>
+          <w:rFonts w:ascii="JetBrains Mono" w:hAnsi="JetBrains Mono" w:cs="JetBrains Mono"/>
+          <w:sz w:val="24"/>
+          <w:szCs w:val="24"/>
+        </w:rPr>
+      </w:pPr>
+      <w:r>
+        <w:rPr>
+          <w:rFonts w:ascii="JetBrains Mono" w:hAnsi="JetBrains Mono" w:cs="JetBrains Mono"/>
+          <w:sz w:val="24"/>
+          <w:szCs w:val="24"/>
+        </w:rPr>
+        <w:t>Intimacy</w:t>
+      </w:r>
+    </w:p>
+    <w:p>
+      <w:pPr>
+        <w:pStyle w:val="ListParagraph"/>
+        <w:numPr>
+          <w:ilvl w:val="7"/>
+          <w:numId w:val="2"/>
+        </w:numPr>
+        <w:rPr>
+          <w:rFonts w:ascii="JetBrains Mono" w:hAnsi="JetBrains Mono" w:cs="JetBrains Mono"/>
+          <w:sz w:val="24"/>
+          <w:szCs w:val="24"/>
+        </w:rPr>
+      </w:pPr>
+      <w:r>
+        <w:rPr>
+          <w:rFonts w:ascii="JetBrains Mono" w:hAnsi="JetBrains Mono" w:cs="JetBrains Mono"/>
+          <w:sz w:val="24"/>
+          <w:szCs w:val="24"/>
+        </w:rPr>
+        <w:t>Commitment</w:t>
+      </w:r>
+    </w:p>
+    <w:p>
+      <w:pPr>
+        <w:pStyle w:val="ListParagraph"/>
+        <w:numPr>
+          <w:ilvl w:val="7"/>
+          <w:numId w:val="2"/>
+        </w:numPr>
+        <w:rPr>
+          <w:rFonts w:ascii="JetBrains Mono" w:hAnsi="JetBrains Mono" w:cs="JetBrains Mono"/>
+          <w:sz w:val="24"/>
+          <w:szCs w:val="24"/>
+        </w:rPr>
+      </w:pPr>
+      <w:r>
+        <w:rPr>
+          <w:rFonts w:ascii="JetBrains Mono" w:hAnsi="JetBrains Mono" w:cs="JetBrains Mono"/>
+          <w:sz w:val="24"/>
+          <w:szCs w:val="24"/>
+        </w:rPr>
+        <w:t>-&gt; Consummate Love</w:t>
+      </w:r>
+    </w:p>
+    <w:p>
+      <w:pPr>
+        <w:pStyle w:val="ListParagraph"/>
+        <w:numPr>
+          <w:ilvl w:val="3"/>
+          <w:numId w:val="2"/>
+        </w:numPr>
+        <w:rPr>
+          <w:rFonts w:ascii="JetBrains Mono" w:hAnsi="JetBrains Mono" w:cs="JetBrains Mono"/>
+          <w:sz w:val="24"/>
+          <w:szCs w:val="24"/>
+        </w:rPr>
+      </w:pPr>
+      <w:r>
+        <w:rPr>
+          <w:rFonts w:ascii="JetBrains Mono" w:hAnsi="JetBrains Mono" w:cs="JetBrains Mono"/>
+          <w:sz w:val="24"/>
+          <w:szCs w:val="24"/>
+        </w:rPr>
+        <w:t>Persuasion</w:t>
+      </w:r>
+    </w:p>
+    <w:p>
+      <w:pPr>
+        <w:pStyle w:val="ListParagraph"/>
+        <w:numPr>
+          <w:ilvl w:val="4"/>
+          <w:numId w:val="2"/>
+        </w:numPr>
+        <w:rPr>
+          <w:rFonts w:ascii="JetBrains Mono" w:hAnsi="JetBrains Mono" w:cs="JetBrains Mono"/>
+          <w:sz w:val="24"/>
+          <w:szCs w:val="24"/>
+        </w:rPr>
+      </w:pPr>
+      <w:r>
+        <w:rPr>
+          <w:rFonts w:ascii="JetBrains Mono" w:hAnsi="JetBrains Mono" w:cs="JetBrains Mono"/>
+          <w:sz w:val="24"/>
+          <w:szCs w:val="24"/>
+        </w:rPr>
+        <w:t xml:space="preserve">5 </w:t>
+      </w:r>
+      <w:r>
+        <w:rPr>
+          <w:rFonts w:ascii="JetBrains Mono" w:hAnsi="JetBrains Mono" w:cs="JetBrains Mono"/>
+          <w:sz w:val="24"/>
+          <w:szCs w:val="24"/>
+        </w:rPr>
+        <w:t>Success/Resist</w:t>
       </w:r>
     </w:p>
     <w:p>
@@ -889,7 +3087,7 @@
           <w:sz w:val="24"/>
           <w:szCs w:val="24"/>
         </w:rPr>
-        <w:t>Opening Question</w:t>
+        <w:t>1 towards success</w:t>
       </w:r>
     </w:p>
     <w:p>
@@ -911,7 +3109,7 @@
           <w:sz w:val="24"/>
           <w:szCs w:val="24"/>
         </w:rPr>
-        <w:t>OCEAN?</w:t>
+        <w:t>1 method to resist</w:t>
       </w:r>
     </w:p>
     <w:p>
@@ -933,8 +3131,420 @@
           <w:sz w:val="24"/>
           <w:szCs w:val="24"/>
         </w:rPr>
+        <w:t>Contents based on Attraction</w:t>
+      </w:r>
+    </w:p>
+    <w:p>
+      <w:pPr>
+        <w:pStyle w:val="ListParagraph"/>
+        <w:numPr>
+          <w:ilvl w:val="5"/>
+          <w:numId w:val="2"/>
+        </w:numPr>
+        <w:rPr>
+          <w:rFonts w:ascii="JetBrains Mono" w:hAnsi="JetBrains Mono" w:cs="JetBrains Mono"/>
+          <w:sz w:val="24"/>
+          <w:szCs w:val="24"/>
+        </w:rPr>
+      </w:pPr>
+      <w:r>
+        <w:rPr>
+          <w:rFonts w:ascii="JetBrains Mono" w:hAnsi="JetBrains Mono" w:cs="JetBrains Mono"/>
+          <w:sz w:val="24"/>
+          <w:szCs w:val="24"/>
+        </w:rPr>
+        <w:t>Dialog expounds based on choice</w:t>
+      </w:r>
+    </w:p>
+    <w:p>
+      <w:pPr>
+        <w:pStyle w:val="ListParagraph"/>
+        <w:numPr>
+          <w:ilvl w:val="5"/>
+          <w:numId w:val="2"/>
+        </w:numPr>
+        <w:rPr>
+          <w:rFonts w:ascii="JetBrains Mono" w:hAnsi="JetBrains Mono" w:cs="JetBrains Mono"/>
+          <w:sz w:val="24"/>
+          <w:szCs w:val="24"/>
+        </w:rPr>
+      </w:pPr>
+      <w:r>
+        <w:rPr>
+          <w:rFonts w:ascii="JetBrains Mono" w:hAnsi="JetBrains Mono" w:cs="JetBrains Mono"/>
+          <w:sz w:val="24"/>
+          <w:szCs w:val="24"/>
+        </w:rPr>
+        <w:t>Success score updated</w:t>
+      </w:r>
+    </w:p>
+    <w:p>
+      <w:pPr>
+        <w:pStyle w:val="ListParagraph"/>
+        <w:numPr>
+          <w:ilvl w:val="6"/>
+          <w:numId w:val="2"/>
+        </w:numPr>
+        <w:rPr>
+          <w:rFonts w:ascii="JetBrains Mono" w:hAnsi="JetBrains Mono" w:cs="JetBrains Mono"/>
+          <w:sz w:val="24"/>
+          <w:szCs w:val="24"/>
+        </w:rPr>
+      </w:pPr>
+      <w:r>
+        <w:rPr>
+          <w:rFonts w:ascii="JetBrains Mono" w:hAnsi="JetBrains Mono" w:cs="JetBrains Mono"/>
+          <w:sz w:val="24"/>
+          <w:szCs w:val="24"/>
+        </w:rPr>
+        <w:t>Ex. +1 if success, -1 if resist</w:t>
+      </w:r>
+    </w:p>
+    <w:p>
+      <w:pPr>
+        <w:pStyle w:val="ListParagraph"/>
+        <w:numPr>
+          <w:ilvl w:val="3"/>
+          <w:numId w:val="2"/>
+        </w:numPr>
+        <w:rPr>
+          <w:rFonts w:ascii="JetBrains Mono" w:hAnsi="JetBrains Mono" w:cs="JetBrains Mono"/>
+          <w:sz w:val="24"/>
+          <w:szCs w:val="24"/>
+        </w:rPr>
+      </w:pPr>
+      <w:r>
+        <w:rPr>
+          <w:rFonts w:ascii="JetBrains Mono" w:hAnsi="JetBrains Mono" w:cs="JetBrains Mono"/>
+          <w:sz w:val="24"/>
+          <w:szCs w:val="24"/>
+        </w:rPr>
+        <w:t>Outro</w:t>
+      </w:r>
+    </w:p>
+    <w:p>
+      <w:pPr>
+        <w:pStyle w:val="ListParagraph"/>
+        <w:numPr>
+          <w:ilvl w:val="4"/>
+          <w:numId w:val="2"/>
+        </w:numPr>
+        <w:rPr>
+          <w:rFonts w:ascii="JetBrains Mono" w:hAnsi="JetBrains Mono" w:cs="JetBrains Mono"/>
+          <w:sz w:val="24"/>
+          <w:szCs w:val="24"/>
+        </w:rPr>
+      </w:pPr>
+      <w:r>
+        <w:rPr>
+          <w:rFonts w:ascii="JetBrains Mono" w:hAnsi="JetBrains Mono" w:cs="JetBrains Mono"/>
+          <w:sz w:val="24"/>
+          <w:szCs w:val="24"/>
+        </w:rPr>
+        <w:t>Communicator Traits</w:t>
+      </w:r>
+    </w:p>
+    <w:p>
+      <w:pPr>
+        <w:pStyle w:val="ListParagraph"/>
+        <w:numPr>
+          <w:ilvl w:val="5"/>
+          <w:numId w:val="2"/>
+        </w:numPr>
+        <w:rPr>
+          <w:rFonts w:ascii="JetBrains Mono" w:hAnsi="JetBrains Mono" w:cs="JetBrains Mono"/>
+          <w:sz w:val="24"/>
+          <w:szCs w:val="24"/>
+        </w:rPr>
+      </w:pPr>
+      <w:r>
+        <w:rPr>
+          <w:rFonts w:ascii="JetBrains Mono" w:hAnsi="JetBrains Mono" w:cs="JetBrains Mono"/>
+          <w:sz w:val="24"/>
+          <w:szCs w:val="24"/>
+        </w:rPr>
+        <w:t>Liked</w:t>
+      </w:r>
+    </w:p>
+    <w:p>
+      <w:pPr>
+        <w:pStyle w:val="ListParagraph"/>
+        <w:numPr>
+          <w:ilvl w:val="5"/>
+          <w:numId w:val="2"/>
+        </w:numPr>
+        <w:rPr>
+          <w:rFonts w:ascii="JetBrains Mono" w:hAnsi="JetBrains Mono" w:cs="JetBrains Mono"/>
+          <w:sz w:val="24"/>
+          <w:szCs w:val="24"/>
+        </w:rPr>
+      </w:pPr>
+      <w:r>
+        <w:rPr>
+          <w:rFonts w:ascii="JetBrains Mono" w:hAnsi="JetBrains Mono" w:cs="JetBrains Mono"/>
+          <w:sz w:val="24"/>
+          <w:szCs w:val="24"/>
+        </w:rPr>
+        <w:t>“Not persuasive”</w:t>
+      </w:r>
+    </w:p>
+    <w:p>
+      <w:pPr>
+        <w:pStyle w:val="ListParagraph"/>
+        <w:numPr>
+          <w:ilvl w:val="4"/>
+          <w:numId w:val="2"/>
+        </w:numPr>
+        <w:rPr>
+          <w:rFonts w:ascii="JetBrains Mono" w:hAnsi="JetBrains Mono" w:cs="JetBrains Mono"/>
+          <w:sz w:val="24"/>
+          <w:szCs w:val="24"/>
+        </w:rPr>
+      </w:pPr>
+      <w:r>
+        <w:rPr>
+          <w:rFonts w:ascii="JetBrains Mono" w:hAnsi="JetBrains Mono" w:cs="JetBrains Mono"/>
+          <w:sz w:val="24"/>
+          <w:szCs w:val="24"/>
+        </w:rPr>
+        <w:t>Tally S</w:t>
+      </w:r>
+      <w:r>
+        <w:rPr>
+          <w:rFonts w:ascii="JetBrains Mono" w:hAnsi="JetBrains Mono" w:cs="JetBrains Mono"/>
+          <w:sz w:val="24"/>
+          <w:szCs w:val="24"/>
+        </w:rPr>
+        <w:t>core</w:t>
+      </w:r>
+    </w:p>
+    <w:p>
+      <w:pPr>
+        <w:pStyle w:val="ListParagraph"/>
+        <w:numPr>
+          <w:ilvl w:val="5"/>
+          <w:numId w:val="2"/>
+        </w:numPr>
+        <w:rPr>
+          <w:rFonts w:ascii="JetBrains Mono" w:hAnsi="JetBrains Mono" w:cs="JetBrains Mono"/>
+          <w:sz w:val="24"/>
+          <w:szCs w:val="24"/>
+        </w:rPr>
+      </w:pPr>
+      <w:r>
+        <w:rPr>
+          <w:rFonts w:ascii="JetBrains Mono" w:hAnsi="JetBrains Mono" w:cs="JetBrains Mono"/>
+          <w:sz w:val="24"/>
+          <w:szCs w:val="24"/>
+        </w:rPr>
+        <w:t>Matching &amp; Chatting Scores</w:t>
+      </w:r>
+    </w:p>
+    <w:p>
+      <w:pPr>
+        <w:pStyle w:val="ListParagraph"/>
+        <w:numPr>
+          <w:ilvl w:val="4"/>
+          <w:numId w:val="2"/>
+        </w:numPr>
+        <w:rPr>
+          <w:rFonts w:ascii="JetBrains Mono" w:hAnsi="JetBrains Mono" w:cs="JetBrains Mono"/>
+          <w:sz w:val="24"/>
+          <w:szCs w:val="24"/>
+        </w:rPr>
+      </w:pPr>
+      <w:r>
+        <w:rPr>
+          <w:rFonts w:ascii="JetBrains Mono" w:hAnsi="JetBrains Mono" w:cs="JetBrains Mono"/>
+          <w:sz w:val="24"/>
+          <w:szCs w:val="24"/>
+        </w:rPr>
+        <w:t>Conclusion</w:t>
+      </w:r>
+    </w:p>
+    <w:p>
+      <w:pPr>
+        <w:pStyle w:val="ListParagraph"/>
+        <w:numPr>
+          <w:ilvl w:val="5"/>
+          <w:numId w:val="2"/>
+        </w:numPr>
+        <w:rPr>
+          <w:rFonts w:ascii="JetBrains Mono" w:hAnsi="JetBrains Mono" w:cs="JetBrains Mono"/>
+          <w:sz w:val="24"/>
+          <w:szCs w:val="24"/>
+        </w:rPr>
+      </w:pPr>
+      <w:r>
+        <w:rPr>
+          <w:rFonts w:ascii="JetBrains Mono" w:hAnsi="JetBrains Mono" w:cs="JetBrains Mono"/>
+          <w:sz w:val="24"/>
+          <w:szCs w:val="24"/>
+        </w:rPr>
+        <w:t xml:space="preserve">Block, </w:t>
+      </w:r>
+      <w:r>
+        <w:rPr>
+          <w:rFonts w:ascii="JetBrains Mono" w:hAnsi="JetBrains Mono" w:cs="JetBrains Mono"/>
+          <w:sz w:val="24"/>
+          <w:szCs w:val="24"/>
+        </w:rPr>
+        <w:t>Ghost, Bye, Friend, Date</w:t>
+      </w:r>
+    </w:p>
+    <w:p>
+      <w:pPr>
+        <w:pStyle w:val="ListParagraph"/>
+        <w:numPr>
+          <w:ilvl w:val="0"/>
+          <w:numId w:val="2"/>
+        </w:numPr>
+        <w:rPr>
+          <w:rFonts w:ascii="JetBrains Mono" w:hAnsi="JetBrains Mono" w:cs="JetBrains Mono"/>
+          <w:sz w:val="24"/>
+          <w:szCs w:val="24"/>
+        </w:rPr>
+      </w:pPr>
+      <w:r>
+        <w:rPr>
+          <w:rFonts w:ascii="JetBrains Mono" w:hAnsi="JetBrains Mono" w:cs="JetBrains Mono"/>
+          <w:sz w:val="24"/>
+          <w:szCs w:val="24"/>
+        </w:rPr>
+        <w:t>Game End Screen</w:t>
+      </w:r>
+    </w:p>
+    <w:p>
+      <w:pPr>
+        <w:pStyle w:val="ListParagraph"/>
+        <w:numPr>
+          <w:ilvl w:val="1"/>
+          <w:numId w:val="2"/>
+        </w:numPr>
+        <w:rPr>
+          <w:rFonts w:ascii="JetBrains Mono" w:hAnsi="JetBrains Mono" w:cs="JetBrains Mono"/>
+          <w:sz w:val="24"/>
+          <w:szCs w:val="24"/>
+        </w:rPr>
+      </w:pPr>
+      <w:r>
+        <w:rPr>
+          <w:rFonts w:ascii="JetBrains Mono" w:hAnsi="JetBrains Mono" w:cs="JetBrains Mono"/>
+          <w:sz w:val="24"/>
+          <w:szCs w:val="24"/>
+        </w:rPr>
+        <w:t>Summary</w:t>
+      </w:r>
+    </w:p>
+    <w:p>
+      <w:pPr>
+        <w:pStyle w:val="ListParagraph"/>
+        <w:numPr>
+          <w:ilvl w:val="2"/>
+          <w:numId w:val="2"/>
+        </w:numPr>
+        <w:rPr>
+          <w:rFonts w:ascii="JetBrains Mono" w:hAnsi="JetBrains Mono" w:cs="JetBrains Mono"/>
+          <w:sz w:val="24"/>
+          <w:szCs w:val="24"/>
+        </w:rPr>
+      </w:pPr>
+      <w:r>
+        <w:rPr>
+          <w:rFonts w:ascii="JetBrains Mono" w:hAnsi="JetBrains Mono" w:cs="JetBrains Mono"/>
+          <w:sz w:val="24"/>
+          <w:szCs w:val="24"/>
+        </w:rPr>
+        <w:t>Profile</w:t>
+      </w:r>
+    </w:p>
+    <w:p>
+      <w:pPr>
+        <w:pStyle w:val="ListParagraph"/>
+        <w:numPr>
+          <w:ilvl w:val="3"/>
+          <w:numId w:val="2"/>
+        </w:numPr>
+        <w:rPr>
+          <w:rFonts w:ascii="JetBrains Mono" w:hAnsi="JetBrains Mono" w:cs="JetBrains Mono"/>
+          <w:sz w:val="24"/>
+          <w:szCs w:val="24"/>
+        </w:rPr>
+      </w:pPr>
+      <w:r>
+        <w:rPr>
+          <w:rFonts w:ascii="JetBrains Mono" w:hAnsi="JetBrains Mono" w:cs="JetBrains Mono"/>
+          <w:sz w:val="24"/>
+          <w:szCs w:val="24"/>
+        </w:rPr>
         <w:lastRenderedPageBreak/>
-        <w:t>Love Language?</w:t>
+        <w:t>Results</w:t>
+      </w:r>
+    </w:p>
+    <w:p>
+      <w:pPr>
+        <w:pStyle w:val="ListParagraph"/>
+        <w:numPr>
+          <w:ilvl w:val="3"/>
+          <w:numId w:val="2"/>
+        </w:numPr>
+        <w:rPr>
+          <w:rFonts w:ascii="JetBrains Mono" w:hAnsi="JetBrains Mono" w:cs="JetBrains Mono"/>
+          <w:sz w:val="24"/>
+          <w:szCs w:val="24"/>
+        </w:rPr>
+      </w:pPr>
+      <w:r>
+        <w:rPr>
+          <w:rFonts w:ascii="JetBrains Mono" w:hAnsi="JetBrains Mono" w:cs="JetBrains Mono"/>
+          <w:sz w:val="24"/>
+          <w:szCs w:val="24"/>
+        </w:rPr>
+        <w:t>Explanations</w:t>
+      </w:r>
+    </w:p>
+    <w:p>
+      <w:pPr>
+        <w:pStyle w:val="ListParagraph"/>
+        <w:numPr>
+          <w:ilvl w:val="3"/>
+          <w:numId w:val="2"/>
+        </w:numPr>
+        <w:rPr>
+          <w:rFonts w:ascii="JetBrains Mono" w:hAnsi="JetBrains Mono" w:cs="JetBrains Mono"/>
+          <w:sz w:val="24"/>
+          <w:szCs w:val="24"/>
+        </w:rPr>
+      </w:pPr>
+      <w:r>
+        <w:rPr>
+          <w:rFonts w:ascii="JetBrains Mono" w:hAnsi="JetBrains Mono" w:cs="JetBrains Mono"/>
+          <w:sz w:val="24"/>
+          <w:szCs w:val="24"/>
+        </w:rPr>
+        <w:t>Tips</w:t>
+      </w:r>
+    </w:p>
+    <w:p>
+      <w:pPr>
+        <w:pStyle w:val="ListParagraph"/>
+        <w:numPr>
+          <w:ilvl w:val="4"/>
+          <w:numId w:val="2"/>
+        </w:numPr>
+        <w:rPr>
+          <w:rFonts w:ascii="JetBrains Mono" w:hAnsi="JetBrains Mono" w:cs="JetBrains Mono"/>
+          <w:sz w:val="24"/>
+          <w:szCs w:val="24"/>
+        </w:rPr>
+      </w:pPr>
+      <w:r>
+        <w:rPr>
+          <w:rFonts w:ascii="JetBrains Mono" w:hAnsi="JetBrains Mono" w:cs="JetBrains Mono"/>
+          <w:sz w:val="24"/>
+          <w:szCs w:val="24"/>
+        </w:rPr>
+        <w:t>Need for affiliation</w:t>
       </w:r>
     </w:p>
     <w:p>
@@ -956,7 +3566,29 @@
           <w:sz w:val="24"/>
           <w:szCs w:val="24"/>
         </w:rPr>
-        <w:t>Song-Artist (“Anthem”)</w:t>
+        <w:t>Even if “don’t need it”</w:t>
+      </w:r>
+    </w:p>
+    <w:p>
+      <w:pPr>
+        <w:pStyle w:val="ListParagraph"/>
+        <w:numPr>
+          <w:ilvl w:val="4"/>
+          <w:numId w:val="2"/>
+        </w:numPr>
+        <w:rPr>
+          <w:rFonts w:ascii="JetBrains Mono" w:hAnsi="JetBrains Mono" w:cs="JetBrains Mono"/>
+          <w:sz w:val="24"/>
+          <w:szCs w:val="24"/>
+        </w:rPr>
+      </w:pPr>
+      <w:r>
+        <w:rPr>
+          <w:rFonts w:ascii="JetBrains Mono" w:hAnsi="JetBrains Mono" w:cs="JetBrains Mono"/>
+          <w:sz w:val="24"/>
+          <w:szCs w:val="24"/>
+        </w:rPr>
+        <w:t>“Love is blind”</w:t>
       </w:r>
     </w:p>
     <w:p>
@@ -978,7 +3610,29 @@
           <w:sz w:val="24"/>
           <w:szCs w:val="24"/>
         </w:rPr>
-        <w:t>Looking for…</w:t>
+        <w:t>Partners are most attractive</w:t>
+      </w:r>
+    </w:p>
+    <w:p>
+      <w:pPr>
+        <w:pStyle w:val="ListParagraph"/>
+        <w:numPr>
+          <w:ilvl w:val="4"/>
+          <w:numId w:val="2"/>
+        </w:numPr>
+        <w:rPr>
+          <w:rFonts w:ascii="JetBrains Mono" w:hAnsi="JetBrains Mono" w:cs="JetBrains Mono"/>
+          <w:sz w:val="24"/>
+          <w:szCs w:val="24"/>
+        </w:rPr>
+      </w:pPr>
+      <w:r>
+        <w:rPr>
+          <w:rFonts w:ascii="JetBrains Mono" w:hAnsi="JetBrains Mono" w:cs="JetBrains Mono"/>
+          <w:sz w:val="24"/>
+          <w:szCs w:val="24"/>
+        </w:rPr>
+        <w:t>“Red is sexy”</w:t>
       </w:r>
     </w:p>
     <w:p>
@@ -1000,7 +3654,7 @@
           <w:sz w:val="24"/>
           <w:szCs w:val="24"/>
         </w:rPr>
-        <w:t>Procedure</w:t>
+        <w:t>Swiping</w:t>
       </w:r>
     </w:p>
     <w:p>
@@ -1022,23 +3676,51 @@
           <w:sz w:val="24"/>
           <w:szCs w:val="24"/>
         </w:rPr>
-        <w:t>Align with</w:t>
-      </w:r>
-      <w:r>
-        <w:rPr>
-          <w:rFonts w:ascii="JetBrains Mono" w:hAnsi="JetBrains Mono" w:cs="JetBrains Mono"/>
-          <w:sz w:val="24"/>
-          <w:szCs w:val="24"/>
-        </w:rPr>
-        <w:t xml:space="preserve"> choices</w:t>
-      </w:r>
-      <w:r>
-        <w:rPr>
-          <w:rFonts w:ascii="JetBrains Mono" w:hAnsi="JetBrains Mono" w:cs="JetBrains Mono"/>
-          <w:sz w:val="24"/>
-          <w:szCs w:val="24"/>
-        </w:rPr>
-        <w:t xml:space="preserve"> 3 strategies</w:t>
+        <w:t>Results</w:t>
+      </w:r>
+    </w:p>
+    <w:p>
+      <w:pPr>
+        <w:pStyle w:val="ListParagraph"/>
+        <w:numPr>
+          <w:ilvl w:val="3"/>
+          <w:numId w:val="2"/>
+        </w:numPr>
+        <w:rPr>
+          <w:rFonts w:ascii="JetBrains Mono" w:hAnsi="JetBrains Mono" w:cs="JetBrains Mono"/>
+          <w:sz w:val="24"/>
+          <w:szCs w:val="24"/>
+        </w:rPr>
+      </w:pPr>
+      <w:r>
+        <w:rPr>
+          <w:rFonts w:ascii="JetBrains Mono" w:hAnsi="JetBrains Mono" w:cs="JetBrains Mono"/>
+          <w:sz w:val="24"/>
+          <w:szCs w:val="24"/>
+        </w:rPr>
+        <w:t>Explanations</w:t>
+      </w:r>
+    </w:p>
+    <w:p>
+      <w:pPr>
+        <w:pStyle w:val="ListParagraph"/>
+        <w:numPr>
+          <w:ilvl w:val="3"/>
+          <w:numId w:val="2"/>
+        </w:numPr>
+        <w:rPr>
+          <w:rFonts w:ascii="JetBrains Mono" w:hAnsi="JetBrains Mono" w:cs="JetBrains Mono"/>
+          <w:sz w:val="24"/>
+          <w:szCs w:val="24"/>
+        </w:rPr>
+      </w:pPr>
+      <w:r>
+        <w:rPr>
+          <w:rFonts w:ascii="JetBrains Mono" w:hAnsi="JetBrains Mono" w:cs="JetBrains Mono"/>
+          <w:sz w:val="24"/>
+          <w:szCs w:val="24"/>
+        </w:rPr>
+        <w:t>Tips</w:t>
       </w:r>
     </w:p>
     <w:p>
@@ -1060,7 +3742,249 @@
           <w:sz w:val="24"/>
           <w:szCs w:val="24"/>
         </w:rPr>
-        <w:t>Ex. +1 Promotion</w:t>
+        <w:t>Complementarity</w:t>
+      </w:r>
+    </w:p>
+    <w:p>
+      <w:pPr>
+        <w:pStyle w:val="ListParagraph"/>
+        <w:numPr>
+          <w:ilvl w:val="5"/>
+          <w:numId w:val="2"/>
+        </w:numPr>
+        <w:rPr>
+          <w:rFonts w:ascii="JetBrains Mono" w:hAnsi="JetBrains Mono" w:cs="JetBrains Mono"/>
+          <w:sz w:val="24"/>
+          <w:szCs w:val="24"/>
+        </w:rPr>
+      </w:pPr>
+      <w:r>
+        <w:rPr>
+          <w:rFonts w:ascii="JetBrains Mono" w:hAnsi="JetBrains Mono" w:cs="JetBrains Mono"/>
+          <w:sz w:val="24"/>
+          <w:szCs w:val="24"/>
+        </w:rPr>
+        <w:t>Opposites attract</w:t>
+      </w:r>
+    </w:p>
+    <w:p>
+      <w:pPr>
+        <w:pStyle w:val="ListParagraph"/>
+        <w:numPr>
+          <w:ilvl w:val="5"/>
+          <w:numId w:val="2"/>
+        </w:numPr>
+        <w:rPr>
+          <w:rFonts w:ascii="JetBrains Mono" w:hAnsi="JetBrains Mono" w:cs="JetBrains Mono"/>
+          <w:sz w:val="24"/>
+          <w:szCs w:val="24"/>
+        </w:rPr>
+      </w:pPr>
+      <w:r>
+        <w:rPr>
+          <w:rFonts w:ascii="JetBrains Mono" w:hAnsi="JetBrains Mono" w:cs="JetBrains Mono"/>
+          <w:sz w:val="24"/>
+          <w:szCs w:val="24"/>
+        </w:rPr>
+        <w:t>But weak evidence</w:t>
+      </w:r>
+    </w:p>
+    <w:p>
+      <w:pPr>
+        <w:pStyle w:val="ListParagraph"/>
+        <w:numPr>
+          <w:ilvl w:val="4"/>
+          <w:numId w:val="2"/>
+        </w:numPr>
+        <w:rPr>
+          <w:rFonts w:ascii="JetBrains Mono" w:hAnsi="JetBrains Mono" w:cs="JetBrains Mono"/>
+          <w:sz w:val="24"/>
+          <w:szCs w:val="24"/>
+        </w:rPr>
+      </w:pPr>
+      <w:r>
+        <w:rPr>
+          <w:rFonts w:ascii="JetBrains Mono" w:hAnsi="JetBrains Mono" w:cs="JetBrains Mono"/>
+          <w:sz w:val="24"/>
+          <w:szCs w:val="24"/>
+        </w:rPr>
+        <w:t>Matching hypothesis</w:t>
+      </w:r>
+    </w:p>
+    <w:p>
+      <w:pPr>
+        <w:pStyle w:val="ListParagraph"/>
+        <w:numPr>
+          <w:ilvl w:val="5"/>
+          <w:numId w:val="2"/>
+        </w:numPr>
+        <w:rPr>
+          <w:rFonts w:ascii="JetBrains Mono" w:hAnsi="JetBrains Mono" w:cs="JetBrains Mono"/>
+          <w:sz w:val="24"/>
+          <w:szCs w:val="24"/>
+        </w:rPr>
+      </w:pPr>
+      <w:r>
+        <w:rPr>
+          <w:rFonts w:ascii="JetBrains Mono" w:hAnsi="JetBrains Mono" w:cs="JetBrains Mono"/>
+          <w:sz w:val="24"/>
+          <w:szCs w:val="24"/>
+        </w:rPr>
+        <w:t>Same level of attraction</w:t>
+      </w:r>
+    </w:p>
+    <w:p>
+      <w:pPr>
+        <w:pStyle w:val="ListParagraph"/>
+        <w:numPr>
+          <w:ilvl w:val="4"/>
+          <w:numId w:val="2"/>
+        </w:numPr>
+        <w:rPr>
+          <w:rFonts w:ascii="JetBrains Mono" w:hAnsi="JetBrains Mono" w:cs="JetBrains Mono"/>
+          <w:sz w:val="24"/>
+          <w:szCs w:val="24"/>
+        </w:rPr>
+      </w:pPr>
+      <w:r>
+        <w:rPr>
+          <w:rFonts w:ascii="JetBrains Mono" w:hAnsi="JetBrains Mono" w:cs="JetBrains Mono"/>
+          <w:sz w:val="24"/>
+          <w:szCs w:val="24"/>
+        </w:rPr>
+        <w:t>Implicit egotism</w:t>
+      </w:r>
+    </w:p>
+    <w:p>
+      <w:pPr>
+        <w:pStyle w:val="ListParagraph"/>
+        <w:numPr>
+          <w:ilvl w:val="5"/>
+          <w:numId w:val="2"/>
+        </w:numPr>
+        <w:rPr>
+          <w:rFonts w:ascii="JetBrains Mono" w:hAnsi="JetBrains Mono" w:cs="JetBrains Mono"/>
+          <w:sz w:val="24"/>
+          <w:szCs w:val="24"/>
+        </w:rPr>
+      </w:pPr>
+      <w:r>
+        <w:rPr>
+          <w:rFonts w:ascii="JetBrains Mono" w:hAnsi="JetBrains Mono" w:cs="JetBrains Mono"/>
+          <w:sz w:val="24"/>
+          <w:szCs w:val="24"/>
+        </w:rPr>
+        <w:t>Even trivial things</w:t>
+      </w:r>
+    </w:p>
+    <w:p>
+      <w:pPr>
+        <w:pStyle w:val="ListParagraph"/>
+        <w:numPr>
+          <w:ilvl w:val="4"/>
+          <w:numId w:val="2"/>
+        </w:numPr>
+        <w:rPr>
+          <w:rFonts w:ascii="JetBrains Mono" w:hAnsi="JetBrains Mono" w:cs="JetBrains Mono"/>
+          <w:sz w:val="24"/>
+          <w:szCs w:val="24"/>
+        </w:rPr>
+      </w:pPr>
+      <w:r>
+        <w:rPr>
+          <w:rFonts w:ascii="JetBrains Mono" w:hAnsi="JetBrains Mono" w:cs="JetBrains Mono"/>
+          <w:sz w:val="24"/>
+          <w:szCs w:val="24"/>
+        </w:rPr>
+        <w:t>Attitude similarity/Consensual Validation/Dis-agree in Balance Theory</w:t>
+      </w:r>
+    </w:p>
+    <w:p>
+      <w:pPr>
+        <w:pStyle w:val="ListParagraph"/>
+        <w:numPr>
+          <w:ilvl w:val="5"/>
+          <w:numId w:val="2"/>
+        </w:numPr>
+        <w:rPr>
+          <w:rFonts w:ascii="JetBrains Mono" w:hAnsi="JetBrains Mono" w:cs="JetBrains Mono"/>
+          <w:sz w:val="24"/>
+          <w:szCs w:val="24"/>
+        </w:rPr>
+      </w:pPr>
+      <w:r>
+        <w:rPr>
+          <w:rFonts w:ascii="JetBrains Mono" w:hAnsi="JetBrains Mono" w:cs="JetBrains Mono"/>
+          <w:sz w:val="24"/>
+          <w:szCs w:val="24"/>
+        </w:rPr>
+        <w:t>Same ways of thinking/feeling</w:t>
+      </w:r>
+    </w:p>
+    <w:p>
+      <w:pPr>
+        <w:pStyle w:val="ListParagraph"/>
+        <w:numPr>
+          <w:ilvl w:val="4"/>
+          <w:numId w:val="2"/>
+        </w:numPr>
+        <w:rPr>
+          <w:rFonts w:ascii="JetBrains Mono" w:hAnsi="JetBrains Mono" w:cs="JetBrains Mono"/>
+          <w:sz w:val="24"/>
+          <w:szCs w:val="24"/>
+        </w:rPr>
+      </w:pPr>
+      <w:r>
+        <w:rPr>
+          <w:rFonts w:ascii="JetBrains Mono" w:hAnsi="JetBrains Mono" w:cs="JetBrains Mono"/>
+          <w:sz w:val="24"/>
+          <w:szCs w:val="24"/>
+        </w:rPr>
+        <w:t>First impressions</w:t>
+      </w:r>
+    </w:p>
+    <w:p>
+      <w:pPr>
+        <w:pStyle w:val="ListParagraph"/>
+        <w:numPr>
+          <w:ilvl w:val="5"/>
+          <w:numId w:val="2"/>
+        </w:numPr>
+        <w:rPr>
+          <w:rFonts w:ascii="JetBrains Mono" w:hAnsi="JetBrains Mono" w:cs="JetBrains Mono"/>
+          <w:sz w:val="24"/>
+          <w:szCs w:val="24"/>
+        </w:rPr>
+      </w:pPr>
+      <w:r>
+        <w:rPr>
+          <w:rFonts w:ascii="JetBrains Mono" w:hAnsi="JetBrains Mono" w:cs="JetBrains Mono"/>
+          <w:sz w:val="24"/>
+          <w:szCs w:val="24"/>
+        </w:rPr>
+        <w:t>Can form in less than a second</w:t>
+      </w:r>
+    </w:p>
+    <w:p>
+      <w:pPr>
+        <w:pStyle w:val="ListParagraph"/>
+        <w:numPr>
+          <w:ilvl w:val="2"/>
+          <w:numId w:val="2"/>
+        </w:numPr>
+        <w:rPr>
+          <w:rFonts w:ascii="JetBrains Mono" w:hAnsi="JetBrains Mono" w:cs="JetBrains Mono"/>
+          <w:sz w:val="24"/>
+          <w:szCs w:val="24"/>
+        </w:rPr>
+      </w:pPr>
+      <w:r>
+        <w:rPr>
+          <w:rFonts w:ascii="JetBrains Mono" w:hAnsi="JetBrains Mono" w:cs="JetBrains Mono"/>
+          <w:sz w:val="24"/>
+          <w:szCs w:val="24"/>
+        </w:rPr>
+        <w:t>Chatting</w:t>
       </w:r>
     </w:p>
     <w:p>
@@ -1082,7 +4006,7 @@
           <w:sz w:val="24"/>
           <w:szCs w:val="24"/>
         </w:rPr>
-        <w:t>Player chooses one at a time</w:t>
+        <w:t>Results</w:t>
       </w:r>
     </w:p>
     <w:p>
@@ -1104,7 +4028,7 @@
           <w:sz w:val="24"/>
           <w:szCs w:val="24"/>
         </w:rPr>
-        <w:t>Score to which most aligned with</w:t>
+        <w:t>Explanations</w:t>
       </w:r>
     </w:p>
     <w:p>
@@ -1126,51 +4050,7 @@
           <w:sz w:val="24"/>
           <w:szCs w:val="24"/>
         </w:rPr>
-        <w:t>In case of tie</w:t>
-      </w:r>
-    </w:p>
-    <w:p>
-      <w:pPr>
-        <w:pStyle w:val="ListParagraph"/>
-        <w:numPr>
-          <w:ilvl w:val="4"/>
-          <w:numId w:val="2"/>
-        </w:numPr>
-        <w:rPr>
-          <w:rFonts w:ascii="JetBrains Mono" w:hAnsi="JetBrains Mono" w:cs="JetBrains Mono"/>
-          <w:sz w:val="24"/>
-          <w:szCs w:val="24"/>
-        </w:rPr>
-      </w:pPr>
-      <w:r>
-        <w:rPr>
-          <w:rFonts w:ascii="JetBrains Mono" w:hAnsi="JetBrains Mono" w:cs="JetBrains Mono"/>
-          <w:sz w:val="24"/>
-          <w:szCs w:val="24"/>
-        </w:rPr>
-        <w:t>Introduce one more part</w:t>
-      </w:r>
-    </w:p>
-    <w:p>
-      <w:pPr>
-        <w:pStyle w:val="ListParagraph"/>
-        <w:numPr>
-          <w:ilvl w:val="3"/>
-          <w:numId w:val="2"/>
-        </w:numPr>
-        <w:rPr>
-          <w:rFonts w:ascii="JetBrains Mono" w:hAnsi="JetBrains Mono" w:cs="JetBrains Mono"/>
-          <w:sz w:val="24"/>
-          <w:szCs w:val="24"/>
-        </w:rPr>
-      </w:pPr>
-      <w:r>
-        <w:rPr>
-          <w:rFonts w:ascii="JetBrains Mono" w:hAnsi="JetBrains Mono" w:cs="JetBrains Mono"/>
-          <w:sz w:val="24"/>
-          <w:szCs w:val="24"/>
-        </w:rPr>
-        <w:t>Option to repeat whole process</w:t>
+        <w:t>Tips</w:t>
       </w:r>
     </w:p>
     <w:p>
@@ -1192,7 +4072,29 @@
           <w:sz w:val="24"/>
           <w:szCs w:val="24"/>
         </w:rPr>
-        <w:t>Perception</w:t>
+        <w:t>Goal:</w:t>
+      </w:r>
+    </w:p>
+    <w:p>
+      <w:pPr>
+        <w:pStyle w:val="ListParagraph"/>
+        <w:numPr>
+          <w:ilvl w:val="1"/>
+          <w:numId w:val="2"/>
+        </w:numPr>
+        <w:rPr>
+          <w:rFonts w:ascii="JetBrains Mono" w:hAnsi="JetBrains Mono" w:cs="JetBrains Mono"/>
+          <w:sz w:val="24"/>
+          <w:szCs w:val="24"/>
+        </w:rPr>
+      </w:pPr>
+      <w:r>
+        <w:rPr>
+          <w:rFonts w:ascii="JetBrains Mono" w:hAnsi="JetBrains Mono" w:cs="JetBrains Mono"/>
+          <w:sz w:val="24"/>
+          <w:szCs w:val="24"/>
+        </w:rPr>
+        <w:t>Get together with someone!</w:t>
       </w:r>
     </w:p>
     <w:p>
@@ -1214,7 +4116,206 @@
           <w:sz w:val="24"/>
           <w:szCs w:val="24"/>
         </w:rPr>
-        <w:t>Attraction</w:t>
+        <w:t>Other Needs</w:t>
+      </w:r>
+    </w:p>
+    <w:p>
+      <w:pPr>
+        <w:pStyle w:val="ListParagraph"/>
+        <w:numPr>
+          <w:ilvl w:val="1"/>
+          <w:numId w:val="2"/>
+        </w:numPr>
+        <w:rPr>
+          <w:rFonts w:ascii="JetBrains Mono" w:hAnsi="JetBrains Mono" w:cs="JetBrains Mono"/>
+          <w:sz w:val="24"/>
+          <w:szCs w:val="24"/>
+        </w:rPr>
+      </w:pPr>
+      <w:r>
+        <w:rPr>
+          <w:rFonts w:ascii="JetBrains Mono" w:hAnsi="JetBrains Mono" w:cs="JetBrains Mono"/>
+          <w:sz w:val="24"/>
+          <w:szCs w:val="24"/>
+        </w:rPr>
+        <w:t>Title Screen</w:t>
+      </w:r>
+    </w:p>
+    <w:p>
+      <w:pPr>
+        <w:pStyle w:val="ListParagraph"/>
+        <w:numPr>
+          <w:ilvl w:val="2"/>
+          <w:numId w:val="2"/>
+        </w:numPr>
+        <w:rPr>
+          <w:rFonts w:ascii="JetBrains Mono" w:hAnsi="JetBrains Mono" w:cs="JetBrains Mono"/>
+          <w:sz w:val="24"/>
+          <w:szCs w:val="24"/>
+        </w:rPr>
+      </w:pPr>
+      <w:r>
+        <w:rPr>
+          <w:rFonts w:ascii="JetBrains Mono" w:hAnsi="JetBrains Mono" w:cs="JetBrains Mono"/>
+          <w:sz w:val="24"/>
+          <w:szCs w:val="24"/>
+        </w:rPr>
+        <w:t>Title</w:t>
+      </w:r>
+    </w:p>
+    <w:p>
+      <w:pPr>
+        <w:pStyle w:val="ListParagraph"/>
+        <w:numPr>
+          <w:ilvl w:val="2"/>
+          <w:numId w:val="2"/>
+        </w:numPr>
+        <w:rPr>
+          <w:rFonts w:ascii="JetBrains Mono" w:hAnsi="JetBrains Mono" w:cs="JetBrains Mono"/>
+          <w:sz w:val="24"/>
+          <w:szCs w:val="24"/>
+        </w:rPr>
+      </w:pPr>
+      <w:r>
+        <w:rPr>
+          <w:rFonts w:ascii="JetBrains Mono" w:hAnsi="JetBrains Mono" w:cs="JetBrains Mono"/>
+          <w:sz w:val="24"/>
+          <w:szCs w:val="24"/>
+        </w:rPr>
+        <w:t>Logo</w:t>
+      </w:r>
+    </w:p>
+    <w:p>
+      <w:pPr>
+        <w:pStyle w:val="ListParagraph"/>
+        <w:numPr>
+          <w:ilvl w:val="2"/>
+          <w:numId w:val="2"/>
+        </w:numPr>
+        <w:rPr>
+          <w:rFonts w:ascii="JetBrains Mono" w:hAnsi="JetBrains Mono" w:cs="JetBrains Mono"/>
+          <w:sz w:val="24"/>
+          <w:szCs w:val="24"/>
+        </w:rPr>
+      </w:pPr>
+      <w:r>
+        <w:rPr>
+          <w:rFonts w:ascii="JetBrains Mono" w:hAnsi="JetBrains Mono" w:cs="JetBrains Mono"/>
+          <w:sz w:val="24"/>
+          <w:szCs w:val="24"/>
+        </w:rPr>
+        <w:t>Sections</w:t>
+      </w:r>
+    </w:p>
+    <w:p>
+      <w:pPr>
+        <w:pStyle w:val="ListParagraph"/>
+        <w:numPr>
+          <w:ilvl w:val="2"/>
+          <w:numId w:val="2"/>
+        </w:numPr>
+        <w:rPr>
+          <w:rFonts w:ascii="JetBrains Mono" w:hAnsi="JetBrains Mono" w:cs="JetBrains Mono"/>
+          <w:sz w:val="24"/>
+          <w:szCs w:val="24"/>
+        </w:rPr>
+      </w:pPr>
+      <w:r>
+        <w:rPr>
+          <w:rFonts w:ascii="JetBrains Mono" w:hAnsi="JetBrains Mono" w:cs="JetBrains Mono"/>
+          <w:sz w:val="24"/>
+          <w:szCs w:val="24"/>
+        </w:rPr>
+        <w:t>Font</w:t>
+      </w:r>
+    </w:p>
+    <w:p>
+      <w:pPr>
+        <w:pStyle w:val="ListParagraph"/>
+        <w:numPr>
+          <w:ilvl w:val="1"/>
+          <w:numId w:val="2"/>
+        </w:numPr>
+        <w:rPr>
+          <w:rFonts w:ascii="JetBrains Mono" w:hAnsi="JetBrains Mono" w:cs="JetBrains Mono"/>
+          <w:sz w:val="24"/>
+          <w:szCs w:val="24"/>
+        </w:rPr>
+      </w:pPr>
+      <w:r>
+        <w:rPr>
+          <w:rFonts w:ascii="JetBrains Mono" w:hAnsi="JetBrains Mono" w:cs="JetBrains Mono"/>
+          <w:sz w:val="24"/>
+          <w:szCs w:val="24"/>
+        </w:rPr>
+        <w:t>Driving Factor</w:t>
+      </w:r>
+    </w:p>
+    <w:p>
+      <w:pPr>
+        <w:pStyle w:val="ListParagraph"/>
+        <w:numPr>
+          <w:ilvl w:val="2"/>
+          <w:numId w:val="2"/>
+        </w:numPr>
+        <w:rPr>
+          <w:rFonts w:ascii="JetBrains Mono" w:hAnsi="JetBrains Mono" w:cs="JetBrains Mono"/>
+          <w:sz w:val="24"/>
+          <w:szCs w:val="24"/>
+        </w:rPr>
+      </w:pPr>
+      <w:r>
+        <w:rPr>
+          <w:rFonts w:ascii="JetBrains Mono" w:hAnsi="JetBrains Mono" w:cs="JetBrains Mono"/>
+          <w:sz w:val="24"/>
+          <w:szCs w:val="24"/>
+        </w:rPr>
+        <w:t>Theme</w:t>
+      </w:r>
+    </w:p>
+    <w:p>
+      <w:pPr>
+        <w:pStyle w:val="ListParagraph"/>
+        <w:numPr>
+          <w:ilvl w:val="2"/>
+          <w:numId w:val="2"/>
+        </w:numPr>
+        <w:rPr>
+          <w:rFonts w:ascii="JetBrains Mono" w:hAnsi="JetBrains Mono" w:cs="JetBrains Mono"/>
+          <w:sz w:val="24"/>
+          <w:szCs w:val="24"/>
+        </w:rPr>
+      </w:pPr>
+      <w:r>
+        <w:rPr>
+          <w:rFonts w:ascii="JetBrains Mono" w:hAnsi="JetBrains Mono" w:cs="JetBrains Mono"/>
+          <w:sz w:val="24"/>
+          <w:szCs w:val="24"/>
+        </w:rPr>
+        <w:t>Hook</w:t>
+      </w:r>
+    </w:p>
+    <w:p>
+      <w:pPr>
+        <w:pStyle w:val="ListParagraph"/>
+        <w:numPr>
+          <w:ilvl w:val="2"/>
+          <w:numId w:val="2"/>
+        </w:numPr>
+        <w:rPr>
+          <w:rFonts w:ascii="JetBrains Mono" w:hAnsi="JetBrains Mono" w:cs="JetBrains Mono"/>
+          <w:sz w:val="24"/>
+          <w:szCs w:val="24"/>
+        </w:rPr>
+      </w:pPr>
+      <w:r>
+        <w:rPr>
+          <w:rFonts w:ascii="JetBrains Mono" w:hAnsi="JetBrains Mono" w:cs="JetBrains Mono"/>
+          <w:sz w:val="24"/>
+          <w:szCs w:val="24"/>
+        </w:rPr>
+        <w:lastRenderedPageBreak/>
+        <w:t>Ex. Bancit Kantunan</w:t>
       </w:r>
     </w:p>
     <w:p>
@@ -1236,29 +4337,7 @@
           <w:sz w:val="24"/>
           <w:szCs w:val="24"/>
         </w:rPr>
-        <w:t>Persuasion</w:t>
-      </w:r>
-    </w:p>
-    <w:p>
-      <w:pPr>
-        <w:pStyle w:val="ListParagraph"/>
-        <w:numPr>
-          <w:ilvl w:val="0"/>
-          <w:numId w:val="2"/>
-        </w:numPr>
-        <w:rPr>
-          <w:rFonts w:ascii="JetBrains Mono" w:hAnsi="JetBrains Mono" w:cs="JetBrains Mono"/>
-          <w:sz w:val="24"/>
-          <w:szCs w:val="24"/>
-        </w:rPr>
-      </w:pPr>
-      <w:r>
-        <w:rPr>
-          <w:rFonts w:ascii="JetBrains Mono" w:hAnsi="JetBrains Mono" w:cs="JetBrains Mono"/>
-          <w:sz w:val="24"/>
-          <w:szCs w:val="24"/>
-        </w:rPr>
-        <w:t>Goal:</w:t>
+        <w:t>Game Flow</w:t>
       </w:r>
     </w:p>
     <w:p>
@@ -1280,50 +4359,6 @@
           <w:sz w:val="24"/>
           <w:szCs w:val="24"/>
         </w:rPr>
-        <w:t>Get together with someone!</w:t>
-      </w:r>
-    </w:p>
-    <w:p>
-      <w:pPr>
-        <w:pStyle w:val="ListParagraph"/>
-        <w:numPr>
-          <w:ilvl w:val="0"/>
-          <w:numId w:val="2"/>
-        </w:numPr>
-        <w:rPr>
-          <w:rFonts w:ascii="JetBrains Mono" w:hAnsi="JetBrains Mono" w:cs="JetBrains Mono"/>
-          <w:sz w:val="24"/>
-          <w:szCs w:val="24"/>
-        </w:rPr>
-      </w:pPr>
-      <w:r>
-        <w:rPr>
-          <w:rFonts w:ascii="JetBrains Mono" w:hAnsi="JetBrains Mono" w:cs="JetBrains Mono"/>
-          <w:sz w:val="24"/>
-          <w:szCs w:val="24"/>
-        </w:rPr>
-        <w:t>Other Needs</w:t>
-      </w:r>
-    </w:p>
-    <w:p>
-      <w:pPr>
-        <w:pStyle w:val="ListParagraph"/>
-        <w:numPr>
-          <w:ilvl w:val="1"/>
-          <w:numId w:val="2"/>
-        </w:numPr>
-        <w:rPr>
-          <w:rFonts w:ascii="JetBrains Mono" w:hAnsi="JetBrains Mono" w:cs="JetBrains Mono"/>
-          <w:sz w:val="24"/>
-          <w:szCs w:val="24"/>
-        </w:rPr>
-      </w:pPr>
-      <w:r>
-        <w:rPr>
-          <w:rFonts w:ascii="JetBrains Mono" w:hAnsi="JetBrains Mono" w:cs="JetBrains Mono"/>
-          <w:sz w:val="24"/>
-          <w:szCs w:val="24"/>
-        </w:rPr>
         <w:t>Title Screen</w:t>
       </w:r>
     </w:p>
@@ -1346,7 +4381,7 @@
           <w:sz w:val="24"/>
           <w:szCs w:val="24"/>
         </w:rPr>
-        <w:t>Title</w:t>
+        <w:t>Start</w:t>
       </w:r>
     </w:p>
     <w:p>
@@ -1368,7 +4403,7 @@
           <w:sz w:val="24"/>
           <w:szCs w:val="24"/>
         </w:rPr>
-        <w:t>Logo</w:t>
+        <w:t>Options</w:t>
       </w:r>
     </w:p>
     <w:p>
@@ -1390,7 +4425,7 @@
           <w:sz w:val="24"/>
           <w:szCs w:val="24"/>
         </w:rPr>
-        <w:t>Sections</w:t>
+        <w:t>Credits</w:t>
       </w:r>
     </w:p>
     <w:p>
@@ -1412,95 +4447,7 @@
           <w:sz w:val="24"/>
           <w:szCs w:val="24"/>
         </w:rPr>
-        <w:t>Font</w:t>
-      </w:r>
-    </w:p>
-    <w:p>
-      <w:pPr>
-        <w:pStyle w:val="ListParagraph"/>
-        <w:numPr>
-          <w:ilvl w:val="1"/>
-          <w:numId w:val="2"/>
-        </w:numPr>
-        <w:rPr>
-          <w:rFonts w:ascii="JetBrains Mono" w:hAnsi="JetBrains Mono" w:cs="JetBrains Mono"/>
-          <w:sz w:val="24"/>
-          <w:szCs w:val="24"/>
-        </w:rPr>
-      </w:pPr>
-      <w:r>
-        <w:rPr>
-          <w:rFonts w:ascii="JetBrains Mono" w:hAnsi="JetBrains Mono" w:cs="JetBrains Mono"/>
-          <w:sz w:val="24"/>
-          <w:szCs w:val="24"/>
-        </w:rPr>
-        <w:t>Driving Factor</w:t>
-      </w:r>
-    </w:p>
-    <w:p>
-      <w:pPr>
-        <w:pStyle w:val="ListParagraph"/>
-        <w:numPr>
-          <w:ilvl w:val="2"/>
-          <w:numId w:val="2"/>
-        </w:numPr>
-        <w:rPr>
-          <w:rFonts w:ascii="JetBrains Mono" w:hAnsi="JetBrains Mono" w:cs="JetBrains Mono"/>
-          <w:sz w:val="24"/>
-          <w:szCs w:val="24"/>
-        </w:rPr>
-      </w:pPr>
-      <w:r>
-        <w:rPr>
-          <w:rFonts w:ascii="JetBrains Mono" w:hAnsi="JetBrains Mono" w:cs="JetBrains Mono"/>
-          <w:sz w:val="24"/>
-          <w:szCs w:val="24"/>
-        </w:rPr>
-        <w:t>Theme</w:t>
-      </w:r>
-    </w:p>
-    <w:p>
-      <w:pPr>
-        <w:pStyle w:val="ListParagraph"/>
-        <w:numPr>
-          <w:ilvl w:val="2"/>
-          <w:numId w:val="2"/>
-        </w:numPr>
-        <w:rPr>
-          <w:rFonts w:ascii="JetBrains Mono" w:hAnsi="JetBrains Mono" w:cs="JetBrains Mono"/>
-          <w:sz w:val="24"/>
-          <w:szCs w:val="24"/>
-        </w:rPr>
-      </w:pPr>
-      <w:r>
-        <w:rPr>
-          <w:rFonts w:ascii="JetBrains Mono" w:hAnsi="JetBrains Mono" w:cs="JetBrains Mono"/>
-          <w:sz w:val="24"/>
-          <w:szCs w:val="24"/>
-        </w:rPr>
-        <w:t>Hook</w:t>
-      </w:r>
-    </w:p>
-    <w:p>
-      <w:pPr>
-        <w:pStyle w:val="ListParagraph"/>
-        <w:numPr>
-          <w:ilvl w:val="2"/>
-          <w:numId w:val="2"/>
-        </w:numPr>
-        <w:rPr>
-          <w:rFonts w:ascii="JetBrains Mono" w:hAnsi="JetBrains Mono" w:cs="JetBrains Mono"/>
-          <w:sz w:val="24"/>
-          <w:szCs w:val="24"/>
-        </w:rPr>
-      </w:pPr>
-      <w:r>
-        <w:rPr>
-          <w:rFonts w:ascii="JetBrains Mono" w:hAnsi="JetBrains Mono" w:cs="JetBrains Mono"/>
-          <w:sz w:val="24"/>
-          <w:szCs w:val="24"/>
-        </w:rPr>
-        <w:t>Ex. Bancit Kantunan</w:t>
+        <w:t>Exit</w:t>
       </w:r>
     </w:p>
     <w:sectPr>
@@ -1518,7 +4465,7 @@
   <w:abstractNum w:abstractNumId="0" w15:restartNumberingAfterBreak="0">
     <w:nsid w:val="612219F8"/>
     <w:multiLevelType w:val="hybridMultilevel"/>
-    <w:tmpl w:val="D23E471E"/>
+    <w:tmpl w:val="83F252A4"/>
     <w:lvl w:ilvl="0" w:tplc="34090001">
       <w:start w:val="1"/>
       <w:numFmt w:val="bullet"/>

</xml_diff>

<commit_message>
Reviewed some planning files
</commit_message>
<xml_diff>
--- a/Planning/Brainstorming.docx
+++ b/Planning/Brainstorming.docx
@@ -4514,6 +4514,248 @@
           <w:szCs w:val="24"/>
         </w:rPr>
         <w:t>Start</w:t>
+      </w:r>
+    </w:p>
+    <w:p>
+      <w:pPr>
+        <w:pStyle w:val="ListParagraph"/>
+        <w:numPr>
+          <w:ilvl w:val="3"/>
+          <w:numId w:val="2"/>
+        </w:numPr>
+        <w:rPr>
+          <w:rFonts w:ascii="JetBrains Mono" w:hAnsi="JetBrains Mono" w:cs="JetBrains Mono"/>
+          <w:sz w:val="24"/>
+          <w:szCs w:val="24"/>
+        </w:rPr>
+      </w:pPr>
+      <w:r>
+        <w:rPr>
+          <w:rFonts w:ascii="JetBrains Mono" w:hAnsi="JetBrains Mono" w:cs="JetBrains Mono"/>
+          <w:sz w:val="24"/>
+          <w:szCs w:val="24"/>
+        </w:rPr>
+        <w:t>Intro</w:t>
+      </w:r>
+    </w:p>
+    <w:p>
+      <w:pPr>
+        <w:pStyle w:val="ListParagraph"/>
+        <w:numPr>
+          <w:ilvl w:val="3"/>
+          <w:numId w:val="2"/>
+        </w:numPr>
+        <w:rPr>
+          <w:rFonts w:ascii="JetBrains Mono" w:hAnsi="JetBrains Mono" w:cs="JetBrains Mono"/>
+          <w:sz w:val="24"/>
+          <w:szCs w:val="24"/>
+        </w:rPr>
+      </w:pPr>
+      <w:r>
+        <w:rPr>
+          <w:rFonts w:ascii="JetBrains Mono" w:hAnsi="JetBrains Mono" w:cs="JetBrains Mono"/>
+          <w:sz w:val="24"/>
+          <w:szCs w:val="24"/>
+        </w:rPr>
+        <w:t>Profile</w:t>
+      </w:r>
+    </w:p>
+    <w:p>
+      <w:pPr>
+        <w:pStyle w:val="ListParagraph"/>
+        <w:numPr>
+          <w:ilvl w:val="4"/>
+          <w:numId w:val="2"/>
+        </w:numPr>
+        <w:rPr>
+          <w:rFonts w:ascii="JetBrains Mono" w:hAnsi="JetBrains Mono" w:cs="JetBrains Mono"/>
+          <w:sz w:val="24"/>
+          <w:szCs w:val="24"/>
+        </w:rPr>
+      </w:pPr>
+      <w:r>
+        <w:rPr>
+          <w:rFonts w:ascii="JetBrains Mono" w:hAnsi="JetBrains Mono" w:cs="JetBrains Mono"/>
+          <w:sz w:val="24"/>
+          <w:szCs w:val="24"/>
+        </w:rPr>
+        <w:t>Create</w:t>
+      </w:r>
+    </w:p>
+    <w:p>
+      <w:pPr>
+        <w:pStyle w:val="ListParagraph"/>
+        <w:numPr>
+          <w:ilvl w:val="4"/>
+          <w:numId w:val="2"/>
+        </w:numPr>
+        <w:rPr>
+          <w:rFonts w:ascii="JetBrains Mono" w:hAnsi="JetBrains Mono" w:cs="JetBrains Mono"/>
+          <w:sz w:val="24"/>
+          <w:szCs w:val="24"/>
+        </w:rPr>
+      </w:pPr>
+      <w:r>
+        <w:rPr>
+          <w:rFonts w:ascii="JetBrains Mono" w:hAnsi="JetBrains Mono" w:cs="JetBrains Mono"/>
+          <w:sz w:val="24"/>
+          <w:szCs w:val="24"/>
+        </w:rPr>
+        <w:t>Loading</w:t>
+      </w:r>
+    </w:p>
+    <w:p>
+      <w:pPr>
+        <w:pStyle w:val="ListParagraph"/>
+        <w:numPr>
+          <w:ilvl w:val="3"/>
+          <w:numId w:val="2"/>
+        </w:numPr>
+        <w:rPr>
+          <w:rFonts w:ascii="JetBrains Mono" w:hAnsi="JetBrains Mono" w:cs="JetBrains Mono"/>
+          <w:sz w:val="24"/>
+          <w:szCs w:val="24"/>
+        </w:rPr>
+      </w:pPr>
+      <w:r>
+        <w:rPr>
+          <w:rFonts w:ascii="JetBrains Mono" w:hAnsi="JetBrains Mono" w:cs="JetBrains Mono"/>
+          <w:sz w:val="24"/>
+          <w:szCs w:val="24"/>
+        </w:rPr>
+        <w:t>Swiping</w:t>
+      </w:r>
+    </w:p>
+    <w:p>
+      <w:pPr>
+        <w:pStyle w:val="ListParagraph"/>
+        <w:numPr>
+          <w:ilvl w:val="4"/>
+          <w:numId w:val="2"/>
+        </w:numPr>
+        <w:rPr>
+          <w:rFonts w:ascii="JetBrains Mono" w:hAnsi="JetBrains Mono" w:cs="JetBrains Mono"/>
+          <w:sz w:val="24"/>
+          <w:szCs w:val="24"/>
+        </w:rPr>
+      </w:pPr>
+      <w:r>
+        <w:rPr>
+          <w:rFonts w:ascii="JetBrains Mono" w:hAnsi="JetBrains Mono" w:cs="JetBrains Mono"/>
+          <w:sz w:val="24"/>
+          <w:szCs w:val="24"/>
+        </w:rPr>
+        <w:t>Swipe</w:t>
+      </w:r>
+    </w:p>
+    <w:p>
+      <w:pPr>
+        <w:pStyle w:val="ListParagraph"/>
+        <w:numPr>
+          <w:ilvl w:val="4"/>
+          <w:numId w:val="2"/>
+        </w:numPr>
+        <w:rPr>
+          <w:rFonts w:ascii="JetBrains Mono" w:hAnsi="JetBrains Mono" w:cs="JetBrains Mono"/>
+          <w:sz w:val="24"/>
+          <w:szCs w:val="24"/>
+        </w:rPr>
+      </w:pPr>
+      <w:r>
+        <w:rPr>
+          <w:rFonts w:ascii="JetBrains Mono" w:hAnsi="JetBrains Mono" w:cs="JetBrains Mono"/>
+          <w:sz w:val="24"/>
+          <w:szCs w:val="24"/>
+        </w:rPr>
+        <w:t>Loading</w:t>
+      </w:r>
+    </w:p>
+    <w:p>
+      <w:pPr>
+        <w:pStyle w:val="ListParagraph"/>
+        <w:numPr>
+          <w:ilvl w:val="3"/>
+          <w:numId w:val="2"/>
+        </w:numPr>
+        <w:rPr>
+          <w:rFonts w:ascii="JetBrains Mono" w:hAnsi="JetBrains Mono" w:cs="JetBrains Mono"/>
+          <w:sz w:val="24"/>
+          <w:szCs w:val="24"/>
+        </w:rPr>
+      </w:pPr>
+      <w:r>
+        <w:rPr>
+          <w:rFonts w:ascii="JetBrains Mono" w:hAnsi="JetBrains Mono" w:cs="JetBrains Mono"/>
+          <w:sz w:val="24"/>
+          <w:szCs w:val="24"/>
+        </w:rPr>
+        <w:t>Chatting</w:t>
+      </w:r>
+    </w:p>
+    <w:p>
+      <w:pPr>
+        <w:pStyle w:val="ListParagraph"/>
+        <w:numPr>
+          <w:ilvl w:val="4"/>
+          <w:numId w:val="2"/>
+        </w:numPr>
+        <w:rPr>
+          <w:rFonts w:ascii="JetBrains Mono" w:hAnsi="JetBrains Mono" w:cs="JetBrains Mono"/>
+          <w:sz w:val="24"/>
+          <w:szCs w:val="24"/>
+        </w:rPr>
+      </w:pPr>
+      <w:r>
+        <w:rPr>
+          <w:rFonts w:ascii="JetBrains Mono" w:hAnsi="JetBrains Mono" w:cs="JetBrains Mono"/>
+          <w:sz w:val="24"/>
+          <w:szCs w:val="24"/>
+        </w:rPr>
+        <w:t>Chat</w:t>
+      </w:r>
+    </w:p>
+    <w:p>
+      <w:pPr>
+        <w:pStyle w:val="ListParagraph"/>
+        <w:numPr>
+          <w:ilvl w:val="4"/>
+          <w:numId w:val="2"/>
+        </w:numPr>
+        <w:rPr>
+          <w:rFonts w:ascii="JetBrains Mono" w:hAnsi="JetBrains Mono" w:cs="JetBrains Mono"/>
+          <w:sz w:val="24"/>
+          <w:szCs w:val="24"/>
+        </w:rPr>
+      </w:pPr>
+      <w:r>
+        <w:rPr>
+          <w:rFonts w:ascii="JetBrains Mono" w:hAnsi="JetBrains Mono" w:cs="JetBrains Mono"/>
+          <w:sz w:val="24"/>
+          <w:szCs w:val="24"/>
+        </w:rPr>
+        <w:t>Loading</w:t>
+      </w:r>
+    </w:p>
+    <w:p>
+      <w:pPr>
+        <w:pStyle w:val="ListParagraph"/>
+        <w:numPr>
+          <w:ilvl w:val="3"/>
+          <w:numId w:val="2"/>
+        </w:numPr>
+        <w:rPr>
+          <w:rFonts w:ascii="JetBrains Mono" w:hAnsi="JetBrains Mono" w:cs="JetBrains Mono"/>
+          <w:sz w:val="24"/>
+          <w:szCs w:val="24"/>
+        </w:rPr>
+      </w:pPr>
+      <w:r>
+        <w:rPr>
+          <w:rFonts w:ascii="JetBrains Mono" w:hAnsi="JetBrains Mono" w:cs="JetBrains Mono"/>
+          <w:sz w:val="24"/>
+          <w:szCs w:val="24"/>
+        </w:rPr>
+        <w:t>Outro</w:t>
       </w:r>
     </w:p>
     <w:p>

</xml_diff>